<commit_message>
revisi EP04: Kajian Resep dan Pemberian Obat
</commit_message>
<xml_diff>
--- a/ukp/3.10_Kefarmasian/EP 04/SOP Kajian Resep dan Pemberian Obat.docx
+++ b/ukp/3.10_Kefarmasian/EP 04/SOP Kajian Resep dan Pemberian Obat.docx
@@ -22,14 +22,6 @@
         <w:gridCol w:w="2047"/>
       </w:tblGrid>
       <w:tr>
-        <w:tblPrEx>
-          <w:tblCellMar>
-            <w:top w:w="0" w:type="dxa"/>
-            <w:left w:w="108" w:type="dxa"/>
-            <w:bottom w:w="0" w:type="dxa"/>
-            <w:right w:w="108" w:type="dxa"/>
-          </w:tblCellMar>
-        </w:tblPrEx>
         <w:tc>
           <w:tcPr>
             <w:tcW w:w="2376" w:type="dxa"/>
@@ -810,7 +802,7 @@
           </mc:Choice>
           <mc:Fallback>
             <w:pict>
-              <v:shape id="AutoShape 9" o:spid="_x0000_s1026" o:spt="10" type="#_x0000_t10" style="position:absolute;left:0pt;margin-left:423.95pt;margin-top:9.55pt;height:40.3pt;width:36pt;z-index:251663360;mso-width-relative:page;mso-height-relative:page;" fillcolor="#FFFFFF" filled="t" stroked="t" coordsize="21600,21600" o:gfxdata="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" adj="6326">
+              <v:shape id="AutoShape 9" o:spid="_x0000_s1026" o:spt="10" type="#_x0000_t10" style="position:absolute;left:0pt;margin-left:423.95pt;margin-top:9.55pt;height:40.3pt;width:36pt;z-index:251663360;mso-width-relative:page;mso-height-relative:page;" fillcolor="#FFFFFF" filled="t" stroked="t" coordsize="21600,21600" o:gfxdata="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" adj="6326">
                 <v:fill on="t" focussize="0,0"/>
                 <v:stroke color="#000000" miterlimit="8" joinstyle="miter"/>
                 <v:imagedata o:title=""/>
@@ -893,7 +885,7 @@
           </mc:Choice>
           <mc:Fallback>
             <w:pict>
-              <v:shape id="Text Box 10" o:spid="_x0000_s1026" o:spt="202" type="#_x0000_t202" style="position:absolute;left:0pt;margin-left:430.6pt;margin-top:15.1pt;height:27.35pt;width:29.55pt;z-index:251664384;mso-width-relative:page;mso-height-relative:page;" fillcolor="#FFFFFF" filled="t" stroked="t" coordsize="21600,21600" o:gfxdata="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">
+              <v:shape id="Text Box 10" o:spid="_x0000_s1026" o:spt="202" type="#_x0000_t202" style="position:absolute;left:0pt;margin-left:430.6pt;margin-top:15.1pt;height:27.35pt;width:29.55pt;z-index:251664384;mso-width-relative:page;mso-height-relative:page;" fillcolor="#FFFFFF" filled="t" stroked="t" coordsize="21600,21600" o:gfxdata="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">
                 <v:fill on="t" focussize="0,0"/>
                 <v:stroke color="#000000" miterlimit="8" joinstyle="miter"/>
                 <v:imagedata o:title=""/>
@@ -1026,7 +1018,7 @@
           </mc:Choice>
           <mc:Fallback>
             <w:pict>
-              <v:shape id="Text Box 12" o:spid="_x0000_s1026" o:spt="202" type="#_x0000_t202" style="position:absolute;left:0pt;margin-left:411.2pt;margin-top:7.95pt;height:34pt;width:66.6pt;z-index:251666432;mso-width-relative:page;mso-height-relative:page;" fillcolor="#FFFFFF" filled="t" stroked="t" coordsize="21600,21600" o:gfxdata="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">
+              <v:shape id="Text Box 12" o:spid="_x0000_s1026" o:spt="202" type="#_x0000_t202" style="position:absolute;left:0pt;margin-left:411.2pt;margin-top:7.95pt;height:34pt;width:66.6pt;z-index:251666432;mso-width-relative:page;mso-height-relative:page;" fillcolor="#FFFFFF" filled="t" stroked="t" coordsize="21600,21600" o:gfxdata="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">
                 <v:fill on="t" focussize="0,0"/>
                 <v:stroke color="#000000" miterlimit="8" joinstyle="miter"/>
                 <v:imagedata o:title=""/>
@@ -1114,7 +1106,7 @@
           </mc:Choice>
           <mc:Fallback>
             <w:pict>
-              <v:shape id="AutoShape 11" o:spid="_x0000_s1026" o:spt="68" type="#_x0000_t68" style="position:absolute;left:0pt;margin-left:387.55pt;margin-top:1.85pt;height:36pt;width:109.6pt;z-index:251665408;mso-width-relative:page;mso-height-relative:page;" fillcolor="#FFFFFF" filled="t" stroked="t" coordsize="21600,21600" o:gfxdata="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" adj="5400,5400">
+              <v:shape id="AutoShape 11" o:spid="_x0000_s1026" o:spt="68" type="#_x0000_t68" style="position:absolute;left:0pt;margin-left:387.55pt;margin-top:1.85pt;height:36pt;width:109.6pt;z-index:251665408;mso-width-relative:page;mso-height-relative:page;" fillcolor="#FFFFFF" filled="t" stroked="t" coordsize="21600,21600" o:gfxdata="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" adj="5400,5400">
                 <v:fill on="t" focussize="0,0"/>
                 <v:stroke color="#000000" miterlimit="8" joinstyle="miter"/>
                 <v:imagedata o:title=""/>
@@ -2537,10 +2529,19 @@
             <w:r>
               <w:rPr>
                 <w:rFonts w:hint="default" w:ascii="Bookman Old Style" w:hAnsi="Bookman Old Style" w:eastAsia="Times New Roman" w:cs="Arial"/>
-                <w:lang w:val="en-US" w:eastAsia="en-GB"/>
-              </w:rPr>
-              <w:t>Permenkes Nomor 74 Tahun 2016 tentang Standar Pelayanan Kefarmasian di Puskesmas</w:t>
-            </w:r>
+                <w:lang w:val="en-GB" w:eastAsia="en-GB"/>
+              </w:rPr>
+              <w:t>Per</w:t>
+            </w:r>
+            <w:r>
+              <w:rPr>
+                <w:rFonts w:hint="default" w:ascii="Bookman Old Style" w:hAnsi="Bookman Old Style" w:eastAsia="Times New Roman" w:cs="Arial"/>
+                <w:lang w:val="en-US" w:eastAsia="en-GB"/>
+              </w:rPr>
+              <w:t>aturan Menteri Kesehatan Republik Indonesia Nomor 26 tahun 2020 Standar Pelayanan Kefarmasian di Puskesmas.</w:t>
+            </w:r>
+            <w:bookmarkStart w:id="0" w:name="_GoBack"/>
+            <w:bookmarkEnd w:id="0"/>
           </w:p>
           <w:p>
             <w:pPr>
@@ -2745,6 +2746,7 @@
           <w:p>
             <w:pPr>
               <w:numPr>
+                <w:ilvl w:val="0"/>
                 <w:numId w:val="0"/>
               </w:numPr>
               <w:spacing w:after="0" w:line="360" w:lineRule="auto"/>
@@ -2849,6 +2851,7 @@
           <w:p>
             <w:pPr>
               <w:numPr>
+                <w:ilvl w:val="0"/>
                 <w:numId w:val="0"/>
               </w:numPr>
               <w:spacing w:after="0" w:line="360" w:lineRule="auto"/>
@@ -2863,6 +2866,7 @@
           <w:p>
             <w:pPr>
               <w:numPr>
+                <w:ilvl w:val="0"/>
                 <w:numId w:val="0"/>
               </w:numPr>
               <w:spacing w:after="0" w:line="360" w:lineRule="auto"/>
@@ -3038,6 +3042,7 @@
           <w:p>
             <w:pPr>
               <w:numPr>
+                <w:ilvl w:val="0"/>
                 <w:numId w:val="0"/>
               </w:numPr>
               <w:spacing w:after="0" w:line="360" w:lineRule="auto"/>
@@ -3052,6 +3057,7 @@
           <w:p>
             <w:pPr>
               <w:numPr>
+                <w:ilvl w:val="0"/>
                 <w:numId w:val="0"/>
               </w:numPr>
               <w:spacing w:after="0" w:line="360" w:lineRule="auto"/>
@@ -3139,6 +3145,7 @@
           <w:p>
             <w:pPr>
               <w:numPr>
+                <w:ilvl w:val="0"/>
                 <w:numId w:val="0"/>
               </w:numPr>
               <w:spacing w:after="0" w:line="360" w:lineRule="auto"/>
@@ -3153,6 +3160,7 @@
           <w:p>
             <w:pPr>
               <w:numPr>
+                <w:ilvl w:val="0"/>
                 <w:numId w:val="0"/>
               </w:numPr>
               <w:spacing w:after="0" w:line="360" w:lineRule="auto"/>
@@ -3404,7 +3412,7 @@
                 </mc:Choice>
                 <mc:Fallback>
                   <w:pict>
-                    <v:rect id="Rectangle 8" o:spid="_x0000_s1026" o:spt="1" style="position:absolute;left:0pt;margin-left:149pt;margin-top:9.5pt;height:40pt;width:76.25pt;z-index:251661312;v-text-anchor:middle;mso-width-relative:page;mso-height-relative:page;" fillcolor="#FFFFFF" filled="t" stroked="t" coordsize="21600,21600" o:gfxdata="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">
+                    <v:rect id="Rectangle 8" o:spid="_x0000_s1026" o:spt="1" style="position:absolute;left:0pt;margin-left:149pt;margin-top:9.5pt;height:40pt;width:76.25pt;z-index:251661312;v-text-anchor:middle;mso-width-relative:page;mso-height-relative:page;" fillcolor="#FFFFFF" filled="t" stroked="t" coordsize="21600,21600" o:gfxdata="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">
                       <v:fill on="t" focussize="0,0"/>
                       <v:stroke weight="0.25pt" color="#000000" joinstyle="round"/>
                       <v:imagedata o:title=""/>
@@ -3515,7 +3523,7 @@
                 </mc:Choice>
                 <mc:Fallback>
                   <w:pict>
-                    <v:shape id="Oval 15" o:spid="_x0000_s1026" o:spt="3" type="#_x0000_t3" style="position:absolute;left:0pt;margin-left:2.65pt;margin-top:8.6pt;height:39.35pt;width:99.55pt;z-index:251660288;mso-width-relative:page;mso-height-relative:page;" fillcolor="#FFFFFF" filled="t" stroked="t" coordsize="21600,21600" o:gfxdata="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">
+                    <v:shape id="Oval 15" o:spid="_x0000_s1026" o:spt="3" type="#_x0000_t3" style="position:absolute;left:0pt;margin-left:2.65pt;margin-top:8.6pt;height:39.35pt;width:99.55pt;z-index:251660288;mso-width-relative:page;mso-height-relative:page;" fillcolor="#FFFFFF" filled="t" stroked="t" coordsize="21600,21600" o:gfxdata="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">
                       <v:fill on="t" focussize="0,0"/>
                       <v:stroke color="#000000" joinstyle="round"/>
                       <v:imagedata o:title=""/>
@@ -3655,7 +3663,7 @@
                 </mc:Choice>
                 <mc:Fallback>
                   <w:pict>
-                    <v:shape id="_x0000_s1026" o:spid="_x0000_s1026" o:spt="32" type="#_x0000_t32" style="position:absolute;left:0pt;margin-left:102.2pt;margin-top:-10.1pt;height:1.2pt;width:46.8pt;z-index:251670528;mso-width-relative:page;mso-height-relative:page;" filled="f" stroked="t" coordsize="21600,21600" o:gfxdata="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">
+                    <v:shape id="_x0000_s1026" o:spid="_x0000_s1026" o:spt="32" type="#_x0000_t32" style="position:absolute;left:0pt;margin-left:102.2pt;margin-top:-10.1pt;height:1.2pt;width:46.8pt;z-index:251670528;mso-width-relative:page;mso-height-relative:page;" filled="f" stroked="t" coordsize="21600,21600" o:gfxdata="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">
                       <v:fill on="f" focussize="0,0"/>
                       <v:stroke weight="0.5pt" color="#000000 [3200]" miterlimit="8" joinstyle="miter" endarrow="open"/>
                       <v:imagedata o:title=""/>
@@ -3770,7 +3778,7 @@
                 </mc:Choice>
                 <mc:Fallback>
                   <w:pict>
-                    <v:rect id="Rectangle 8" o:spid="_x0000_s1026" o:spt="1" style="position:absolute;left:0pt;margin-left:151.4pt;margin-top:5.95pt;height:47.65pt;width:71.65pt;z-index:251669504;v-text-anchor:middle;mso-width-relative:page;mso-height-relative:page;" fillcolor="#FFFFFF" filled="t" stroked="t" coordsize="21600,21600" o:gfxdata="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">
+                    <v:rect id="Rectangle 8" o:spid="_x0000_s1026" o:spt="1" style="position:absolute;left:0pt;margin-left:151.4pt;margin-top:5.95pt;height:47.65pt;width:71.65pt;z-index:251669504;v-text-anchor:middle;mso-width-relative:page;mso-height-relative:page;" fillcolor="#FFFFFF" filled="t" stroked="t" coordsize="21600,21600" o:gfxdata="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">
                       <v:fill on="t" focussize="0,0"/>
                       <v:stroke weight="0.25pt" color="#000000" joinstyle="round"/>
                       <v:imagedata o:title=""/>
@@ -3868,7 +3876,7 @@
                 </mc:Choice>
                 <mc:Fallback>
                   <w:pict>
-                    <v:shape id="_x0000_s1026" o:spid="_x0000_s1026" o:spt="32" type="#_x0000_t32" style="position:absolute;left:0pt;margin-left:187.15pt;margin-top:-14.5pt;height:20.45pt;width:0.1pt;z-index:251671552;mso-width-relative:page;mso-height-relative:page;" filled="f" stroked="t" coordsize="21600,21600" o:gfxdata="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">
+                    <v:shape id="_x0000_s1026" o:spid="_x0000_s1026" o:spt="32" type="#_x0000_t32" style="position:absolute;left:0pt;margin-left:187.15pt;margin-top:-14.5pt;height:20.45pt;width:0.1pt;z-index:251671552;mso-width-relative:page;mso-height-relative:page;" filled="f" stroked="t" coordsize="21600,21600" o:gfxdata="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">
                       <v:fill on="f" focussize="0,0"/>
                       <v:stroke weight="0.5pt" color="#000000 [3200]" miterlimit="8" joinstyle="miter" endarrow="open"/>
                       <v:imagedata o:title=""/>
@@ -4010,7 +4018,7 @@
                 </mc:Choice>
                 <mc:Fallback>
                   <w:pict>
-                    <v:shape id="_x0000_s1026" o:spid="_x0000_s1026" o:spt="32" type="#_x0000_t32" style="position:absolute;left:0pt;margin-left:187.25pt;margin-top:-10.4pt;height:27.65pt;width:0.2pt;z-index:251673600;mso-width-relative:page;mso-height-relative:page;" filled="f" stroked="t" coordsize="21600,21600" o:gfxdata="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">
+                    <v:shape id="_x0000_s1026" o:spid="_x0000_s1026" o:spt="32" type="#_x0000_t32" style="position:absolute;left:0pt;margin-left:187.25pt;margin-top:-10.4pt;height:27.65pt;width:0.2pt;z-index:251673600;mso-width-relative:page;mso-height-relative:page;" filled="f" stroked="t" coordsize="21600,21600" o:gfxdata="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">
                       <v:fill on="f" focussize="0,0"/>
                       <v:stroke weight="0.5pt" color="#000000 [3200]" miterlimit="8" joinstyle="miter" endarrow="open"/>
                       <v:imagedata o:title=""/>
@@ -4110,7 +4118,7 @@
                 </mc:Choice>
                 <mc:Fallback>
                   <w:pict>
-                    <v:shape id="Oval 15" o:spid="_x0000_s1026" o:spt="3" type="#_x0000_t3" style="position:absolute;left:0pt;margin-left:136.3pt;margin-top:4.4pt;height:55.25pt;width:102.3pt;z-index:251672576;mso-width-relative:page;mso-height-relative:page;" fillcolor="#FFFFFF" filled="t" stroked="t" coordsize="21600,21600" o:gfxdata="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">
+                    <v:shape id="Oval 15" o:spid="_x0000_s1026" o:spt="3" type="#_x0000_t3" style="position:absolute;left:0pt;margin-left:136.3pt;margin-top:4.4pt;height:55.25pt;width:102.3pt;z-index:251672576;mso-width-relative:page;mso-height-relative:page;" fillcolor="#FFFFFF" filled="t" stroked="t" coordsize="21600,21600" o:gfxdata="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">
                       <v:fill on="t" focussize="0,0"/>
                       <v:stroke color="#000000" joinstyle="round"/>
                       <v:imagedata o:title=""/>
@@ -4545,8 +4553,6 @@
               </w:rPr>
               <w:t>Lembar resep</w:t>
             </w:r>
-            <w:bookmarkStart w:id="0" w:name="_GoBack"/>
-            <w:bookmarkEnd w:id="0"/>
           </w:p>
         </w:tc>
       </w:tr>
@@ -4930,7 +4936,7 @@
   <w:footnote w:type="separator" w:id="0">
     <w:p>
       <w:pPr>
-        <w:spacing w:before="0" w:after="0" w:line="240" w:lineRule="auto"/>
+        <w:spacing w:before="0" w:after="0" w:line="480" w:lineRule="auto"/>
       </w:pPr>
       <w:r>
         <w:separator/>
@@ -4940,7 +4946,7 @@
   <w:footnote w:type="continuationSeparator" w:id="1">
     <w:p>
       <w:pPr>
-        <w:spacing w:before="0" w:after="0" w:line="240" w:lineRule="auto"/>
+        <w:spacing w:before="0" w:after="0" w:line="480" w:lineRule="auto"/>
       </w:pPr>
       <w:r>
         <w:continuationSeparator/>
@@ -6315,7 +6321,9 @@
 
 <file path=customXml/item1.xml><?xml version="1.0" encoding="utf-8"?>
 <s:customData xmlns="http://www.wps.cn/officeDocument/2013/wpsCustomData" xmlns:s="http://www.wps.cn/officeDocument/2013/wpsCustomData">
-  <customSectProps/>
+  <customSectProps>
+    <customSectPr/>
+  </customSectProps>
   <customShpExts>
     <customShpInfo spid="_x0000_s1026" textRotate="1"/>
   </customShpExts>

</xml_diff>

<commit_message>
FIX PENOMORAN. KITA MULAI UPLOAD ULANG. Dari EP04
</commit_message>
<xml_diff>
--- a/ukp/3.10_Kefarmasian/EP 04/SOP Kajian Resep dan Pemberian Obat.docx
+++ b/ukp/3.10_Kefarmasian/EP 04/SOP Kajian Resep dan Pemberian Obat.docx
@@ -2,1266 +2,6 @@
 <file path=word/document.xml><?xml version="1.0" encoding="utf-8"?>
 <w:document xmlns:wpc="http://schemas.microsoft.com/office/word/2010/wordprocessingCanvas" xmlns:mc="http://schemas.openxmlformats.org/markup-compatibility/2006" xmlns:o="urn:schemas-microsoft-com:office:office" xmlns:r="http://schemas.openxmlformats.org/officeDocument/2006/relationships" xmlns:m="http://schemas.openxmlformats.org/officeDocument/2006/math" xmlns:v="urn:schemas-microsoft-com:vml" xmlns:wp14="http://schemas.microsoft.com/office/word/2010/wordprocessingDrawing" xmlns:wp="http://schemas.openxmlformats.org/drawingml/2006/wordprocessingDrawing" xmlns:w="http://schemas.openxmlformats.org/wordprocessingml/2006/main" xmlns:w14="http://schemas.microsoft.com/office/word/2010/wordml" xmlns:w10="urn:schemas-microsoft-com:office:word" xmlns:w15="http://schemas.microsoft.com/office/word/2012/wordml" xmlns:wpg="http://schemas.microsoft.com/office/word/2010/wordprocessingGroup" xmlns:wpi="http://schemas.microsoft.com/office/word/2010/wordprocessingInk" xmlns:wne="http://schemas.microsoft.com/office/word/2006/wordml" xmlns:wps="http://schemas.microsoft.com/office/word/2010/wordprocessingShape" xmlns:wpsCustomData="http://www.wps.cn/officeDocument/2013/wpsCustomData" mc:Ignorable="w14 w15 wp14">
   <w:body>
-    <w:tbl>
-      <w:tblPr>
-        <w:tblStyle w:val="3"/>
-        <w:tblpPr w:leftFromText="180" w:rightFromText="180" w:vertAnchor="text" w:horzAnchor="margin" w:tblpY="41"/>
-        <w:tblW w:w="0" w:type="auto"/>
-        <w:tblInd w:w="0" w:type="dxa"/>
-        <w:tblLayout w:type="autofit"/>
-        <w:tblCellMar>
-          <w:top w:w="0" w:type="dxa"/>
-          <w:left w:w="108" w:type="dxa"/>
-          <w:bottom w:w="0" w:type="dxa"/>
-          <w:right w:w="108" w:type="dxa"/>
-        </w:tblCellMar>
-      </w:tblPr>
-      <w:tblGrid>
-        <w:gridCol w:w="2376"/>
-        <w:gridCol w:w="4820"/>
-        <w:gridCol w:w="2047"/>
-      </w:tblGrid>
-      <w:tr>
-        <w:tc>
-          <w:tcPr>
-            <w:tcW w:w="2376" w:type="dxa"/>
-          </w:tcPr>
-          <w:p>
-            <w:pPr>
-              <w:jc w:val="center"/>
-              <w:rPr>
-                <w:rFonts w:ascii="Arial" w:hAnsi="Arial" w:cs="Arial"/>
-              </w:rPr>
-            </w:pPr>
-            <w:r>
-              <w:rPr>
-                <w:rFonts w:ascii="Arial" w:hAnsi="Arial" w:cs="Arial"/>
-              </w:rPr>
-              <w:drawing>
-                <wp:anchor distT="0" distB="0" distL="114300" distR="114300" simplePos="0" relativeHeight="251667456" behindDoc="0" locked="0" layoutInCell="1" allowOverlap="1">
-                  <wp:simplePos x="0" y="0"/>
-                  <wp:positionH relativeFrom="column">
-                    <wp:posOffset>55245</wp:posOffset>
-                  </wp:positionH>
-                  <wp:positionV relativeFrom="paragraph">
-                    <wp:posOffset>-635</wp:posOffset>
-                  </wp:positionV>
-                  <wp:extent cx="1278890" cy="1259840"/>
-                  <wp:effectExtent l="0" t="0" r="0" b="0"/>
-                  <wp:wrapNone/>
-                  <wp:docPr id="13" name="Picture 4" descr="Description: http://bintankab.go.id/master/wp-content/uploads/2013/05/bintan.png"/>
-                  <wp:cNvGraphicFramePr/>
-                  <a:graphic xmlns:a="http://schemas.openxmlformats.org/drawingml/2006/main">
-                    <a:graphicData uri="http://schemas.openxmlformats.org/drawingml/2006/picture">
-                      <pic:pic xmlns:pic="http://schemas.openxmlformats.org/drawingml/2006/picture">
-                        <pic:nvPicPr>
-                          <pic:cNvPr id="13" name="Picture 4" descr="Description: http://bintankab.go.id/master/wp-content/uploads/2013/05/bintan.png"/>
-                          <pic:cNvPicPr/>
-                        </pic:nvPicPr>
-                        <pic:blipFill>
-                          <a:blip r:embed="rId6" r:link="rId7">
-                            <a:extLst>
-                              <a:ext uri="{28A0092B-C50C-407E-A947-70E740481C1C}">
-                                <a14:useLocalDpi xmlns:a14="http://schemas.microsoft.com/office/drawing/2010/main" val="0"/>
-                              </a:ext>
-                            </a:extLst>
-                          </a:blip>
-                          <a:srcRect/>
-                          <a:stretch>
-                            <a:fillRect/>
-                          </a:stretch>
-                        </pic:blipFill>
-                        <pic:spPr>
-                          <a:xfrm>
-                            <a:off x="0" y="0"/>
-                            <a:ext cx="1278890" cy="1259840"/>
-                          </a:xfrm>
-                          <a:prstGeom prst="rect">
-                            <a:avLst/>
-                          </a:prstGeom>
-                          <a:noFill/>
-                          <a:ln>
-                            <a:noFill/>
-                          </a:ln>
-                        </pic:spPr>
-                      </pic:pic>
-                    </a:graphicData>
-                  </a:graphic>
-                </wp:anchor>
-              </w:drawing>
-            </w:r>
-          </w:p>
-        </w:tc>
-        <w:tc>
-          <w:tcPr>
-            <w:tcW w:w="4820" w:type="dxa"/>
-          </w:tcPr>
-          <w:p>
-            <w:pPr>
-              <w:jc w:val="center"/>
-              <w:rPr>
-                <w:rFonts w:ascii="Arial" w:hAnsi="Arial" w:cs="Arial"/>
-              </w:rPr>
-            </w:pPr>
-          </w:p>
-          <w:p>
-            <w:pPr>
-              <w:jc w:val="center"/>
-              <w:rPr>
-                <w:rFonts w:ascii="Arial" w:hAnsi="Arial" w:cs="Arial"/>
-              </w:rPr>
-            </w:pPr>
-          </w:p>
-          <w:p>
-            <w:pPr>
-              <w:jc w:val="center"/>
-              <w:rPr>
-                <w:rFonts w:ascii="Arial" w:hAnsi="Arial" w:cs="Arial"/>
-              </w:rPr>
-            </w:pPr>
-          </w:p>
-          <w:p>
-            <w:pPr>
-              <w:jc w:val="center"/>
-              <w:rPr>
-                <w:rFonts w:ascii="Arial" w:hAnsi="Arial" w:cs="Arial"/>
-              </w:rPr>
-            </w:pPr>
-          </w:p>
-        </w:tc>
-        <w:tc>
-          <w:tcPr>
-            <w:tcW w:w="2047" w:type="dxa"/>
-          </w:tcPr>
-          <w:p>
-            <w:pPr>
-              <w:jc w:val="center"/>
-              <w:rPr>
-                <w:rFonts w:ascii="Arial" w:hAnsi="Arial" w:cs="Arial"/>
-              </w:rPr>
-            </w:pPr>
-            <w:r>
-              <w:drawing>
-                <wp:anchor distT="0" distB="0" distL="114300" distR="114300" simplePos="0" relativeHeight="251668480" behindDoc="1" locked="0" layoutInCell="1" allowOverlap="1">
-                  <wp:simplePos x="0" y="0"/>
-                  <wp:positionH relativeFrom="column">
-                    <wp:posOffset>-62230</wp:posOffset>
-                  </wp:positionH>
-                  <wp:positionV relativeFrom="paragraph">
-                    <wp:posOffset>0</wp:posOffset>
-                  </wp:positionV>
-                  <wp:extent cx="1268095" cy="1224280"/>
-                  <wp:effectExtent l="0" t="0" r="0" b="0"/>
-                  <wp:wrapNone/>
-                  <wp:docPr id="6" name="Picture 6"/>
-                  <wp:cNvGraphicFramePr>
-                    <a:graphicFrameLocks xmlns:a="http://schemas.openxmlformats.org/drawingml/2006/main" noChangeAspect="1"/>
-                  </wp:cNvGraphicFramePr>
-                  <a:graphic xmlns:a="http://schemas.openxmlformats.org/drawingml/2006/main">
-                    <a:graphicData uri="http://schemas.openxmlformats.org/drawingml/2006/picture">
-                      <pic:pic xmlns:pic="http://schemas.openxmlformats.org/drawingml/2006/picture">
-                        <pic:nvPicPr>
-                          <pic:cNvPr id="6" name="Picture 6"/>
-                          <pic:cNvPicPr>
-                            <a:picLocks noChangeAspect="1"/>
-                          </pic:cNvPicPr>
-                        </pic:nvPicPr>
-                        <pic:blipFill>
-                          <a:blip r:embed="rId8">
-                            <a:extLst>
-                              <a:ext uri="{28A0092B-C50C-407E-A947-70E740481C1C}">
-                                <a14:useLocalDpi xmlns:a14="http://schemas.microsoft.com/office/drawing/2010/main" val="0"/>
-                              </a:ext>
-                            </a:extLst>
-                          </a:blip>
-                          <a:stretch>
-                            <a:fillRect/>
-                          </a:stretch>
-                        </pic:blipFill>
-                        <pic:spPr>
-                          <a:xfrm>
-                            <a:off x="0" y="0"/>
-                            <a:ext cx="1268027" cy="1224000"/>
-                          </a:xfrm>
-                          <a:prstGeom prst="rect">
-                            <a:avLst/>
-                          </a:prstGeom>
-                        </pic:spPr>
-                      </pic:pic>
-                    </a:graphicData>
-                  </a:graphic>
-                </wp:anchor>
-              </w:drawing>
-            </w:r>
-          </w:p>
-        </w:tc>
-      </w:tr>
-    </w:tbl>
-    <w:p>
-      <w:pPr>
-        <w:jc w:val="center"/>
-        <w:rPr>
-          <w:rFonts w:ascii="Arial" w:hAnsi="Arial" w:cs="Arial"/>
-          <w:b/>
-          <w:bCs/>
-          <w:sz w:val="40"/>
-        </w:rPr>
-      </w:pPr>
-    </w:p>
-    <w:p>
-      <w:pPr>
-        <w:spacing w:line="240" w:lineRule="auto"/>
-        <w:jc w:val="center"/>
-        <w:rPr>
-          <w:rFonts w:ascii="Bookman Old Style" w:hAnsi="Bookman Old Style" w:cs="Arial"/>
-          <w:b/>
-          <w:bCs/>
-          <w:sz w:val="40"/>
-        </w:rPr>
-      </w:pPr>
-      <w:r>
-        <w:rPr>
-          <w:rFonts w:ascii="Bookman Old Style" w:hAnsi="Bookman Old Style" w:cs="Arial"/>
-          <w:b/>
-          <w:bCs/>
-          <w:sz w:val="40"/>
-        </w:rPr>
-        <w:t>Standard Operasional Procedure (SOP)</w:t>
-      </w:r>
-    </w:p>
-    <w:p>
-      <w:pPr>
-        <w:spacing w:line="240" w:lineRule="auto"/>
-        <w:ind w:left="0" w:firstLine="0"/>
-        <w:jc w:val="center"/>
-        <w:rPr>
-          <w:rFonts w:hint="default" w:ascii="Bookman Old Style" w:hAnsi="Bookman Old Style" w:cs="Arial"/>
-          <w:b/>
-          <w:sz w:val="40"/>
-          <w:lang w:val="en-US"/>
-        </w:rPr>
-      </w:pPr>
-      <w:r>
-        <w:rPr>
-          <w:rFonts w:hint="default" w:ascii="Bookman Old Style" w:hAnsi="Bookman Old Style" w:cs="Arial"/>
-          <w:b/>
-          <w:sz w:val="40"/>
-          <w:lang w:val="en-US"/>
-        </w:rPr>
-        <w:t>Kajian Resep dan Pemberian Obat</w:t>
-      </w:r>
-    </w:p>
-    <w:p>
-      <w:pPr>
-        <w:spacing w:line="240" w:lineRule="auto"/>
-        <w:ind w:left="0" w:firstLine="0"/>
-        <w:jc w:val="center"/>
-        <w:rPr>
-          <w:rFonts w:ascii="Bookman Old Style" w:hAnsi="Bookman Old Style" w:cs="Arial"/>
-          <w:b/>
-          <w:sz w:val="40"/>
-        </w:rPr>
-      </w:pPr>
-    </w:p>
-    <w:tbl>
-      <w:tblPr>
-        <w:tblStyle w:val="3"/>
-        <w:tblW w:w="0" w:type="auto"/>
-        <w:jc w:val="center"/>
-        <w:tblBorders>
-          <w:top w:val="single" w:color="000000" w:sz="4" w:space="0"/>
-          <w:left w:val="single" w:color="000000" w:sz="4" w:space="0"/>
-          <w:bottom w:val="single" w:color="000000" w:sz="4" w:space="0"/>
-          <w:right w:val="single" w:color="000000" w:sz="4" w:space="0"/>
-          <w:insideH w:val="single" w:color="000000" w:sz="4" w:space="0"/>
-          <w:insideV w:val="single" w:color="000000" w:sz="4" w:space="0"/>
-        </w:tblBorders>
-        <w:tblLayout w:type="autofit"/>
-        <w:tblCellMar>
-          <w:top w:w="0" w:type="dxa"/>
-          <w:left w:w="108" w:type="dxa"/>
-          <w:bottom w:w="0" w:type="dxa"/>
-          <w:right w:w="108" w:type="dxa"/>
-        </w:tblCellMar>
-      </w:tblPr>
-      <w:tblGrid>
-        <w:gridCol w:w="2511"/>
-        <w:gridCol w:w="2693"/>
-      </w:tblGrid>
-      <w:tr>
-        <w:tblPrEx>
-          <w:tblBorders>
-            <w:top w:val="single" w:color="000000" w:sz="4" w:space="0"/>
-            <w:left w:val="single" w:color="000000" w:sz="4" w:space="0"/>
-            <w:bottom w:val="single" w:color="000000" w:sz="4" w:space="0"/>
-            <w:right w:val="single" w:color="000000" w:sz="4" w:space="0"/>
-            <w:insideH w:val="single" w:color="000000" w:sz="4" w:space="0"/>
-            <w:insideV w:val="single" w:color="000000" w:sz="4" w:space="0"/>
-          </w:tblBorders>
-          <w:tblCellMar>
-            <w:top w:w="0" w:type="dxa"/>
-            <w:left w:w="108" w:type="dxa"/>
-            <w:bottom w:w="0" w:type="dxa"/>
-            <w:right w:w="108" w:type="dxa"/>
-          </w:tblCellMar>
-        </w:tblPrEx>
-        <w:trPr>
-          <w:jc w:val="center"/>
-        </w:trPr>
-        <w:tc>
-          <w:tcPr>
-            <w:tcW w:w="1418" w:type="dxa"/>
-          </w:tcPr>
-          <w:p>
-            <w:pPr>
-              <w:spacing w:after="0" w:line="240" w:lineRule="auto"/>
-              <w:rPr>
-                <w:rFonts w:ascii="Bookman Old Style" w:hAnsi="Bookman Old Style" w:cs="Arial"/>
-                <w:b/>
-                <w:sz w:val="20"/>
-                <w:szCs w:val="20"/>
-                <w:lang w:val="id-ID"/>
-              </w:rPr>
-            </w:pPr>
-            <w:r>
-              <w:rPr>
-                <w:rFonts w:ascii="Bookman Old Style" w:hAnsi="Bookman Old Style" w:cs="Arial"/>
-                <w:b/>
-                <w:sz w:val="20"/>
-                <w:szCs w:val="20"/>
-              </w:rPr>
-              <w:t>Nomor        :</w:t>
-            </w:r>
-          </w:p>
-        </w:tc>
-        <w:tc>
-          <w:tcPr>
-            <w:tcW w:w="2693" w:type="dxa"/>
-          </w:tcPr>
-          <w:p>
-            <w:pPr>
-              <w:spacing w:line="240" w:lineRule="auto"/>
-              <w:ind w:left="45" w:firstLine="0"/>
-              <w:rPr>
-                <w:rFonts w:hint="default" w:ascii="Bookman Old Style" w:hAnsi="Bookman Old Style" w:cs="Arial"/>
-                <w:lang w:val="en-US"/>
-              </w:rPr>
-            </w:pPr>
-            <w:r>
-              <w:rPr>
-                <w:rFonts w:hint="default" w:ascii="Bookman Old Style" w:hAnsi="Bookman Old Style" w:cs="Arial"/>
-                <w:lang w:val="en-US"/>
-              </w:rPr>
-              <w:t>XXX/XXX</w:t>
-            </w:r>
-          </w:p>
-        </w:tc>
-      </w:tr>
-      <w:tr>
-        <w:tblPrEx>
-          <w:tblBorders>
-            <w:top w:val="single" w:color="000000" w:sz="4" w:space="0"/>
-            <w:left w:val="single" w:color="000000" w:sz="4" w:space="0"/>
-            <w:bottom w:val="single" w:color="000000" w:sz="4" w:space="0"/>
-            <w:right w:val="single" w:color="000000" w:sz="4" w:space="0"/>
-            <w:insideH w:val="single" w:color="000000" w:sz="4" w:space="0"/>
-            <w:insideV w:val="single" w:color="000000" w:sz="4" w:space="0"/>
-          </w:tblBorders>
-          <w:tblCellMar>
-            <w:top w:w="0" w:type="dxa"/>
-            <w:left w:w="108" w:type="dxa"/>
-            <w:bottom w:w="0" w:type="dxa"/>
-            <w:right w:w="108" w:type="dxa"/>
-          </w:tblCellMar>
-        </w:tblPrEx>
-        <w:trPr>
-          <w:jc w:val="center"/>
-        </w:trPr>
-        <w:tc>
-          <w:tcPr>
-            <w:tcW w:w="1418" w:type="dxa"/>
-          </w:tcPr>
-          <w:p>
-            <w:pPr>
-              <w:spacing w:after="0" w:line="240" w:lineRule="auto"/>
-              <w:rPr>
-                <w:rFonts w:ascii="Bookman Old Style" w:hAnsi="Bookman Old Style" w:cs="Arial"/>
-                <w:b/>
-                <w:sz w:val="20"/>
-                <w:szCs w:val="20"/>
-              </w:rPr>
-            </w:pPr>
-            <w:r>
-              <w:rPr>
-                <w:rFonts w:ascii="Bookman Old Style" w:hAnsi="Bookman Old Style" w:cs="Arial"/>
-                <w:b/>
-                <w:sz w:val="20"/>
-                <w:szCs w:val="20"/>
-              </w:rPr>
-              <w:t>Revisi Ke    :</w:t>
-            </w:r>
-          </w:p>
-        </w:tc>
-        <w:tc>
-          <w:tcPr>
-            <w:tcW w:w="2693" w:type="dxa"/>
-          </w:tcPr>
-          <w:p>
-            <w:pPr>
-              <w:spacing w:line="240" w:lineRule="auto"/>
-              <w:ind w:left="45" w:firstLine="317"/>
-              <w:rPr>
-                <w:rFonts w:ascii="Bookman Old Style" w:hAnsi="Bookman Old Style" w:cs="Arial"/>
-              </w:rPr>
-            </w:pPr>
-            <w:r>
-              <w:rPr>
-                <w:rFonts w:ascii="Bookman Old Style" w:hAnsi="Bookman Old Style" w:cs="Arial"/>
-              </w:rPr>
-              <w:t>1</w:t>
-            </w:r>
-          </w:p>
-        </w:tc>
-      </w:tr>
-      <w:tr>
-        <w:tblPrEx>
-          <w:tblBorders>
-            <w:top w:val="single" w:color="000000" w:sz="4" w:space="0"/>
-            <w:left w:val="single" w:color="000000" w:sz="4" w:space="0"/>
-            <w:bottom w:val="single" w:color="000000" w:sz="4" w:space="0"/>
-            <w:right w:val="single" w:color="000000" w:sz="4" w:space="0"/>
-            <w:insideH w:val="single" w:color="000000" w:sz="4" w:space="0"/>
-            <w:insideV w:val="single" w:color="000000" w:sz="4" w:space="0"/>
-          </w:tblBorders>
-          <w:tblCellMar>
-            <w:top w:w="0" w:type="dxa"/>
-            <w:left w:w="108" w:type="dxa"/>
-            <w:bottom w:w="0" w:type="dxa"/>
-            <w:right w:w="108" w:type="dxa"/>
-          </w:tblCellMar>
-        </w:tblPrEx>
-        <w:trPr>
-          <w:jc w:val="center"/>
-        </w:trPr>
-        <w:tc>
-          <w:tcPr>
-            <w:tcW w:w="1418" w:type="dxa"/>
-          </w:tcPr>
-          <w:p>
-            <w:pPr>
-              <w:spacing w:after="0" w:line="240" w:lineRule="auto"/>
-              <w:rPr>
-                <w:rFonts w:ascii="Bookman Old Style" w:hAnsi="Bookman Old Style" w:cs="Arial"/>
-                <w:b/>
-                <w:sz w:val="20"/>
-                <w:szCs w:val="20"/>
-              </w:rPr>
-            </w:pPr>
-            <w:r>
-              <w:rPr>
-                <w:rFonts w:ascii="Bookman Old Style" w:hAnsi="Bookman Old Style" w:cs="Arial"/>
-                <w:b/>
-                <w:sz w:val="20"/>
-                <w:szCs w:val="20"/>
-              </w:rPr>
-              <w:t>Berlaku Tgl:</w:t>
-            </w:r>
-          </w:p>
-        </w:tc>
-        <w:tc>
-          <w:tcPr>
-            <w:tcW w:w="2693" w:type="dxa"/>
-          </w:tcPr>
-          <w:p>
-            <w:pPr>
-              <w:spacing w:line="240" w:lineRule="auto"/>
-              <w:ind w:left="45" w:firstLine="0"/>
-              <w:rPr>
-                <w:rFonts w:hint="default" w:ascii="Bookman Old Style" w:hAnsi="Bookman Old Style" w:cs="Arial"/>
-                <w:lang w:val="en-US"/>
-              </w:rPr>
-            </w:pPr>
-            <w:r>
-              <w:rPr>
-                <w:rFonts w:hint="default" w:ascii="Bookman Old Style" w:hAnsi="Bookman Old Style" w:cs="Arial"/>
-                <w:lang w:val="en-US"/>
-              </w:rPr>
-              <w:t>XX XXXX XXXX</w:t>
-            </w:r>
-          </w:p>
-        </w:tc>
-      </w:tr>
-    </w:tbl>
-    <w:p>
-      <w:pPr>
-        <w:spacing w:after="0" w:line="240" w:lineRule="auto"/>
-        <w:jc w:val="center"/>
-        <w:rPr>
-          <w:rFonts w:ascii="Bookman Old Style" w:hAnsi="Bookman Old Style" w:cs="Arial"/>
-        </w:rPr>
-      </w:pPr>
-    </w:p>
-    <w:tbl>
-      <w:tblPr>
-        <w:tblStyle w:val="3"/>
-        <w:tblW w:w="0" w:type="auto"/>
-        <w:tblInd w:w="1908" w:type="dxa"/>
-        <w:tblBorders>
-          <w:top w:val="single" w:color="000000" w:sz="4" w:space="0"/>
-          <w:left w:val="single" w:color="000000" w:sz="4" w:space="0"/>
-          <w:bottom w:val="single" w:color="000000" w:sz="4" w:space="0"/>
-          <w:right w:val="single" w:color="000000" w:sz="4" w:space="0"/>
-          <w:insideH w:val="single" w:color="000000" w:sz="4" w:space="0"/>
-          <w:insideV w:val="single" w:color="000000" w:sz="4" w:space="0"/>
-        </w:tblBorders>
-        <w:tblLayout w:type="autofit"/>
-        <w:tblCellMar>
-          <w:top w:w="0" w:type="dxa"/>
-          <w:left w:w="108" w:type="dxa"/>
-          <w:bottom w:w="0" w:type="dxa"/>
-          <w:right w:w="108" w:type="dxa"/>
-        </w:tblCellMar>
-      </w:tblPr>
-      <w:tblGrid>
-        <w:gridCol w:w="5400"/>
-      </w:tblGrid>
-      <w:tr>
-        <w:tblPrEx>
-          <w:tblBorders>
-            <w:top w:val="single" w:color="000000" w:sz="4" w:space="0"/>
-            <w:left w:val="single" w:color="000000" w:sz="4" w:space="0"/>
-            <w:bottom w:val="single" w:color="000000" w:sz="4" w:space="0"/>
-            <w:right w:val="single" w:color="000000" w:sz="4" w:space="0"/>
-            <w:insideH w:val="single" w:color="000000" w:sz="4" w:space="0"/>
-            <w:insideV w:val="single" w:color="000000" w:sz="4" w:space="0"/>
-          </w:tblBorders>
-          <w:tblCellMar>
-            <w:top w:w="0" w:type="dxa"/>
-            <w:left w:w="108" w:type="dxa"/>
-            <w:bottom w:w="0" w:type="dxa"/>
-            <w:right w:w="108" w:type="dxa"/>
-          </w:tblCellMar>
-        </w:tblPrEx>
-        <w:tc>
-          <w:tcPr>
-            <w:tcW w:w="5400" w:type="dxa"/>
-          </w:tcPr>
-          <w:p>
-            <w:pPr>
-              <w:spacing w:line="240" w:lineRule="auto"/>
-              <w:ind w:left="-31" w:firstLine="31"/>
-              <w:jc w:val="center"/>
-              <w:rPr>
-                <w:rFonts w:ascii="Bookman Old Style" w:hAnsi="Bookman Old Style" w:cs="Arial"/>
-                <w:b/>
-                <w:sz w:val="28"/>
-              </w:rPr>
-            </w:pPr>
-            <w:r>
-              <w:rPr>
-                <w:rFonts w:ascii="Bookman Old Style" w:hAnsi="Bookman Old Style" w:cs="Arial"/>
-                <w:b/>
-                <w:sz w:val="28"/>
-              </w:rPr>
-              <w:t>Ditetapkan</w:t>
-            </w:r>
-          </w:p>
-          <w:p>
-            <w:pPr>
-              <w:spacing w:line="240" w:lineRule="auto"/>
-              <w:ind w:left="-31" w:firstLine="31"/>
-              <w:jc w:val="center"/>
-              <w:rPr>
-                <w:rFonts w:ascii="Bookman Old Style" w:hAnsi="Bookman Old Style" w:cs="Arial"/>
-                <w:b/>
-                <w:sz w:val="28"/>
-                <w:lang w:val="id-ID"/>
-              </w:rPr>
-            </w:pPr>
-            <w:r>
-              <w:rPr>
-                <w:rFonts w:ascii="Bookman Old Style" w:hAnsi="Bookman Old Style" w:cs="Arial"/>
-                <w:b/>
-                <w:sz w:val="28"/>
-              </w:rPr>
-              <w:t>Kepala UPTD Puskesmas Berakit</w:t>
-            </w:r>
-          </w:p>
-          <w:p>
-            <w:pPr>
-              <w:spacing w:line="240" w:lineRule="auto"/>
-              <w:ind w:left="-31" w:firstLine="31"/>
-              <w:jc w:val="center"/>
-              <w:rPr>
-                <w:rFonts w:ascii="Bookman Old Style" w:hAnsi="Bookman Old Style" w:cs="Arial"/>
-                <w:b/>
-                <w:sz w:val="28"/>
-                <w:lang w:val="id-ID"/>
-              </w:rPr>
-            </w:pPr>
-          </w:p>
-          <w:p>
-            <w:pPr>
-              <w:spacing w:line="240" w:lineRule="auto"/>
-              <w:ind w:left="-31" w:firstLine="31"/>
-              <w:jc w:val="center"/>
-              <w:rPr>
-                <w:rFonts w:ascii="Bookman Old Style" w:hAnsi="Bookman Old Style" w:cs="Arial"/>
-                <w:b/>
-                <w:sz w:val="28"/>
-                <w:lang w:val="id-ID"/>
-              </w:rPr>
-            </w:pPr>
-          </w:p>
-          <w:p>
-            <w:pPr>
-              <w:spacing w:line="240" w:lineRule="auto"/>
-              <w:ind w:left="-31" w:firstLine="31"/>
-              <w:jc w:val="center"/>
-              <w:rPr>
-                <w:rFonts w:ascii="Bookman Old Style" w:hAnsi="Bookman Old Style" w:cs="Arial"/>
-                <w:b/>
-                <w:sz w:val="28"/>
-                <w:lang w:val="id-ID"/>
-              </w:rPr>
-            </w:pPr>
-          </w:p>
-          <w:p>
-            <w:pPr>
-              <w:spacing w:line="240" w:lineRule="auto"/>
-              <w:ind w:left="-31" w:firstLine="31"/>
-              <w:jc w:val="center"/>
-              <w:rPr>
-                <w:rFonts w:ascii="Bookman Old Style" w:hAnsi="Bookman Old Style" w:cs="Arial"/>
-                <w:b/>
-                <w:sz w:val="28"/>
-                <w:lang w:val="id-ID"/>
-              </w:rPr>
-            </w:pPr>
-          </w:p>
-          <w:p>
-            <w:pPr>
-              <w:spacing w:after="0" w:line="240" w:lineRule="auto"/>
-              <w:ind w:left="-31" w:firstLine="31"/>
-              <w:jc w:val="center"/>
-              <w:rPr>
-                <w:rFonts w:ascii="Bookman Old Style" w:hAnsi="Bookman Old Style" w:cs="Arial"/>
-                <w:b/>
-                <w:sz w:val="28"/>
-                <w:u w:val="single"/>
-              </w:rPr>
-            </w:pPr>
-            <w:r>
-              <w:rPr>
-                <w:rFonts w:ascii="Bookman Old Style" w:hAnsi="Bookman Old Style" w:cs="Arial"/>
-                <w:b/>
-                <w:sz w:val="28"/>
-                <w:u w:val="single"/>
-              </w:rPr>
-              <w:t>ZULYADI, S.Kep</w:t>
-            </w:r>
-          </w:p>
-          <w:p>
-            <w:pPr>
-              <w:spacing w:after="0" w:line="240" w:lineRule="auto"/>
-              <w:ind w:left="-31" w:firstLine="31"/>
-              <w:jc w:val="center"/>
-              <w:rPr>
-                <w:rFonts w:ascii="Bookman Old Style" w:hAnsi="Bookman Old Style" w:cs="Arial"/>
-                <w:b/>
-                <w:sz w:val="28"/>
-              </w:rPr>
-            </w:pPr>
-            <w:r>
-              <w:rPr>
-                <w:rFonts w:ascii="Bookman Old Style" w:hAnsi="Bookman Old Style" w:cs="Arial"/>
-                <w:b/>
-                <w:sz w:val="28"/>
-                <w:lang w:val="id-ID"/>
-              </w:rPr>
-              <w:t>NIP</w:t>
-            </w:r>
-            <w:r>
-              <w:rPr>
-                <w:rFonts w:ascii="Bookman Old Style" w:hAnsi="Bookman Old Style" w:cs="Arial"/>
-                <w:b/>
-                <w:sz w:val="28"/>
-              </w:rPr>
-              <w:t xml:space="preserve"> 197410201996031004</w:t>
-            </w:r>
-          </w:p>
-          <w:p>
-            <w:pPr>
-              <w:spacing w:after="0" w:line="240" w:lineRule="auto"/>
-              <w:jc w:val="center"/>
-              <w:rPr>
-                <w:rFonts w:ascii="Bookman Old Style" w:hAnsi="Bookman Old Style" w:cs="Arial"/>
-              </w:rPr>
-            </w:pPr>
-          </w:p>
-        </w:tc>
-      </w:tr>
-    </w:tbl>
-    <w:p>
-      <w:pPr>
-        <w:spacing w:line="240" w:lineRule="auto"/>
-        <w:jc w:val="center"/>
-        <w:rPr>
-          <w:rFonts w:ascii="Bookman Old Style" w:hAnsi="Bookman Old Style" w:cs="Arial"/>
-          <w:b/>
-          <w:sz w:val="32"/>
-        </w:rPr>
-      </w:pPr>
-    </w:p>
-    <w:p>
-      <w:pPr>
-        <w:spacing w:line="240" w:lineRule="auto"/>
-        <w:jc w:val="center"/>
-        <w:rPr>
-          <w:rFonts w:ascii="Bookman Old Style" w:hAnsi="Bookman Old Style" w:cs="Arial"/>
-          <w:b/>
-          <w:sz w:val="32"/>
-        </w:rPr>
-      </w:pPr>
-    </w:p>
-    <w:p>
-      <w:pPr>
-        <w:spacing w:line="240" w:lineRule="auto"/>
-        <w:jc w:val="center"/>
-        <w:rPr>
-          <w:rFonts w:ascii="Bookman Old Style" w:hAnsi="Bookman Old Style" w:cs="Arial"/>
-          <w:b/>
-          <w:sz w:val="32"/>
-        </w:rPr>
-      </w:pPr>
-    </w:p>
-    <w:p>
-      <w:pPr>
-        <w:spacing w:line="240" w:lineRule="auto"/>
-        <w:jc w:val="center"/>
-        <w:rPr>
-          <w:rFonts w:ascii="Bookman Old Style" w:hAnsi="Bookman Old Style" w:cs="Arial"/>
-          <w:b/>
-          <w:sz w:val="32"/>
-        </w:rPr>
-      </w:pPr>
-      <w:r>
-        <w:rPr>
-          <w:rFonts w:ascii="Bookman Old Style" w:hAnsi="Bookman Old Style" w:cs="Arial"/>
-          <w:b/>
-          <w:sz w:val="32"/>
-        </w:rPr>
-        <mc:AlternateContent>
-          <mc:Choice Requires="wps">
-            <w:drawing>
-              <wp:anchor distT="0" distB="0" distL="114300" distR="114300" simplePos="0" relativeHeight="251663360" behindDoc="0" locked="0" layoutInCell="1" allowOverlap="1">
-                <wp:simplePos x="0" y="0"/>
-                <wp:positionH relativeFrom="column">
-                  <wp:posOffset>5384165</wp:posOffset>
-                </wp:positionH>
-                <wp:positionV relativeFrom="paragraph">
-                  <wp:posOffset>121285</wp:posOffset>
-                </wp:positionV>
-                <wp:extent cx="457200" cy="511810"/>
-                <wp:effectExtent l="0" t="0" r="0" b="0"/>
-                <wp:wrapNone/>
-                <wp:docPr id="4" name="AutoShape 9"/>
-                <wp:cNvGraphicFramePr/>
-                <a:graphic xmlns:a="http://schemas.openxmlformats.org/drawingml/2006/main">
-                  <a:graphicData uri="http://schemas.microsoft.com/office/word/2010/wordprocessingShape">
-                    <wps:wsp>
-                      <wps:cNvSpPr/>
-                      <wps:spPr bwMode="auto">
-                        <a:xfrm>
-                          <a:off x="0" y="0"/>
-                          <a:ext cx="457200" cy="511810"/>
-                        </a:xfrm>
-                        <a:prstGeom prst="octagon">
-                          <a:avLst>
-                            <a:gd name="adj" fmla="val 29287"/>
-                          </a:avLst>
-                        </a:prstGeom>
-                        <a:solidFill>
-                          <a:srgbClr val="FFFFFF"/>
-                        </a:solidFill>
-                        <a:ln w="9525">
-                          <a:solidFill>
-                            <a:srgbClr val="000000"/>
-                          </a:solidFill>
-                          <a:miter lim="800000"/>
-                        </a:ln>
-                      </wps:spPr>
-                      <wps:bodyPr rot="0" vert="horz" wrap="square" lIns="91440" tIns="45720" rIns="91440" bIns="45720" anchor="t" anchorCtr="0" upright="1">
-                        <a:noAutofit/>
-                      </wps:bodyPr>
-                    </wps:wsp>
-                  </a:graphicData>
-                </a:graphic>
-              </wp:anchor>
-            </w:drawing>
-          </mc:Choice>
-          <mc:Fallback>
-            <w:pict>
-              <v:shape id="AutoShape 9" o:spid="_x0000_s1026" o:spt="10" type="#_x0000_t10" style="position:absolute;left:0pt;margin-left:423.95pt;margin-top:9.55pt;height:40.3pt;width:36pt;z-index:251663360;mso-width-relative:page;mso-height-relative:page;" fillcolor="#FFFFFF" filled="t" stroked="t" coordsize="21600,21600" o:gfxdata="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" adj="6326">
-                <v:fill on="t" focussize="0,0"/>
-                <v:stroke color="#000000" miterlimit="8" joinstyle="miter"/>
-                <v:imagedata o:title=""/>
-                <o:lock v:ext="edit" aspectratio="f"/>
-              </v:shape>
-            </w:pict>
-          </mc:Fallback>
-        </mc:AlternateContent>
-      </w:r>
-      <w:r>
-        <w:rPr>
-          <w:rFonts w:ascii="Bookman Old Style" w:hAnsi="Bookman Old Style" w:cs="Arial"/>
-          <w:b/>
-          <w:sz w:val="28"/>
-        </w:rPr>
-        <mc:AlternateContent>
-          <mc:Choice Requires="wps">
-            <w:drawing>
-              <wp:anchor distT="0" distB="0" distL="114300" distR="114300" simplePos="0" relativeHeight="251664384" behindDoc="0" locked="0" layoutInCell="1" allowOverlap="1">
-                <wp:simplePos x="0" y="0"/>
-                <wp:positionH relativeFrom="column">
-                  <wp:posOffset>5468620</wp:posOffset>
-                </wp:positionH>
-                <wp:positionV relativeFrom="paragraph">
-                  <wp:posOffset>191770</wp:posOffset>
-                </wp:positionV>
-                <wp:extent cx="375285" cy="347345"/>
-                <wp:effectExtent l="0" t="0" r="5715" b="0"/>
-                <wp:wrapNone/>
-                <wp:docPr id="3" name="Text Box 10"/>
-                <wp:cNvGraphicFramePr/>
-                <a:graphic xmlns:a="http://schemas.openxmlformats.org/drawingml/2006/main">
-                  <a:graphicData uri="http://schemas.microsoft.com/office/word/2010/wordprocessingShape">
-                    <wps:wsp>
-                      <wps:cNvSpPr txBox="1"/>
-                      <wps:spPr bwMode="auto">
-                        <a:xfrm>
-                          <a:off x="0" y="0"/>
-                          <a:ext cx="375285" cy="347345"/>
-                        </a:xfrm>
-                        <a:prstGeom prst="rect">
-                          <a:avLst/>
-                        </a:prstGeom>
-                        <a:solidFill>
-                          <a:srgbClr val="FFFFFF"/>
-                        </a:solidFill>
-                        <a:ln w="9525">
-                          <a:solidFill>
-                            <a:srgbClr val="000000"/>
-                          </a:solidFill>
-                          <a:miter lim="800000"/>
-                        </a:ln>
-                      </wps:spPr>
-                      <wps:txbx>
-                        <w:txbxContent>
-                          <w:p>
-                            <w:pPr>
-                              <w:rPr>
-                                <w:sz w:val="40"/>
-                              </w:rPr>
-                            </w:pPr>
-                            <w:r>
-                              <w:rPr>
-                                <w:rFonts w:ascii="Arial Black" w:hAnsi="Arial Black"/>
-                                <w:sz w:val="20"/>
-                              </w:rPr>
-                              <w:t>2</w:t>
-                            </w:r>
-                          </w:p>
-                        </w:txbxContent>
-                      </wps:txbx>
-                      <wps:bodyPr rot="0" vert="horz" wrap="square" lIns="91440" tIns="45720" rIns="91440" bIns="45720" anchor="t" anchorCtr="0" upright="1">
-                        <a:noAutofit/>
-                      </wps:bodyPr>
-                    </wps:wsp>
-                  </a:graphicData>
-                </a:graphic>
-              </wp:anchor>
-            </w:drawing>
-          </mc:Choice>
-          <mc:Fallback>
-            <w:pict>
-              <v:shape id="Text Box 10" o:spid="_x0000_s1026" o:spt="202" type="#_x0000_t202" style="position:absolute;left:0pt;margin-left:430.6pt;margin-top:15.1pt;height:27.35pt;width:29.55pt;z-index:251664384;mso-width-relative:page;mso-height-relative:page;" fillcolor="#FFFFFF" filled="t" stroked="t" coordsize="21600,21600" o:gfxdata="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">
-                <v:fill on="t" focussize="0,0"/>
-                <v:stroke color="#000000" miterlimit="8" joinstyle="miter"/>
-                <v:imagedata o:title=""/>
-                <o:lock v:ext="edit" aspectratio="f"/>
-                <v:textbox>
-                  <w:txbxContent>
-                    <w:p>
-                      <w:pPr>
-                        <w:rPr>
-                          <w:sz w:val="40"/>
-                        </w:rPr>
-                      </w:pPr>
-                      <w:r>
-                        <w:rPr>
-                          <w:rFonts w:ascii="Arial Black" w:hAnsi="Arial Black"/>
-                          <w:sz w:val="20"/>
-                        </w:rPr>
-                        <w:t>2</w:t>
-                      </w:r>
-                    </w:p>
-                  </w:txbxContent>
-                </v:textbox>
-              </v:shape>
-            </w:pict>
-          </mc:Fallback>
-        </mc:AlternateContent>
-      </w:r>
-    </w:p>
-    <w:p>
-      <w:pPr>
-        <w:spacing w:line="240" w:lineRule="auto"/>
-        <w:jc w:val="center"/>
-        <w:rPr>
-          <w:rFonts w:ascii="Bookman Old Style" w:hAnsi="Bookman Old Style" w:cs="Arial"/>
-          <w:b/>
-          <w:sz w:val="32"/>
-        </w:rPr>
-      </w:pPr>
-      <w:r>
-        <w:rPr>
-          <w:rFonts w:ascii="Bookman Old Style" w:hAnsi="Bookman Old Style" w:cs="Arial"/>
-          <w:b/>
-          <w:sz w:val="32"/>
-        </w:rPr>
-        <w:t>PEMERINTAH KABUPATEN BINTAN</w:t>
-      </w:r>
-    </w:p>
-    <w:p>
-      <w:pPr>
-        <w:spacing w:line="240" w:lineRule="auto"/>
-        <w:jc w:val="center"/>
-        <w:rPr>
-          <w:rFonts w:ascii="Bookman Old Style" w:hAnsi="Bookman Old Style" w:cs="Arial"/>
-          <w:b/>
-          <w:sz w:val="28"/>
-        </w:rPr>
-      </w:pPr>
-      <w:r>
-        <w:rPr>
-          <w:rFonts w:ascii="Bookman Old Style" w:hAnsi="Bookman Old Style" w:cs="Arial"/>
-          <w:b/>
-          <w:sz w:val="44"/>
-        </w:rPr>
-        <mc:AlternateContent>
-          <mc:Choice Requires="wps">
-            <w:drawing>
-              <wp:anchor distT="0" distB="0" distL="114300" distR="114300" simplePos="0" relativeHeight="251666432" behindDoc="0" locked="0" layoutInCell="1" allowOverlap="1">
-                <wp:simplePos x="0" y="0"/>
-                <wp:positionH relativeFrom="column">
-                  <wp:posOffset>5222240</wp:posOffset>
-                </wp:positionH>
-                <wp:positionV relativeFrom="paragraph">
-                  <wp:posOffset>100965</wp:posOffset>
-                </wp:positionV>
-                <wp:extent cx="845820" cy="431800"/>
-                <wp:effectExtent l="0" t="0" r="5080" b="0"/>
-                <wp:wrapNone/>
-                <wp:docPr id="2" name="Text Box 12"/>
-                <wp:cNvGraphicFramePr/>
-                <a:graphic xmlns:a="http://schemas.openxmlformats.org/drawingml/2006/main">
-                  <a:graphicData uri="http://schemas.microsoft.com/office/word/2010/wordprocessingShape">
-                    <wps:wsp>
-                      <wps:cNvSpPr txBox="1"/>
-                      <wps:spPr bwMode="auto">
-                        <a:xfrm>
-                          <a:off x="0" y="0"/>
-                          <a:ext cx="845820" cy="431800"/>
-                        </a:xfrm>
-                        <a:prstGeom prst="rect">
-                          <a:avLst/>
-                        </a:prstGeom>
-                        <a:solidFill>
-                          <a:srgbClr val="FFFFFF"/>
-                        </a:solidFill>
-                        <a:ln w="9525">
-                          <a:solidFill>
-                            <a:srgbClr val="000000"/>
-                          </a:solidFill>
-                          <a:miter lim="800000"/>
-                        </a:ln>
-                      </wps:spPr>
-                      <wps:txbx>
-                        <w:txbxContent>
-                          <w:p>
-                            <w:pPr>
-                              <w:rPr>
-                                <w:rFonts w:ascii="Arial" w:hAnsi="Arial" w:cs="Arial"/>
-                              </w:rPr>
-                            </w:pPr>
-                            <w:r>
-                              <w:rPr>
-                                <w:rFonts w:ascii="Arial" w:hAnsi="Arial" w:cs="Arial"/>
-                                <w:b/>
-                                <w:sz w:val="24"/>
-                                <w:szCs w:val="24"/>
-                              </w:rPr>
-                              <w:t>Halaman</w:t>
-                            </w:r>
-                          </w:p>
-                        </w:txbxContent>
-                      </wps:txbx>
-                      <wps:bodyPr rot="0" vert="horz" wrap="square" lIns="91440" tIns="45720" rIns="91440" bIns="45720" anchor="t" anchorCtr="0" upright="1">
-                        <a:noAutofit/>
-                      </wps:bodyPr>
-                    </wps:wsp>
-                  </a:graphicData>
-                </a:graphic>
-              </wp:anchor>
-            </w:drawing>
-          </mc:Choice>
-          <mc:Fallback>
-            <w:pict>
-              <v:shape id="Text Box 12" o:spid="_x0000_s1026" o:spt="202" type="#_x0000_t202" style="position:absolute;left:0pt;margin-left:411.2pt;margin-top:7.95pt;height:34pt;width:66.6pt;z-index:251666432;mso-width-relative:page;mso-height-relative:page;" fillcolor="#FFFFFF" filled="t" stroked="t" coordsize="21600,21600" o:gfxdata="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">
-                <v:fill on="t" focussize="0,0"/>
-                <v:stroke color="#000000" miterlimit="8" joinstyle="miter"/>
-                <v:imagedata o:title=""/>
-                <o:lock v:ext="edit" aspectratio="f"/>
-                <v:textbox>
-                  <w:txbxContent>
-                    <w:p>
-                      <w:pPr>
-                        <w:rPr>
-                          <w:rFonts w:ascii="Arial" w:hAnsi="Arial" w:cs="Arial"/>
-                        </w:rPr>
-                      </w:pPr>
-                      <w:r>
-                        <w:rPr>
-                          <w:rFonts w:ascii="Arial" w:hAnsi="Arial" w:cs="Arial"/>
-                          <w:b/>
-                          <w:sz w:val="24"/>
-                          <w:szCs w:val="24"/>
-                        </w:rPr>
-                        <w:t>Halaman</w:t>
-                      </w:r>
-                    </w:p>
-                  </w:txbxContent>
-                </v:textbox>
-              </v:shape>
-            </w:pict>
-          </mc:Fallback>
-        </mc:AlternateContent>
-      </w:r>
-      <w:r>
-        <w:rPr>
-          <w:rFonts w:ascii="Bookman Old Style" w:hAnsi="Bookman Old Style" w:cs="Arial"/>
-          <w:b/>
-          <w:sz w:val="44"/>
-        </w:rPr>
-        <mc:AlternateContent>
-          <mc:Choice Requires="wps">
-            <w:drawing>
-              <wp:anchor distT="0" distB="0" distL="114300" distR="114300" simplePos="0" relativeHeight="251665408" behindDoc="0" locked="0" layoutInCell="1" allowOverlap="1">
-                <wp:simplePos x="0" y="0"/>
-                <wp:positionH relativeFrom="column">
-                  <wp:posOffset>4921885</wp:posOffset>
-                </wp:positionH>
-                <wp:positionV relativeFrom="paragraph">
-                  <wp:posOffset>23495</wp:posOffset>
-                </wp:positionV>
-                <wp:extent cx="1391920" cy="457200"/>
-                <wp:effectExtent l="25400" t="12700" r="0" b="0"/>
-                <wp:wrapNone/>
-                <wp:docPr id="5" name="AutoShape 11"/>
-                <wp:cNvGraphicFramePr/>
-                <a:graphic xmlns:a="http://schemas.openxmlformats.org/drawingml/2006/main">
-                  <a:graphicData uri="http://schemas.microsoft.com/office/word/2010/wordprocessingShape">
-                    <wps:wsp>
-                      <wps:cNvSpPr/>
-                      <wps:spPr bwMode="auto">
-                        <a:xfrm>
-                          <a:off x="0" y="0"/>
-                          <a:ext cx="1391920" cy="457200"/>
-                        </a:xfrm>
-                        <a:prstGeom prst="upArrow">
-                          <a:avLst>
-                            <a:gd name="adj1" fmla="val 50000"/>
-                            <a:gd name="adj2" fmla="val 25000"/>
-                          </a:avLst>
-                        </a:prstGeom>
-                        <a:solidFill>
-                          <a:srgbClr val="FFFFFF"/>
-                        </a:solidFill>
-                        <a:ln w="9525">
-                          <a:solidFill>
-                            <a:srgbClr val="000000"/>
-                          </a:solidFill>
-                          <a:miter lim="800000"/>
-                        </a:ln>
-                      </wps:spPr>
-                      <wps:bodyPr rot="0" vert="eaVert" wrap="square" lIns="91440" tIns="45720" rIns="91440" bIns="45720" anchor="t" anchorCtr="0" upright="1">
-                        <a:noAutofit/>
-                      </wps:bodyPr>
-                    </wps:wsp>
-                  </a:graphicData>
-                </a:graphic>
-              </wp:anchor>
-            </w:drawing>
-          </mc:Choice>
-          <mc:Fallback>
-            <w:pict>
-              <v:shape id="AutoShape 11" o:spid="_x0000_s1026" o:spt="68" type="#_x0000_t68" style="position:absolute;left:0pt;margin-left:387.55pt;margin-top:1.85pt;height:36pt;width:109.6pt;z-index:251665408;mso-width-relative:page;mso-height-relative:page;" fillcolor="#FFFFFF" filled="t" stroked="t" coordsize="21600,21600" o:gfxdata="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" adj="5400,5400">
-                <v:fill on="t" focussize="0,0"/>
-                <v:stroke color="#000000" miterlimit="8" joinstyle="miter"/>
-                <v:imagedata o:title=""/>
-                <o:lock v:ext="edit" aspectratio="f"/>
-                <v:textbox style="layout-flow:vertical-ideographic;"/>
-              </v:shape>
-            </w:pict>
-          </mc:Fallback>
-        </mc:AlternateContent>
-      </w:r>
-      <w:r>
-        <w:rPr>
-          <w:rFonts w:ascii="Bookman Old Style" w:hAnsi="Bookman Old Style" w:cs="Arial"/>
-          <w:b/>
-          <w:sz w:val="28"/>
-        </w:rPr>
-        <w:t xml:space="preserve">DINAS KESEHATAN </w:t>
-      </w:r>
-    </w:p>
-    <w:p>
-      <w:pPr>
-        <w:spacing w:line="240" w:lineRule="auto"/>
-        <w:jc w:val="center"/>
-        <w:rPr>
-          <w:rFonts w:ascii="Bookman Old Style" w:hAnsi="Bookman Old Style" w:cs="Arial"/>
-          <w:b/>
-          <w:sz w:val="44"/>
-        </w:rPr>
-      </w:pPr>
-      <w:r>
-        <w:rPr>
-          <w:rFonts w:ascii="Bookman Old Style" w:hAnsi="Bookman Old Style" w:cs="Arial"/>
-          <w:b/>
-          <w:sz w:val="44"/>
-        </w:rPr>
-        <w:t>UPTD PUSKESMAS BERAKIT</w:t>
-      </w:r>
-    </w:p>
-    <w:p>
-      <w:pPr>
-        <w:framePr w:hSpace="180" w:wrap="around" w:vAnchor="page" w:hAnchor="margin" w:y="1132"/>
-        <w:spacing w:after="0" w:line="240" w:lineRule="auto"/>
-        <w:ind w:right="175"/>
-        <w:rPr>
-          <w:rFonts w:ascii="Bookman Old Style" w:hAnsi="Bookman Old Style" w:cs="Arial"/>
-          <w:b/>
-          <w:sz w:val="36"/>
-          <w:szCs w:val="36"/>
-        </w:rPr>
-      </w:pPr>
-      <w:r>
-        <w:rPr>
-          <w:rFonts w:ascii="Bookman Old Style" w:hAnsi="Bookman Old Style" w:cs="Arial"/>
-        </w:rPr>
-        <w:t>Jalan Bathin Muhammad Ali Desa Berakit Kecamatan Teluk Sebong</w:t>
-      </w:r>
-    </w:p>
-    <w:p>
-      <w:pPr>
-        <w:framePr w:hSpace="180" w:wrap="around" w:vAnchor="page" w:hAnchor="margin" w:y="1132"/>
-        <w:spacing w:after="0" w:line="240" w:lineRule="auto"/>
-        <w:ind w:right="175"/>
-        <w:rPr>
-          <w:rFonts w:ascii="Bookman Old Style" w:hAnsi="Bookman Old Style" w:cs="Arial"/>
-          <w:b/>
-          <w:sz w:val="36"/>
-          <w:szCs w:val="36"/>
-        </w:rPr>
-      </w:pPr>
-      <w:r>
-        <w:rPr>
-          <w:rFonts w:ascii="Bookman Old Style" w:hAnsi="Bookman Old Style" w:cs="Arial"/>
-        </w:rPr>
-        <w:t>Jalan Bathin Muhammad Ali Desa Berakit Kecamatan Teluk Sebong</w:t>
-      </w:r>
-    </w:p>
-    <w:p>
-      <w:pPr>
-        <w:spacing w:after="0" w:line="240" w:lineRule="auto"/>
-        <w:ind w:right="175"/>
-        <w:jc w:val="center"/>
-        <w:rPr>
-          <w:rFonts w:ascii="Bookman Old Style" w:hAnsi="Bookman Old Style" w:cs="Arial"/>
-          <w:b/>
-          <w:sz w:val="36"/>
-          <w:szCs w:val="36"/>
-        </w:rPr>
-      </w:pPr>
-      <w:r>
-        <w:rPr>
-          <w:rFonts w:ascii="Bookman Old Style" w:hAnsi="Bookman Old Style" w:cs="Arial"/>
-        </w:rPr>
-        <w:t>Jalan Bathin Muhammad Ali Desa Berakit Kecamatan Teluk Sebong</w:t>
-      </w:r>
-    </w:p>
-    <w:p>
-      <w:pPr>
-        <w:spacing w:after="0" w:line="240" w:lineRule="auto"/>
-        <w:ind w:right="175"/>
-        <w:jc w:val="center"/>
-        <w:rPr>
-          <w:rFonts w:ascii="Bookman Old Style" w:hAnsi="Bookman Old Style" w:cs="Arial"/>
-          <w:color w:val="000000" w:themeColor="text1"/>
-          <w14:textFill>
-            <w14:solidFill>
-              <w14:schemeClr w14:val="tx1"/>
-            </w14:solidFill>
-          </w14:textFill>
-        </w:rPr>
-      </w:pPr>
-      <w:r>
-        <w:rPr>
-          <w:rFonts w:ascii="Bookman Old Style" w:hAnsi="Bookman Old Style" w:cs="Arial"/>
-        </w:rPr>
-        <w:t xml:space="preserve">Email: </w:t>
-      </w:r>
-      <w:r>
-        <w:fldChar w:fldCharType="begin"/>
-      </w:r>
-      <w:r>
-        <w:instrText xml:space="preserve"> HYPERLINK "mailto:pkm.berakit@gmail.com" </w:instrText>
-      </w:r>
-      <w:r>
-        <w:fldChar w:fldCharType="separate"/>
-      </w:r>
-      <w:r>
-        <w:rPr>
-          <w:rStyle w:val="4"/>
-          <w:rFonts w:ascii="Bookman Old Style" w:hAnsi="Bookman Old Style" w:cs="Arial"/>
-          <w:color w:val="000000" w:themeColor="text1"/>
-          <w:u w:val="none"/>
-          <w14:textFill>
-            <w14:solidFill>
-              <w14:schemeClr w14:val="tx1"/>
-            </w14:solidFill>
-          </w14:textFill>
-        </w:rPr>
-        <w:t>pkm.berakit@gmail.com</w:t>
-      </w:r>
-      <w:r>
-        <w:rPr>
-          <w:rStyle w:val="4"/>
-          <w:rFonts w:ascii="Bookman Old Style" w:hAnsi="Bookman Old Style" w:cs="Arial"/>
-          <w:color w:val="000000" w:themeColor="text1"/>
-          <w:u w:val="none"/>
-          <w14:textFill>
-            <w14:solidFill>
-              <w14:schemeClr w14:val="tx1"/>
-            </w14:solidFill>
-          </w14:textFill>
-        </w:rPr>
-        <w:fldChar w:fldCharType="end"/>
-      </w:r>
-    </w:p>
-    <w:p/>
     <w:tbl>
       <w:tblPr>
         <w:tblStyle w:val="3"/>
@@ -1326,32 +66,33 @@
               </w:rPr>
             </w:pPr>
             <w:r>
-              <w:rPr>
-                <w:rFonts w:ascii="Bookman Old Style" w:hAnsi="Bookman Old Style" w:eastAsia="Times New Roman"/>
-              </w:rPr>
               <w:drawing>
-                <wp:anchor distT="0" distB="0" distL="114300" distR="114300" simplePos="0" relativeHeight="251659264" behindDoc="0" locked="0" layoutInCell="1" allowOverlap="1">
+                <wp:anchor distT="0" distB="0" distL="0" distR="0" simplePos="0" relativeHeight="251666432" behindDoc="1" locked="0" layoutInCell="1" allowOverlap="1">
                   <wp:simplePos x="0" y="0"/>
                   <wp:positionH relativeFrom="column">
-                    <wp:posOffset>-41910</wp:posOffset>
+                    <wp:posOffset>10160</wp:posOffset>
                   </wp:positionH>
                   <wp:positionV relativeFrom="paragraph">
-                    <wp:posOffset>56515</wp:posOffset>
+                    <wp:posOffset>46355</wp:posOffset>
                   </wp:positionV>
-                  <wp:extent cx="1189990" cy="1223645"/>
-                  <wp:effectExtent l="0" t="0" r="0" b="0"/>
+                  <wp:extent cx="1188720" cy="1170940"/>
+                  <wp:effectExtent l="0" t="0" r="11430" b="10160"/>
                   <wp:wrapNone/>
-                  <wp:docPr id="35" name="Picture 6" descr="Description: Description: G:\LOGO Bintan.jpg"/>
-                  <wp:cNvGraphicFramePr/>
+                  <wp:docPr id="1818388071" name="Picture 1"/>
+                  <wp:cNvGraphicFramePr>
+                    <a:graphicFrameLocks xmlns:a="http://schemas.openxmlformats.org/drawingml/2006/main" noChangeAspect="1"/>
+                  </wp:cNvGraphicFramePr>
                   <a:graphic xmlns:a="http://schemas.openxmlformats.org/drawingml/2006/main">
                     <a:graphicData uri="http://schemas.openxmlformats.org/drawingml/2006/picture">
                       <pic:pic xmlns:pic="http://schemas.openxmlformats.org/drawingml/2006/picture">
                         <pic:nvPicPr>
-                          <pic:cNvPr id="35" name="Picture 6" descr="Description: Description: G:\LOGO Bintan.jpg"/>
-                          <pic:cNvPicPr/>
+                          <pic:cNvPr id="1818388071" name="Picture 1"/>
+                          <pic:cNvPicPr>
+                            <a:picLocks noChangeAspect="1" noChangeArrowheads="1"/>
+                          </pic:cNvPicPr>
                         </pic:nvPicPr>
                         <pic:blipFill>
-                          <a:blip r:embed="rId9">
+                          <a:blip r:embed="rId6">
                             <a:extLst>
                               <a:ext uri="{28A0092B-C50C-407E-A947-70E740481C1C}">
                                 <a14:useLocalDpi xmlns:a14="http://schemas.microsoft.com/office/drawing/2010/main" val="0"/>
@@ -1366,7 +107,7 @@
                         <pic:spPr>
                           <a:xfrm>
                             <a:off x="0" y="0"/>
-                            <a:ext cx="1189990" cy="1223645"/>
+                            <a:ext cx="1188720" cy="1170940"/>
                           </a:xfrm>
                           <a:prstGeom prst="rect">
                             <a:avLst/>
@@ -1405,7 +146,7 @@
             </w:pPr>
             <w:r>
               <w:rPr>
-                <w:rFonts w:hint="default" w:ascii="Bookman Old Style" w:hAnsi="Bookman Old Style" w:eastAsia="Times New Roman" w:cs="Arial"/>
+                <w:rFonts w:hint="default" w:ascii="Arial" w:hAnsi="Arial" w:eastAsia="Times New Roman" w:cs="Arial"/>
                 <w:b/>
                 <w:sz w:val="28"/>
                 <w:szCs w:val="28"/>
@@ -1432,17 +173,20 @@
               </w:rPr>
             </w:pPr>
             <w:r>
+              <w:rPr>
+                <w:rFonts w:ascii="Bookman Old Style" w:hAnsi="Bookman Old Style"/>
+              </w:rPr>
               <w:drawing>
-                <wp:anchor distT="0" distB="0" distL="114300" distR="114300" simplePos="0" relativeHeight="251662336" behindDoc="1" locked="0" layoutInCell="1" allowOverlap="1">
+                <wp:anchor distT="0" distB="0" distL="114300" distR="114300" simplePos="0" relativeHeight="251667456" behindDoc="1" locked="0" layoutInCell="1" allowOverlap="1">
                   <wp:simplePos x="0" y="0"/>
                   <wp:positionH relativeFrom="column">
-                    <wp:posOffset>104140</wp:posOffset>
+                    <wp:posOffset>130810</wp:posOffset>
                   </wp:positionH>
                   <wp:positionV relativeFrom="paragraph">
-                    <wp:posOffset>57150</wp:posOffset>
+                    <wp:posOffset>-102870</wp:posOffset>
                   </wp:positionV>
-                  <wp:extent cx="1268095" cy="1224280"/>
-                  <wp:effectExtent l="0" t="0" r="0" b="0"/>
+                  <wp:extent cx="1188720" cy="1147445"/>
+                  <wp:effectExtent l="0" t="0" r="0" b="15240"/>
                   <wp:wrapNone/>
                   <wp:docPr id="1" name="Picture 1"/>
                   <wp:cNvGraphicFramePr>
@@ -1458,7 +202,7 @@
                           </pic:cNvPicPr>
                         </pic:nvPicPr>
                         <pic:blipFill>
-                          <a:blip r:embed="rId8">
+                          <a:blip r:embed="rId7">
                             <a:extLst>
                               <a:ext uri="{28A0092B-C50C-407E-A947-70E740481C1C}">
                                 <a14:useLocalDpi xmlns:a14="http://schemas.microsoft.com/office/drawing/2010/main" val="0"/>
@@ -1472,7 +216,7 @@
                         <pic:spPr>
                           <a:xfrm>
                             <a:off x="0" y="0"/>
-                            <a:ext cx="1268027" cy="1224000"/>
+                            <a:ext cx="1188720" cy="1147445"/>
                           </a:xfrm>
                           <a:prstGeom prst="rect">
                             <a:avLst/>
@@ -1592,7 +336,7 @@
                 <w:szCs w:val="18"/>
                 <w:lang w:val="en-US" w:eastAsia="en-GB"/>
               </w:rPr>
-              <w:t>XXX/XXX</w:t>
+              <w:t>348a/SOP/3/2024</w:t>
             </w:r>
           </w:p>
         </w:tc>
@@ -1688,10 +432,10 @@
               <w:ind w:left="0" w:right="0" w:firstLine="0"/>
               <w:jc w:val="left"/>
               <w:rPr>
-                <w:rFonts w:ascii="Bookman Old Style" w:hAnsi="Bookman Old Style" w:eastAsia="Times New Roman" w:cs="Arial"/>
+                <w:rFonts w:hint="default" w:ascii="Bookman Old Style" w:hAnsi="Bookman Old Style" w:eastAsia="Times New Roman" w:cs="Arial"/>
                 <w:sz w:val="18"/>
                 <w:szCs w:val="18"/>
-                <w:lang w:val="en-GB" w:eastAsia="en-GB"/>
+                <w:lang w:val="en-US" w:eastAsia="en-GB"/>
               </w:rPr>
             </w:pPr>
             <w:r>
@@ -1701,7 +445,34 @@
                 <w:szCs w:val="18"/>
                 <w:lang w:val="en-GB" w:eastAsia="en-GB"/>
               </w:rPr>
-              <w:t>No. Revisi          : 01</w:t>
+              <w:t xml:space="preserve">No. Revisi         </w:t>
+            </w:r>
+            <w:r>
+              <w:rPr>
+                <w:rFonts w:hint="default" w:ascii="Bookman Old Style" w:hAnsi="Bookman Old Style" w:eastAsia="Times New Roman" w:cs="Arial"/>
+                <w:sz w:val="18"/>
+                <w:szCs w:val="18"/>
+                <w:lang w:val="en-US" w:eastAsia="en-GB"/>
+              </w:rPr>
+              <w:t xml:space="preserve"> </w:t>
+            </w:r>
+            <w:r>
+              <w:rPr>
+                <w:rFonts w:ascii="Bookman Old Style" w:hAnsi="Bookman Old Style" w:eastAsia="Times New Roman" w:cs="Arial"/>
+                <w:sz w:val="18"/>
+                <w:szCs w:val="18"/>
+                <w:lang w:val="en-GB" w:eastAsia="en-GB"/>
+              </w:rPr>
+              <w:t xml:space="preserve"> : 0</w:t>
+            </w:r>
+            <w:r>
+              <w:rPr>
+                <w:rFonts w:hint="default" w:ascii="Bookman Old Style" w:hAnsi="Bookman Old Style" w:eastAsia="Times New Roman" w:cs="Arial"/>
+                <w:sz w:val="18"/>
+                <w:szCs w:val="18"/>
+                <w:lang w:val="en-US" w:eastAsia="en-GB"/>
+              </w:rPr>
+              <w:t>0</w:t>
             </w:r>
           </w:p>
         </w:tc>
@@ -1828,7 +599,7 @@
                 <w:szCs w:val="18"/>
                 <w:lang w:val="en-US" w:eastAsia="en-GB"/>
               </w:rPr>
-              <w:t>XX XXXXX XXXX</w:t>
+              <w:t>11 Januari 2024</w:t>
             </w:r>
           </w:p>
         </w:tc>
@@ -1871,7 +642,7 @@
           </w:tblCellMar>
         </w:tblPrEx>
         <w:trPr>
-          <w:trHeight w:val="125" w:hRule="atLeast"/>
+          <w:trHeight w:val="680" w:hRule="atLeast"/>
         </w:trPr>
         <w:tc>
           <w:tcPr>
@@ -1906,8 +677,8 @@
               <w:jc w:val="left"/>
               <w:rPr>
                 <w:rFonts w:ascii="Bookman Old Style" w:hAnsi="Bookman Old Style" w:eastAsia="Times New Roman" w:cs="Arial"/>
-                <w:sz w:val="20"/>
-                <w:szCs w:val="20"/>
+                <w:sz w:val="18"/>
+                <w:szCs w:val="18"/>
                 <w:lang w:val="en-GB" w:eastAsia="en-GB"/>
               </w:rPr>
             </w:pPr>
@@ -1927,32 +698,52 @@
               <w:ind w:left="0" w:right="0" w:firstLine="0"/>
               <w:jc w:val="left"/>
               <w:rPr>
-                <w:rFonts w:ascii="Bookman Old Style" w:hAnsi="Bookman Old Style" w:eastAsia="Times New Roman" w:cs="Arial"/>
-                <w:color w:val="000000"/>
-                <w:sz w:val="20"/>
-                <w:szCs w:val="20"/>
-                <w:lang w:val="id-ID" w:eastAsia="en-GB"/>
-              </w:rPr>
-            </w:pPr>
-            <w:r>
-              <w:rPr>
-                <w:rFonts w:ascii="Bookman Old Style" w:hAnsi="Bookman Old Style" w:eastAsia="Times New Roman" w:cs="Arial"/>
-                <w:color w:val="000000"/>
-                <w:sz w:val="20"/>
-                <w:szCs w:val="20"/>
-                <w:lang w:val="en-GB" w:eastAsia="en-GB"/>
-              </w:rPr>
-              <w:t xml:space="preserve">Halaman         : </w:t>
-            </w:r>
-            <w:r>
-              <w:rPr>
-                <w:rFonts w:ascii="Bookman Old Style" w:hAnsi="Bookman Old Style" w:eastAsia="Times New Roman" w:cs="Arial"/>
+                <w:rFonts w:hint="default" w:ascii="Bookman Old Style" w:hAnsi="Bookman Old Style" w:eastAsia="Times New Roman" w:cs="Arial"/>
                 <w:color w:val="000000"/>
                 <w:sz w:val="18"/>
                 <w:szCs w:val="18"/>
-                <w:lang w:val="en-GB" w:eastAsia="en-GB"/>
-              </w:rPr>
-              <w:t>1/2</w:t>
+                <w:lang w:val="en-US" w:eastAsia="en-GB"/>
+              </w:rPr>
+            </w:pPr>
+            <w:r>
+              <w:rPr>
+                <w:rFonts w:ascii="Bookman Old Style" w:hAnsi="Bookman Old Style" w:eastAsia="Times New Roman" w:cs="Arial"/>
+                <w:color w:val="000000"/>
+                <w:sz w:val="18"/>
+                <w:szCs w:val="18"/>
+                <w:lang w:val="en-GB" w:eastAsia="en-GB"/>
+              </w:rPr>
+              <w:t xml:space="preserve">Halaman        </w:t>
+            </w:r>
+            <w:r>
+              <w:rPr>
+                <w:rFonts w:hint="default" w:ascii="Bookman Old Style" w:hAnsi="Bookman Old Style" w:eastAsia="Times New Roman" w:cs="Arial"/>
+                <w:color w:val="000000"/>
+                <w:sz w:val="18"/>
+                <w:szCs w:val="18"/>
+                <w:lang w:val="en-US" w:eastAsia="en-GB"/>
+              </w:rPr>
+              <w:t xml:space="preserve">    </w:t>
+            </w:r>
+            <w:r>
+              <w:rPr>
+                <w:rFonts w:ascii="Bookman Old Style" w:hAnsi="Bookman Old Style" w:eastAsia="Times New Roman" w:cs="Arial"/>
+                <w:color w:val="000000"/>
+                <w:sz w:val="18"/>
+                <w:szCs w:val="18"/>
+                <w:lang w:val="en-GB" w:eastAsia="en-GB"/>
+              </w:rPr>
+              <w:t xml:space="preserve"> : 1/</w:t>
+            </w:r>
+            <w:r>
+              <w:rPr>
+                <w:rFonts w:hint="default" w:ascii="Bookman Old Style" w:hAnsi="Bookman Old Style" w:eastAsia="Times New Roman" w:cs="Arial"/>
+                <w:color w:val="000000"/>
+                <w:sz w:val="18"/>
+                <w:szCs w:val="18"/>
+                <w:lang w:val="en-US" w:eastAsia="en-GB"/>
+              </w:rPr>
+              <w:t>3</w:t>
             </w:r>
           </w:p>
         </w:tc>
@@ -2439,7 +1230,7 @@
                 <w:rFonts w:hint="default" w:ascii="Bookman Old Style" w:hAnsi="Bookman Old Style" w:eastAsia="Times New Roman" w:cs="Arial"/>
                 <w:lang w:val="en-US" w:eastAsia="en-GB"/>
               </w:rPr>
-              <w:t>XXXX</w:t>
+              <w:t>Nomor 030 Tahun 2024</w:t>
             </w:r>
             <w:r>
               <w:rPr>
@@ -2540,152 +1331,6 @@
               </w:rPr>
               <w:t>aturan Menteri Kesehatan Republik Indonesia Nomor 26 tahun 2020 Standar Pelayanan Kefarmasian di Puskesmas.</w:t>
             </w:r>
-            <w:bookmarkStart w:id="0" w:name="_GoBack"/>
-            <w:bookmarkEnd w:id="0"/>
-          </w:p>
-          <w:p>
-            <w:pPr>
-              <w:numPr>
-                <w:ilvl w:val="0"/>
-                <w:numId w:val="2"/>
-              </w:numPr>
-              <w:spacing w:after="0" w:line="360" w:lineRule="auto"/>
-              <w:ind w:left="425" w:leftChars="0" w:right="0" w:rightChars="0" w:hanging="425" w:firstLineChars="0"/>
-              <w:jc w:val="left"/>
-              <w:rPr>
-                <w:rFonts w:ascii="Bookman Old Style" w:hAnsi="Bookman Old Style" w:eastAsia="Times New Roman" w:cs="Arial"/>
-                <w:lang w:val="en-GB" w:eastAsia="en-GB"/>
-              </w:rPr>
-            </w:pPr>
-            <w:r>
-              <w:rPr>
-                <w:rFonts w:hint="default" w:ascii="Bookman Old Style" w:hAnsi="Bookman Old Style" w:eastAsia="Times New Roman" w:cs="Arial"/>
-                <w:lang w:val="en-US" w:eastAsia="en-GB"/>
-              </w:rPr>
-              <w:t>Peraturan Menteri Kesehatan Republik Indonesia Nomor 20 Tahun 2021 tentang Standar Pelayanan Kefarmasian Di Puskesmas</w:t>
-            </w:r>
-          </w:p>
-        </w:tc>
-      </w:tr>
-      <w:tr>
-        <w:tblPrEx>
-          <w:tblBorders>
-            <w:top w:val="single" w:color="auto" w:sz="4" w:space="0"/>
-            <w:left w:val="single" w:color="auto" w:sz="4" w:space="0"/>
-            <w:bottom w:val="single" w:color="auto" w:sz="4" w:space="0"/>
-            <w:right w:val="single" w:color="auto" w:sz="4" w:space="0"/>
-            <w:insideH w:val="single" w:color="auto" w:sz="4" w:space="0"/>
-            <w:insideV w:val="single" w:color="auto" w:sz="4" w:space="0"/>
-          </w:tblBorders>
-          <w:tblCellMar>
-            <w:top w:w="0" w:type="dxa"/>
-            <w:left w:w="108" w:type="dxa"/>
-            <w:bottom w:w="0" w:type="dxa"/>
-            <w:right w:w="108" w:type="dxa"/>
-          </w:tblCellMar>
-        </w:tblPrEx>
-        <w:trPr>
-          <w:trHeight w:val="608" w:hRule="atLeast"/>
-        </w:trPr>
-        <w:tc>
-          <w:tcPr>
-            <w:tcW w:w="2127" w:type="dxa"/>
-            <w:shd w:val="clear" w:color="auto" w:fill="auto"/>
-          </w:tcPr>
-          <w:p>
-            <w:pPr>
-              <w:numPr>
-                <w:ilvl w:val="0"/>
-                <w:numId w:val="1"/>
-              </w:numPr>
-              <w:spacing w:after="0" w:line="360" w:lineRule="auto"/>
-              <w:ind w:left="425" w:right="0" w:hanging="357"/>
-              <w:jc w:val="left"/>
-              <w:rPr>
-                <w:rFonts w:ascii="Bookman Old Style" w:hAnsi="Bookman Old Style" w:eastAsia="Times New Roman" w:cs="Arial"/>
-                <w:lang w:val="en-GB" w:eastAsia="en-GB"/>
-              </w:rPr>
-            </w:pPr>
-            <w:r>
-              <w:rPr>
-                <w:rFonts w:ascii="Bookman Old Style" w:hAnsi="Bookman Old Style" w:eastAsia="Times New Roman" w:cs="Arial"/>
-                <w:lang w:val="id-ID" w:eastAsia="en-GB"/>
-              </w:rPr>
-              <w:t>Alat dan Bahan</w:t>
-            </w:r>
-          </w:p>
-        </w:tc>
-        <w:tc>
-          <w:tcPr>
-            <w:tcW w:w="7512" w:type="dxa"/>
-            <w:gridSpan w:val="3"/>
-            <w:shd w:val="clear" w:color="auto" w:fill="auto"/>
-          </w:tcPr>
-          <w:p>
-            <w:pPr>
-              <w:numPr>
-                <w:ilvl w:val="0"/>
-                <w:numId w:val="3"/>
-              </w:numPr>
-              <w:spacing w:after="0" w:line="360" w:lineRule="auto"/>
-              <w:ind w:left="317" w:right="0" w:hanging="283"/>
-              <w:jc w:val="left"/>
-              <w:rPr>
-                <w:rFonts w:ascii="Bookman Old Style" w:hAnsi="Bookman Old Style" w:eastAsia="Times New Roman" w:cs="Arial"/>
-                <w:lang w:val="id-ID" w:eastAsia="en-GB"/>
-              </w:rPr>
-            </w:pPr>
-            <w:r>
-              <w:rPr>
-                <w:rFonts w:hint="default" w:ascii="Bookman Old Style" w:hAnsi="Bookman Old Style" w:eastAsia="Times New Roman" w:cs="Arial"/>
-                <w:lang w:val="en-US" w:eastAsia="en-GB"/>
-              </w:rPr>
-              <w:t>Lembar ceklis pengkajian resep</w:t>
-            </w:r>
-          </w:p>
-          <w:p>
-            <w:pPr>
-              <w:numPr>
-                <w:ilvl w:val="0"/>
-                <w:numId w:val="3"/>
-              </w:numPr>
-              <w:spacing w:after="0" w:line="360" w:lineRule="auto"/>
-              <w:ind w:left="317" w:right="0" w:hanging="283"/>
-              <w:jc w:val="left"/>
-              <w:rPr>
-                <w:rFonts w:ascii="Bookman Old Style" w:hAnsi="Bookman Old Style" w:eastAsia="Times New Roman" w:cs="Arial"/>
-                <w:lang w:val="id-ID" w:eastAsia="en-GB"/>
-              </w:rPr>
-            </w:pPr>
-            <w:r>
-              <w:rPr>
-                <w:rFonts w:hint="default" w:ascii="Bookman Old Style" w:hAnsi="Bookman Old Style" w:eastAsia="Times New Roman" w:cs="Arial"/>
-                <w:lang w:val="en-US" w:eastAsia="en-GB"/>
-              </w:rPr>
-              <w:t>Atk</w:t>
-            </w:r>
-          </w:p>
-          <w:p>
-            <w:pPr>
-              <w:numPr>
-                <w:ilvl w:val="0"/>
-                <w:numId w:val="3"/>
-              </w:numPr>
-              <w:spacing w:after="0" w:line="360" w:lineRule="auto"/>
-              <w:ind w:left="317" w:right="0" w:hanging="283"/>
-              <w:jc w:val="left"/>
-              <w:rPr>
-                <w:rFonts w:ascii="Bookman Old Style" w:hAnsi="Bookman Old Style" w:eastAsia="Times New Roman" w:cs="Arial"/>
-                <w:lang w:val="id-ID" w:eastAsia="en-GB"/>
-              </w:rPr>
-            </w:pPr>
-            <w:r>
-              <w:rPr>
-                <w:rFonts w:hint="default" w:ascii="Bookman Old Style" w:hAnsi="Bookman Old Style" w:eastAsia="Times New Roman" w:cs="Arial"/>
-                <w:lang w:val="en-US" w:eastAsia="en-GB"/>
-              </w:rPr>
-              <w:t>Lembar resep</w:t>
-            </w:r>
           </w:p>
         </w:tc>
       </w:tr>
@@ -2768,7 +1413,7 @@
             <w:pPr>
               <w:numPr>
                 <w:ilvl w:val="0"/>
-                <w:numId w:val="4"/>
+                <w:numId w:val="3"/>
               </w:numPr>
               <w:spacing w:after="0" w:line="360" w:lineRule="auto"/>
               <w:ind w:left="720" w:leftChars="0" w:right="0" w:rightChars="0" w:hanging="360" w:firstLineChars="0"/>
@@ -2789,7 +1434,7 @@
             <w:pPr>
               <w:numPr>
                 <w:ilvl w:val="0"/>
-                <w:numId w:val="4"/>
+                <w:numId w:val="3"/>
               </w:numPr>
               <w:spacing w:after="0" w:line="360" w:lineRule="auto"/>
               <w:ind w:left="720" w:leftChars="0" w:right="0" w:rightChars="0" w:hanging="360" w:firstLineChars="0"/>
@@ -2810,7 +1455,7 @@
             <w:pPr>
               <w:numPr>
                 <w:ilvl w:val="0"/>
-                <w:numId w:val="4"/>
+                <w:numId w:val="3"/>
               </w:numPr>
               <w:spacing w:after="0" w:line="360" w:lineRule="auto"/>
               <w:ind w:left="720" w:leftChars="0" w:right="0" w:rightChars="0" w:hanging="360" w:firstLineChars="0"/>
@@ -2831,7 +1476,7 @@
             <w:pPr>
               <w:numPr>
                 <w:ilvl w:val="0"/>
-                <w:numId w:val="4"/>
+                <w:numId w:val="3"/>
               </w:numPr>
               <w:spacing w:after="0" w:line="360" w:lineRule="auto"/>
               <w:ind w:left="720" w:leftChars="0" w:right="0" w:rightChars="0" w:hanging="360" w:firstLineChars="0"/>
@@ -2889,7 +1534,7 @@
             <w:pPr>
               <w:numPr>
                 <w:ilvl w:val="0"/>
-                <w:numId w:val="5"/>
+                <w:numId w:val="4"/>
               </w:numPr>
               <w:spacing w:after="0" w:line="360" w:lineRule="auto"/>
               <w:ind w:left="720" w:leftChars="0" w:right="0" w:rightChars="0" w:hanging="360" w:firstLineChars="0"/>
@@ -2905,6 +1550,175 @@
                 <w:lang w:val="en-US" w:eastAsia="en-GB"/>
               </w:rPr>
               <w:t>Setelah melakukan pengkajian dan penulisan resep lengkap petugas farmasi segera menyiapkan obat sesuai dengan yang tertulis dalam resep</w:t>
+            </w:r>
+          </w:p>
+          <w:p>
+            <w:pPr>
+              <w:numPr>
+                <w:ilvl w:val="0"/>
+                <w:numId w:val="4"/>
+              </w:numPr>
+              <w:spacing w:after="0" w:line="360" w:lineRule="auto"/>
+              <w:ind w:left="720" w:leftChars="0" w:right="0" w:rightChars="0" w:hanging="360" w:firstLineChars="0"/>
+              <w:jc w:val="both"/>
+              <w:rPr>
+                <w:rFonts w:hint="default" w:ascii="Bookman Old Style" w:hAnsi="Bookman Old Style" w:eastAsia="Times New Roman" w:cs="Arial"/>
+                <w:lang w:val="en-US" w:eastAsia="en-GB"/>
+              </w:rPr>
+            </w:pPr>
+            <w:r>
+              <w:rPr>
+                <w:rFonts w:hint="default" w:ascii="Bookman Old Style" w:hAnsi="Bookman Old Style" w:eastAsia="Times New Roman" w:cs="Arial"/>
+                <w:lang w:val="en-US" w:eastAsia="en-GB"/>
+              </w:rPr>
+              <w:t>Petugas Farmasi memberi etiket obat warna putih untuk obat dalam / oral dan etiket warna biru untuk obat luar dengan dilengkapi tanggal resep, nama pasien dan aturan pemakaian</w:t>
+            </w:r>
+          </w:p>
+          <w:p>
+            <w:pPr>
+              <w:numPr>
+                <w:ilvl w:val="0"/>
+                <w:numId w:val="4"/>
+              </w:numPr>
+              <w:spacing w:after="0" w:line="360" w:lineRule="auto"/>
+              <w:ind w:left="720" w:leftChars="0" w:right="0" w:rightChars="0" w:hanging="360" w:firstLineChars="0"/>
+              <w:jc w:val="both"/>
+              <w:rPr>
+                <w:rFonts w:hint="default" w:ascii="Bookman Old Style" w:hAnsi="Bookman Old Style" w:eastAsia="Times New Roman" w:cs="Arial"/>
+                <w:lang w:val="en-US" w:eastAsia="en-GB"/>
+              </w:rPr>
+            </w:pPr>
+            <w:r>
+              <w:rPr>
+                <w:rFonts w:hint="default" w:ascii="Bookman Old Style" w:hAnsi="Bookman Old Style" w:eastAsia="Times New Roman" w:cs="Arial"/>
+                <w:lang w:val="en-US" w:eastAsia="en-GB"/>
+              </w:rPr>
+              <w:t>Memberikan keterangan “kocok dahulu” pada sediaan bentuk suspensi atau emulsi.</w:t>
+            </w:r>
+          </w:p>
+          <w:p>
+            <w:pPr>
+              <w:numPr>
+                <w:ilvl w:val="0"/>
+                <w:numId w:val="4"/>
+              </w:numPr>
+              <w:spacing w:after="0" w:line="360" w:lineRule="auto"/>
+              <w:ind w:left="720" w:leftChars="0" w:right="0" w:rightChars="0" w:hanging="360" w:firstLineChars="0"/>
+              <w:jc w:val="both"/>
+              <w:rPr>
+                <w:rFonts w:hint="default" w:ascii="Bookman Old Style" w:hAnsi="Bookman Old Style" w:eastAsia="Times New Roman" w:cs="Arial"/>
+                <w:lang w:val="en-US" w:eastAsia="en-GB"/>
+              </w:rPr>
+            </w:pPr>
+            <w:r>
+              <w:rPr>
+                <w:rFonts w:hint="default" w:ascii="Bookman Old Style" w:hAnsi="Bookman Old Style" w:eastAsia="Times New Roman" w:cs="Arial"/>
+                <w:lang w:val="en-US" w:eastAsia="en-GB"/>
+              </w:rPr>
+              <w:t>Memberikan keterangan “habiskan” pada antibiotik</w:t>
+            </w:r>
+          </w:p>
+          <w:p>
+            <w:pPr>
+              <w:numPr>
+                <w:ilvl w:val="0"/>
+                <w:numId w:val="4"/>
+              </w:numPr>
+              <w:spacing w:after="0" w:line="360" w:lineRule="auto"/>
+              <w:ind w:left="720" w:leftChars="0" w:right="0" w:rightChars="0" w:hanging="360" w:firstLineChars="0"/>
+              <w:jc w:val="both"/>
+              <w:rPr>
+                <w:rFonts w:hint="default" w:ascii="Bookman Old Style" w:hAnsi="Bookman Old Style" w:eastAsia="Times New Roman" w:cs="Arial"/>
+                <w:lang w:val="en-US" w:eastAsia="en-GB"/>
+              </w:rPr>
+            </w:pPr>
+            <w:r>
+              <w:rPr>
+                <w:rFonts w:hint="default" w:ascii="Bookman Old Style" w:hAnsi="Bookman Old Style" w:eastAsia="Times New Roman" w:cs="Arial"/>
+                <w:lang w:val="en-US" w:eastAsia="en-GB"/>
+              </w:rPr>
+              <w:t>Untuk obat racikan (puyer) disiapkan dengan cara menghitung dulu obat yang mau diambil atau sesuai yang tertulis dalam resep untuk dihaluskan ke dalam blender atau mortar</w:t>
+            </w:r>
+          </w:p>
+          <w:p>
+            <w:pPr>
+              <w:numPr>
+                <w:ilvl w:val="0"/>
+                <w:numId w:val="4"/>
+              </w:numPr>
+              <w:spacing w:after="0" w:line="360" w:lineRule="auto"/>
+              <w:ind w:left="720" w:leftChars="0" w:right="0" w:rightChars="0" w:hanging="360" w:firstLineChars="0"/>
+              <w:jc w:val="both"/>
+              <w:rPr>
+                <w:rFonts w:hint="default" w:ascii="Bookman Old Style" w:hAnsi="Bookman Old Style" w:eastAsia="Times New Roman" w:cs="Arial"/>
+                <w:lang w:val="en-US" w:eastAsia="en-GB"/>
+              </w:rPr>
+            </w:pPr>
+            <w:r>
+              <w:rPr>
+                <w:rFonts w:hint="default" w:ascii="Bookman Old Style" w:hAnsi="Bookman Old Style" w:eastAsia="Times New Roman" w:cs="Arial"/>
+                <w:lang w:val="en-US" w:eastAsia="en-GB"/>
+              </w:rPr>
+              <w:t>Setelah halus serbuk obat dibagi menjadi beberapa bungkus kantong puyer atau kertas puyer sesuai permintaan kemudian di tutup dengan sealer dan dimasukkan plastic klip dengan dilengkapi tanggal, nama pasien dan aturan pemakaian.</w:t>
+            </w:r>
+          </w:p>
+          <w:p>
+            <w:pPr>
+              <w:numPr>
+                <w:ilvl w:val="0"/>
+                <w:numId w:val="4"/>
+              </w:numPr>
+              <w:spacing w:after="0" w:line="360" w:lineRule="auto"/>
+              <w:ind w:left="720" w:leftChars="0" w:right="0" w:rightChars="0" w:hanging="360" w:firstLineChars="0"/>
+              <w:jc w:val="both"/>
+              <w:rPr>
+                <w:rFonts w:hint="default" w:ascii="Bookman Old Style" w:hAnsi="Bookman Old Style" w:eastAsia="Times New Roman" w:cs="Arial"/>
+                <w:lang w:val="en-US" w:eastAsia="en-GB"/>
+              </w:rPr>
+            </w:pPr>
+            <w:r>
+              <w:rPr>
+                <w:rFonts w:hint="default" w:ascii="Bookman Old Style" w:hAnsi="Bookman Old Style" w:eastAsia="Times New Roman" w:cs="Arial"/>
+                <w:lang w:val="en-US" w:eastAsia="en-GB"/>
+              </w:rPr>
+              <w:t>Untuk obat non racikan siapkan obat  dengan macam dan jumlah yang tertulis dalam resep</w:t>
+            </w:r>
+          </w:p>
+          <w:p>
+            <w:pPr>
+              <w:numPr>
+                <w:ilvl w:val="0"/>
+                <w:numId w:val="0"/>
+              </w:numPr>
+              <w:spacing w:after="0" w:line="360" w:lineRule="auto"/>
+              <w:ind w:right="0" w:rightChars="0"/>
+              <w:jc w:val="both"/>
+              <w:rPr>
+                <w:rFonts w:hint="default" w:ascii="Bookman Old Style" w:hAnsi="Bookman Old Style" w:eastAsia="Times New Roman" w:cs="Arial"/>
+                <w:lang w:val="en-US" w:eastAsia="en-GB"/>
+              </w:rPr>
+            </w:pPr>
+          </w:p>
+          <w:p>
+            <w:pPr>
+              <w:numPr>
+                <w:ilvl w:val="0"/>
+                <w:numId w:val="0"/>
+              </w:numPr>
+              <w:spacing w:after="0" w:line="360" w:lineRule="auto"/>
+              <w:ind w:right="0" w:rightChars="0"/>
+              <w:jc w:val="both"/>
+              <w:rPr>
+                <w:rFonts w:hint="default" w:ascii="Bookman Old Style" w:hAnsi="Bookman Old Style" w:eastAsia="Times New Roman" w:cs="Arial"/>
+                <w:lang w:val="en-US" w:eastAsia="en-GB"/>
+              </w:rPr>
+            </w:pPr>
+            <w:r>
+              <w:rPr>
+                <w:rFonts w:hint="default" w:ascii="Bookman Old Style" w:hAnsi="Bookman Old Style" w:eastAsia="Times New Roman" w:cs="Arial"/>
+                <w:lang w:val="en-US" w:eastAsia="en-GB"/>
+              </w:rPr>
+              <w:t>Penyerahan Obat</w:t>
             </w:r>
           </w:p>
           <w:p>
@@ -2926,7 +1740,7 @@
                 <w:rFonts w:hint="default" w:ascii="Bookman Old Style" w:hAnsi="Bookman Old Style" w:eastAsia="Times New Roman" w:cs="Arial"/>
                 <w:lang w:val="en-US" w:eastAsia="en-GB"/>
               </w:rPr>
-              <w:t>Petugas Farmasi memberi etiket obat warna putih untuk obat dalam / oral dan etiket warna biru untuk obat luar dengan dilengkapi tanggal resep, nama pasien dan aturan pemakaian</w:t>
+              <w:t>Petugas Farmasi mencocokkan kembali antara obat dan jumlah yang diminta dengan resep setelah obat disiapkan</w:t>
             </w:r>
           </w:p>
           <w:p>
@@ -2948,7 +1762,7 @@
                 <w:rFonts w:hint="default" w:ascii="Bookman Old Style" w:hAnsi="Bookman Old Style" w:eastAsia="Times New Roman" w:cs="Arial"/>
                 <w:lang w:val="en-US" w:eastAsia="en-GB"/>
               </w:rPr>
-              <w:t>Memberikan keterangan “kocok dahulu” pada sediaan bentuk suspensi atau emulsi.</w:t>
+              <w:t>Petugas Farmasi memanggil pasien dan mencocokkan identitas pasien dengan yang tertulis dalam resep</w:t>
             </w:r>
           </w:p>
           <w:p>
@@ -2970,73 +1784,7 @@
                 <w:rFonts w:hint="default" w:ascii="Bookman Old Style" w:hAnsi="Bookman Old Style" w:eastAsia="Times New Roman" w:cs="Arial"/>
                 <w:lang w:val="en-US" w:eastAsia="en-GB"/>
               </w:rPr>
-              <w:t>Memberikan keterangan “habiskan” pada antibiotik</w:t>
-            </w:r>
-          </w:p>
-          <w:p>
-            <w:pPr>
-              <w:numPr>
-                <w:ilvl w:val="0"/>
-                <w:numId w:val="5"/>
-              </w:numPr>
-              <w:spacing w:after="0" w:line="360" w:lineRule="auto"/>
-              <w:ind w:left="720" w:leftChars="0" w:right="0" w:rightChars="0" w:hanging="360" w:firstLineChars="0"/>
-              <w:jc w:val="both"/>
-              <w:rPr>
-                <w:rFonts w:hint="default" w:ascii="Bookman Old Style" w:hAnsi="Bookman Old Style" w:eastAsia="Times New Roman" w:cs="Arial"/>
-                <w:lang w:val="en-US" w:eastAsia="en-GB"/>
-              </w:rPr>
-            </w:pPr>
-            <w:r>
-              <w:rPr>
-                <w:rFonts w:hint="default" w:ascii="Bookman Old Style" w:hAnsi="Bookman Old Style" w:eastAsia="Times New Roman" w:cs="Arial"/>
-                <w:lang w:val="en-US" w:eastAsia="en-GB"/>
-              </w:rPr>
-              <w:t>Untuk obat racikan (puyer) disiapkan dengan cara menghitung dulu obat yang mau diambil atau sesuai yang tertulis dalam resep untuk dihaluskan ke dalam blender atau mortar</w:t>
-            </w:r>
-          </w:p>
-          <w:p>
-            <w:pPr>
-              <w:numPr>
-                <w:ilvl w:val="0"/>
-                <w:numId w:val="5"/>
-              </w:numPr>
-              <w:spacing w:after="0" w:line="360" w:lineRule="auto"/>
-              <w:ind w:left="720" w:leftChars="0" w:right="0" w:rightChars="0" w:hanging="360" w:firstLineChars="0"/>
-              <w:jc w:val="both"/>
-              <w:rPr>
-                <w:rFonts w:hint="default" w:ascii="Bookman Old Style" w:hAnsi="Bookman Old Style" w:eastAsia="Times New Roman" w:cs="Arial"/>
-                <w:lang w:val="en-US" w:eastAsia="en-GB"/>
-              </w:rPr>
-            </w:pPr>
-            <w:r>
-              <w:rPr>
-                <w:rFonts w:hint="default" w:ascii="Bookman Old Style" w:hAnsi="Bookman Old Style" w:eastAsia="Times New Roman" w:cs="Arial"/>
-                <w:lang w:val="en-US" w:eastAsia="en-GB"/>
-              </w:rPr>
-              <w:t>Setelah halus serbuk obat dibagi menjadi beberapa bungkus kantong puyer atau kertas puyer sesuai permintaan kemudian di tutup dengan sealer dan dimasukkan plastic klip dengan dilengkapi tanggal, nama pasien dan aturan pemakaian.</w:t>
-            </w:r>
-          </w:p>
-          <w:p>
-            <w:pPr>
-              <w:numPr>
-                <w:ilvl w:val="0"/>
-                <w:numId w:val="5"/>
-              </w:numPr>
-              <w:spacing w:after="0" w:line="360" w:lineRule="auto"/>
-              <w:ind w:left="720" w:leftChars="0" w:right="0" w:rightChars="0" w:hanging="360" w:firstLineChars="0"/>
-              <w:jc w:val="both"/>
-              <w:rPr>
-                <w:rFonts w:hint="default" w:ascii="Bookman Old Style" w:hAnsi="Bookman Old Style" w:eastAsia="Times New Roman" w:cs="Arial"/>
-                <w:lang w:val="en-US" w:eastAsia="en-GB"/>
-              </w:rPr>
-            </w:pPr>
-            <w:r>
-              <w:rPr>
-                <w:rFonts w:hint="default" w:ascii="Bookman Old Style" w:hAnsi="Bookman Old Style" w:eastAsia="Times New Roman" w:cs="Arial"/>
-                <w:lang w:val="en-US" w:eastAsia="en-GB"/>
-              </w:rPr>
-              <w:t>Untuk obat non racikan siapkan obat  dengan macam dan jumlah yang tertulis dalam resep</w:t>
+              <w:t>Petugas Farmasi memberi pelayanan informasi obat dan penerima obat memberikan tanda tangan pemberian informasi dan pemberian obat</w:t>
             </w:r>
           </w:p>
           <w:p>
@@ -3073,7 +1821,7 @@
                 <w:rFonts w:hint="default" w:ascii="Bookman Old Style" w:hAnsi="Bookman Old Style" w:eastAsia="Times New Roman" w:cs="Arial"/>
                 <w:lang w:val="en-US" w:eastAsia="en-GB"/>
               </w:rPr>
-              <w:t>Penyerahan Obat</w:t>
+              <w:t>Penyimpanan Resep</w:t>
             </w:r>
           </w:p>
           <w:p>
@@ -3095,7 +1843,7 @@
                 <w:rFonts w:hint="default" w:ascii="Bookman Old Style" w:hAnsi="Bookman Old Style" w:eastAsia="Times New Roman" w:cs="Arial"/>
                 <w:lang w:val="en-US" w:eastAsia="en-GB"/>
               </w:rPr>
-              <w:t>Petugas Farmasi mencocokkan kembali antara obat dan jumlah yang diminta dengan resep setelah obat disiapkan</w:t>
+              <w:t>Petugas Farmasi menyimpan resep dalam satu tempat tersendiri setiap bulannya</w:t>
             </w:r>
           </w:p>
           <w:p>
@@ -3117,7 +1865,7 @@
                 <w:rFonts w:hint="default" w:ascii="Bookman Old Style" w:hAnsi="Bookman Old Style" w:eastAsia="Times New Roman" w:cs="Arial"/>
                 <w:lang w:val="en-US" w:eastAsia="en-GB"/>
               </w:rPr>
-              <w:t>Petugas Farmasi memanggil pasien dan mencocokkan identitas pasien dengan yang tertulis dalam resep</w:t>
+              <w:t>Petugas membendel resep secara terpisah resep yang narkotika dan psikotropika</w:t>
             </w:r>
           </w:p>
           <w:p>
@@ -3139,109 +1887,6 @@
                 <w:rFonts w:hint="default" w:ascii="Bookman Old Style" w:hAnsi="Bookman Old Style" w:eastAsia="Times New Roman" w:cs="Arial"/>
                 <w:lang w:val="en-US" w:eastAsia="en-GB"/>
               </w:rPr>
-              <w:t>Petugas Farmasi memberi pelayanan informasi obat dan penerima obat memberikan tanda tangan pemberian informasi dan pemberian obat</w:t>
-            </w:r>
-          </w:p>
-          <w:p>
-            <w:pPr>
-              <w:numPr>
-                <w:ilvl w:val="0"/>
-                <w:numId w:val="0"/>
-              </w:numPr>
-              <w:spacing w:after="0" w:line="360" w:lineRule="auto"/>
-              <w:ind w:right="0" w:rightChars="0"/>
-              <w:jc w:val="both"/>
-              <w:rPr>
-                <w:rFonts w:hint="default" w:ascii="Bookman Old Style" w:hAnsi="Bookman Old Style" w:eastAsia="Times New Roman" w:cs="Arial"/>
-                <w:lang w:val="en-US" w:eastAsia="en-GB"/>
-              </w:rPr>
-            </w:pPr>
-          </w:p>
-          <w:p>
-            <w:pPr>
-              <w:numPr>
-                <w:ilvl w:val="0"/>
-                <w:numId w:val="0"/>
-              </w:numPr>
-              <w:spacing w:after="0" w:line="360" w:lineRule="auto"/>
-              <w:ind w:right="0" w:rightChars="0"/>
-              <w:jc w:val="both"/>
-              <w:rPr>
-                <w:rFonts w:hint="default" w:ascii="Bookman Old Style" w:hAnsi="Bookman Old Style" w:eastAsia="Times New Roman" w:cs="Arial"/>
-                <w:lang w:val="en-US" w:eastAsia="en-GB"/>
-              </w:rPr>
-            </w:pPr>
-            <w:r>
-              <w:rPr>
-                <w:rFonts w:hint="default" w:ascii="Bookman Old Style" w:hAnsi="Bookman Old Style" w:eastAsia="Times New Roman" w:cs="Arial"/>
-                <w:lang w:val="en-US" w:eastAsia="en-GB"/>
-              </w:rPr>
-              <w:t>Penyimpanan Resep</w:t>
-            </w:r>
-          </w:p>
-          <w:p>
-            <w:pPr>
-              <w:numPr>
-                <w:ilvl w:val="0"/>
-                <w:numId w:val="7"/>
-              </w:numPr>
-              <w:spacing w:after="0" w:line="360" w:lineRule="auto"/>
-              <w:ind w:left="720" w:leftChars="0" w:right="0" w:rightChars="0" w:hanging="360" w:firstLineChars="0"/>
-              <w:jc w:val="both"/>
-              <w:rPr>
-                <w:rFonts w:hint="default" w:ascii="Bookman Old Style" w:hAnsi="Bookman Old Style" w:eastAsia="Times New Roman" w:cs="Arial"/>
-                <w:lang w:val="en-US" w:eastAsia="en-GB"/>
-              </w:rPr>
-            </w:pPr>
-            <w:r>
-              <w:rPr>
-                <w:rFonts w:hint="default" w:ascii="Bookman Old Style" w:hAnsi="Bookman Old Style" w:eastAsia="Times New Roman" w:cs="Arial"/>
-                <w:lang w:val="en-US" w:eastAsia="en-GB"/>
-              </w:rPr>
-              <w:t>Petugas Farmasi menyimpan resep dalam satu tempat tersendiri setiap bulannya</w:t>
-            </w:r>
-          </w:p>
-          <w:p>
-            <w:pPr>
-              <w:numPr>
-                <w:ilvl w:val="0"/>
-                <w:numId w:val="7"/>
-              </w:numPr>
-              <w:spacing w:after="0" w:line="360" w:lineRule="auto"/>
-              <w:ind w:left="720" w:leftChars="0" w:right="0" w:rightChars="0" w:hanging="360" w:firstLineChars="0"/>
-              <w:jc w:val="both"/>
-              <w:rPr>
-                <w:rFonts w:hint="default" w:ascii="Bookman Old Style" w:hAnsi="Bookman Old Style" w:eastAsia="Times New Roman" w:cs="Arial"/>
-                <w:lang w:val="en-US" w:eastAsia="en-GB"/>
-              </w:rPr>
-            </w:pPr>
-            <w:r>
-              <w:rPr>
-                <w:rFonts w:hint="default" w:ascii="Bookman Old Style" w:hAnsi="Bookman Old Style" w:eastAsia="Times New Roman" w:cs="Arial"/>
-                <w:lang w:val="en-US" w:eastAsia="en-GB"/>
-              </w:rPr>
-              <w:t>Petugas membendel resep secara terpisah resep yang narkotika dan psikotropika</w:t>
-            </w:r>
-          </w:p>
-          <w:p>
-            <w:pPr>
-              <w:numPr>
-                <w:ilvl w:val="0"/>
-                <w:numId w:val="7"/>
-              </w:numPr>
-              <w:spacing w:after="0" w:line="360" w:lineRule="auto"/>
-              <w:ind w:left="720" w:leftChars="0" w:right="0" w:rightChars="0" w:hanging="360" w:firstLineChars="0"/>
-              <w:jc w:val="both"/>
-              <w:rPr>
-                <w:rFonts w:hint="default" w:ascii="Bookman Old Style" w:hAnsi="Bookman Old Style" w:eastAsia="Times New Roman" w:cs="Arial"/>
-                <w:lang w:val="en-US" w:eastAsia="en-GB"/>
-              </w:rPr>
-            </w:pPr>
-            <w:r>
-              <w:rPr>
-                <w:rFonts w:hint="default" w:ascii="Bookman Old Style" w:hAnsi="Bookman Old Style" w:eastAsia="Times New Roman" w:cs="Arial"/>
-                <w:lang w:val="en-US" w:eastAsia="en-GB"/>
-              </w:rPr>
               <w:t>Resep disimpan selama kurun waktu minimal 3 tahun dan selanjutnya bisa dimusnahkan dengan membuat berita acara pemusnahan bila tempatnya tidak memadai</w:t>
             </w:r>
           </w:p>
@@ -3258,6 +1903,174 @@
                 <w:lang w:val="en-US" w:eastAsia="en-GB"/>
               </w:rPr>
             </w:pPr>
+          </w:p>
+        </w:tc>
+      </w:tr>
+      <w:tr>
+        <w:tblPrEx>
+          <w:tblBorders>
+            <w:top w:val="single" w:color="auto" w:sz="4" w:space="0"/>
+            <w:left w:val="single" w:color="auto" w:sz="4" w:space="0"/>
+            <w:bottom w:val="single" w:color="auto" w:sz="4" w:space="0"/>
+            <w:right w:val="single" w:color="auto" w:sz="4" w:space="0"/>
+            <w:insideH w:val="single" w:color="auto" w:sz="4" w:space="0"/>
+            <w:insideV w:val="single" w:color="auto" w:sz="4" w:space="0"/>
+          </w:tblBorders>
+          <w:tblCellMar>
+            <w:top w:w="0" w:type="dxa"/>
+            <w:left w:w="108" w:type="dxa"/>
+            <w:bottom w:w="0" w:type="dxa"/>
+            <w:right w:w="108" w:type="dxa"/>
+          </w:tblCellMar>
+        </w:tblPrEx>
+        <w:trPr>
+          <w:trHeight w:val="542" w:hRule="atLeast"/>
+        </w:trPr>
+        <w:tc>
+          <w:tcPr>
+            <w:tcW w:w="2127" w:type="dxa"/>
+            <w:shd w:val="clear" w:color="auto" w:fill="auto"/>
+          </w:tcPr>
+          <w:p>
+            <w:pPr>
+              <w:numPr>
+                <w:ilvl w:val="0"/>
+                <w:numId w:val="1"/>
+              </w:numPr>
+              <w:spacing w:after="0" w:line="360" w:lineRule="auto"/>
+              <w:ind w:left="425" w:right="0" w:hanging="357"/>
+              <w:jc w:val="left"/>
+              <w:rPr>
+                <w:rFonts w:ascii="Bookman Old Style" w:hAnsi="Bookman Old Style" w:eastAsia="Times New Roman" w:cs="Arial"/>
+                <w:lang w:val="en-GB" w:eastAsia="en-GB"/>
+              </w:rPr>
+            </w:pPr>
+            <w:r>
+              <w:rPr>
+                <w:rFonts w:hint="default" w:ascii="Bookman Old Style" w:hAnsi="Bookman Old Style" w:eastAsia="Times New Roman" w:cs="Arial"/>
+                <w:lang w:val="en-US" w:eastAsia="en-GB"/>
+              </w:rPr>
+              <w:t>Unit terkait</w:t>
+            </w:r>
+          </w:p>
+        </w:tc>
+        <w:tc>
+          <w:tcPr>
+            <w:tcW w:w="7512" w:type="dxa"/>
+            <w:gridSpan w:val="3"/>
+            <w:shd w:val="clear" w:color="auto" w:fill="auto"/>
+          </w:tcPr>
+          <w:p>
+            <w:pPr>
+              <w:numPr>
+                <w:ilvl w:val="0"/>
+                <w:numId w:val="7"/>
+              </w:numPr>
+              <w:spacing w:after="0" w:line="360" w:lineRule="auto"/>
+              <w:ind w:left="424" w:right="0"/>
+              <w:jc w:val="left"/>
+              <w:rPr>
+                <w:rFonts w:ascii="Bookman Old Style" w:hAnsi="Bookman Old Style" w:eastAsia="Times New Roman" w:cs="Arial"/>
+                <w:lang w:val="en-GB" w:eastAsia="en-GB"/>
+              </w:rPr>
+            </w:pPr>
+            <w:r>
+              <w:rPr>
+                <w:rFonts w:hint="default" w:ascii="Bookman Old Style" w:hAnsi="Bookman Old Style" w:eastAsia="Times New Roman" w:cs="Arial"/>
+                <w:lang w:val="en-US" w:eastAsia="en-GB"/>
+              </w:rPr>
+              <w:t>Farmasi</w:t>
+            </w:r>
+          </w:p>
+          <w:p>
+            <w:pPr>
+              <w:numPr>
+                <w:ilvl w:val="0"/>
+                <w:numId w:val="7"/>
+              </w:numPr>
+              <w:spacing w:after="0" w:line="360" w:lineRule="auto"/>
+              <w:ind w:left="424" w:right="0"/>
+              <w:jc w:val="left"/>
+              <w:rPr>
+                <w:rFonts w:ascii="Bookman Old Style" w:hAnsi="Bookman Old Style" w:eastAsia="Times New Roman" w:cs="Arial"/>
+                <w:lang w:val="en-GB" w:eastAsia="en-GB"/>
+              </w:rPr>
+            </w:pPr>
+            <w:r>
+              <w:rPr>
+                <w:rFonts w:hint="default" w:ascii="Bookman Old Style" w:hAnsi="Bookman Old Style" w:eastAsia="Times New Roman" w:cs="Arial"/>
+                <w:lang w:val="en-US" w:eastAsia="en-GB"/>
+              </w:rPr>
+              <w:t>Ruang Poli Umum</w:t>
+            </w:r>
+          </w:p>
+          <w:p>
+            <w:pPr>
+              <w:numPr>
+                <w:ilvl w:val="0"/>
+                <w:numId w:val="7"/>
+              </w:numPr>
+              <w:spacing w:after="0" w:line="360" w:lineRule="auto"/>
+              <w:ind w:left="424" w:right="0"/>
+              <w:jc w:val="left"/>
+              <w:rPr>
+                <w:rFonts w:ascii="Bookman Old Style" w:hAnsi="Bookman Old Style" w:eastAsia="Times New Roman" w:cs="Arial"/>
+                <w:lang w:val="en-GB" w:eastAsia="en-GB"/>
+              </w:rPr>
+            </w:pPr>
+            <w:r>
+              <w:rPr>
+                <w:rFonts w:hint="default" w:ascii="Bookman Old Style" w:hAnsi="Bookman Old Style" w:eastAsia="Times New Roman" w:cs="Arial"/>
+                <w:lang w:val="en-US" w:eastAsia="en-GB"/>
+              </w:rPr>
+              <w:t>Ruang KIA</w:t>
+            </w:r>
+          </w:p>
+          <w:p>
+            <w:pPr>
+              <w:numPr>
+                <w:ilvl w:val="0"/>
+                <w:numId w:val="7"/>
+              </w:numPr>
+              <w:spacing w:after="0" w:line="360" w:lineRule="auto"/>
+              <w:ind w:left="424" w:right="0"/>
+              <w:jc w:val="left"/>
+              <w:rPr>
+                <w:rFonts w:hint="default" w:ascii="Bookman Old Style" w:hAnsi="Bookman Old Style" w:eastAsia="Times New Roman" w:cs="Arial"/>
+                <w:lang w:val="en-US" w:eastAsia="en-GB"/>
+              </w:rPr>
+            </w:pPr>
+            <w:r>
+              <w:rPr>
+                <w:rFonts w:hint="default" w:ascii="Bookman Old Style" w:hAnsi="Bookman Old Style" w:eastAsia="Times New Roman" w:cs="Arial"/>
+                <w:lang w:val="en-US" w:eastAsia="en-GB"/>
+              </w:rPr>
+              <w:t>Ruang Poli Gigi</w:t>
+            </w:r>
+          </w:p>
+          <w:p>
+            <w:pPr>
+              <w:numPr>
+                <w:ilvl w:val="0"/>
+                <w:numId w:val="7"/>
+              </w:numPr>
+              <w:spacing w:after="0" w:line="360" w:lineRule="auto"/>
+              <w:ind w:left="424" w:right="0"/>
+              <w:jc w:val="left"/>
+              <w:rPr>
+                <w:rFonts w:hint="default" w:ascii="Bookman Old Style" w:hAnsi="Bookman Old Style" w:eastAsia="Times New Roman" w:cs="Arial"/>
+                <w:lang w:val="en-US" w:eastAsia="en-GB"/>
+              </w:rPr>
+            </w:pPr>
+            <w:bookmarkStart w:id="0" w:name="_GoBack"/>
+            <w:bookmarkEnd w:id="0"/>
+            <w:r>
+              <w:rPr>
+                <w:rFonts w:hint="default" w:ascii="Bookman Old Style" w:hAnsi="Bookman Old Style" w:eastAsia="Times New Roman" w:cs="Arial"/>
+                <w:lang w:val="en-US" w:eastAsia="en-GB"/>
+              </w:rPr>
+              <w:t>Ruang Tindakan</w:t>
+            </w:r>
           </w:p>
         </w:tc>
       </w:tr>
@@ -3339,7 +2152,7 @@
               <mc:AlternateContent>
                 <mc:Choice Requires="wps">
                   <w:drawing>
-                    <wp:anchor distT="0" distB="0" distL="114300" distR="114300" simplePos="0" relativeHeight="251661312" behindDoc="0" locked="0" layoutInCell="1" allowOverlap="1">
+                    <wp:anchor distT="0" distB="0" distL="114300" distR="114300" simplePos="0" relativeHeight="251660288" behindDoc="0" locked="0" layoutInCell="1" allowOverlap="1">
                       <wp:simplePos x="0" y="0"/>
                       <wp:positionH relativeFrom="column">
                         <wp:posOffset>1892300</wp:posOffset>
@@ -3412,7 +2225,7 @@
                 </mc:Choice>
                 <mc:Fallback>
                   <w:pict>
-                    <v:rect id="Rectangle 8" o:spid="_x0000_s1026" o:spt="1" style="position:absolute;left:0pt;margin-left:149pt;margin-top:9.5pt;height:40pt;width:76.25pt;z-index:251661312;v-text-anchor:middle;mso-width-relative:page;mso-height-relative:page;" fillcolor="#FFFFFF" filled="t" stroked="t" coordsize="21600,21600" o:gfxdata="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">
+                    <v:rect id="Rectangle 8" o:spid="_x0000_s1026" o:spt="1" style="position:absolute;left:0pt;margin-left:149pt;margin-top:9.5pt;height:40pt;width:76.25pt;z-index:251660288;v-text-anchor:middle;mso-width-relative:page;mso-height-relative:page;" fillcolor="#FFFFFF" filled="t" stroked="t" coordsize="21600,21600" o:gfxdata="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">
                       <v:fill on="t" focussize="0,0"/>
                       <v:stroke weight="0.25pt" color="#000000" joinstyle="round"/>
                       <v:imagedata o:title=""/>
@@ -3452,7 +2265,7 @@
               <mc:AlternateContent>
                 <mc:Choice Requires="wps">
                   <w:drawing>
-                    <wp:anchor distT="0" distB="0" distL="114300" distR="114300" simplePos="0" relativeHeight="251660288" behindDoc="0" locked="0" layoutInCell="1" allowOverlap="1">
+                    <wp:anchor distT="0" distB="0" distL="114300" distR="114300" simplePos="0" relativeHeight="251659264" behindDoc="0" locked="0" layoutInCell="1" allowOverlap="1">
                       <wp:simplePos x="0" y="0"/>
                       <wp:positionH relativeFrom="column">
                         <wp:posOffset>33655</wp:posOffset>
@@ -3523,7 +2336,7 @@
                 </mc:Choice>
                 <mc:Fallback>
                   <w:pict>
-                    <v:shape id="Oval 15" o:spid="_x0000_s1026" o:spt="3" type="#_x0000_t3" style="position:absolute;left:0pt;margin-left:2.65pt;margin-top:8.6pt;height:39.35pt;width:99.55pt;z-index:251660288;mso-width-relative:page;mso-height-relative:page;" fillcolor="#FFFFFF" filled="t" stroked="t" coordsize="21600,21600" o:gfxdata="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">
+                    <v:shape id="Oval 15" o:spid="_x0000_s1026" o:spt="3" type="#_x0000_t3" style="position:absolute;left:0pt;margin-left:2.65pt;margin-top:8.6pt;height:39.35pt;width:99.55pt;z-index:251659264;mso-width-relative:page;mso-height-relative:page;" fillcolor="#FFFFFF" filled="t" stroked="t" coordsize="21600,21600" o:gfxdata="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">
                       <v:fill on="t" focussize="0,0"/>
                       <v:stroke color="#000000" joinstyle="round"/>
                       <v:imagedata o:title=""/>
@@ -3608,7 +2421,7 @@
               <mc:AlternateContent>
                 <mc:Choice Requires="wps">
                   <w:drawing>
-                    <wp:anchor distT="0" distB="0" distL="114300" distR="114300" simplePos="0" relativeHeight="251670528" behindDoc="0" locked="0" layoutInCell="1" allowOverlap="1">
+                    <wp:anchor distT="0" distB="0" distL="114300" distR="114300" simplePos="0" relativeHeight="251662336" behindDoc="0" locked="0" layoutInCell="1" allowOverlap="1">
                       <wp:simplePos x="0" y="0"/>
                       <wp:positionH relativeFrom="column">
                         <wp:posOffset>1297940</wp:posOffset>
@@ -3663,7 +2476,7 @@
                 </mc:Choice>
                 <mc:Fallback>
                   <w:pict>
-                    <v:shape id="_x0000_s1026" o:spid="_x0000_s1026" o:spt="32" type="#_x0000_t32" style="position:absolute;left:0pt;margin-left:102.2pt;margin-top:-10.1pt;height:1.2pt;width:46.8pt;z-index:251670528;mso-width-relative:page;mso-height-relative:page;" filled="f" stroked="t" coordsize="21600,21600" o:gfxdata="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">
+                    <v:shape id="_x0000_s1026" o:spid="_x0000_s1026" o:spt="32" type="#_x0000_t32" style="position:absolute;left:0pt;margin-left:102.2pt;margin-top:-10.1pt;height:1.2pt;width:46.8pt;z-index:251662336;mso-width-relative:page;mso-height-relative:page;" filled="f" stroked="t" coordsize="21600,21600" o:gfxdata="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">
                       <v:fill on="f" focussize="0,0"/>
                       <v:stroke weight="0.5pt" color="#000000 [3200]" miterlimit="8" joinstyle="miter" endarrow="open"/>
                       <v:imagedata o:title=""/>
@@ -3705,7 +2518,7 @@
               <mc:AlternateContent>
                 <mc:Choice Requires="wps">
                   <w:drawing>
-                    <wp:anchor distT="0" distB="0" distL="114300" distR="114300" simplePos="0" relativeHeight="251669504" behindDoc="0" locked="0" layoutInCell="1" allowOverlap="1">
+                    <wp:anchor distT="0" distB="0" distL="114300" distR="114300" simplePos="0" relativeHeight="251661312" behindDoc="0" locked="0" layoutInCell="1" allowOverlap="1">
                       <wp:simplePos x="0" y="0"/>
                       <wp:positionH relativeFrom="column">
                         <wp:posOffset>1922780</wp:posOffset>
@@ -3778,7 +2591,7 @@
                 </mc:Choice>
                 <mc:Fallback>
                   <w:pict>
-                    <v:rect id="Rectangle 8" o:spid="_x0000_s1026" o:spt="1" style="position:absolute;left:0pt;margin-left:151.4pt;margin-top:5.95pt;height:47.65pt;width:71.65pt;z-index:251669504;v-text-anchor:middle;mso-width-relative:page;mso-height-relative:page;" fillcolor="#FFFFFF" filled="t" stroked="t" coordsize="21600,21600" o:gfxdata="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">
+                    <v:rect id="Rectangle 8" o:spid="_x0000_s1026" o:spt="1" style="position:absolute;left:0pt;margin-left:151.4pt;margin-top:5.95pt;height:47.65pt;width:71.65pt;z-index:251661312;v-text-anchor:middle;mso-width-relative:page;mso-height-relative:page;" fillcolor="#FFFFFF" filled="t" stroked="t" coordsize="21600,21600" o:gfxdata="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">
                       <v:fill on="t" focussize="0,0"/>
                       <v:stroke weight="0.25pt" color="#000000" joinstyle="round"/>
                       <v:imagedata o:title=""/>
@@ -3821,7 +2634,7 @@
               <mc:AlternateContent>
                 <mc:Choice Requires="wps">
                   <w:drawing>
-                    <wp:anchor distT="0" distB="0" distL="114300" distR="114300" simplePos="0" relativeHeight="251671552" behindDoc="0" locked="0" layoutInCell="1" allowOverlap="1">
+                    <wp:anchor distT="0" distB="0" distL="114300" distR="114300" simplePos="0" relativeHeight="251663360" behindDoc="0" locked="0" layoutInCell="1" allowOverlap="1">
                       <wp:simplePos x="0" y="0"/>
                       <wp:positionH relativeFrom="column">
                         <wp:posOffset>2376805</wp:posOffset>
@@ -3876,7 +2689,7 @@
                 </mc:Choice>
                 <mc:Fallback>
                   <w:pict>
-                    <v:shape id="_x0000_s1026" o:spid="_x0000_s1026" o:spt="32" type="#_x0000_t32" style="position:absolute;left:0pt;margin-left:187.15pt;margin-top:-14.5pt;height:20.45pt;width:0.1pt;z-index:251671552;mso-width-relative:page;mso-height-relative:page;" filled="f" stroked="t" coordsize="21600,21600" o:gfxdata="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">
+                    <v:shape id="_x0000_s1026" o:spid="_x0000_s1026" o:spt="32" type="#_x0000_t32" style="position:absolute;left:0pt;margin-left:187.15pt;margin-top:-14.5pt;height:20.45pt;width:0.1pt;z-index:251663360;mso-width-relative:page;mso-height-relative:page;" filled="f" stroked="t" coordsize="21600,21600" o:gfxdata="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">
                       <v:fill on="f" focussize="0,0"/>
                       <v:stroke weight="0.5pt" color="#000000 [3200]" miterlimit="8" joinstyle="miter" endarrow="open"/>
                       <v:imagedata o:title=""/>
@@ -3963,7 +2776,7 @@
               <mc:AlternateContent>
                 <mc:Choice Requires="wps">
                   <w:drawing>
-                    <wp:anchor distT="0" distB="0" distL="114300" distR="114300" simplePos="0" relativeHeight="251673600" behindDoc="0" locked="0" layoutInCell="1" allowOverlap="1">
+                    <wp:anchor distT="0" distB="0" distL="114300" distR="114300" simplePos="0" relativeHeight="251665408" behindDoc="0" locked="0" layoutInCell="1" allowOverlap="1">
                       <wp:simplePos x="0" y="0"/>
                       <wp:positionH relativeFrom="column">
                         <wp:posOffset>2378075</wp:posOffset>
@@ -4018,7 +2831,7 @@
                 </mc:Choice>
                 <mc:Fallback>
                   <w:pict>
-                    <v:shape id="_x0000_s1026" o:spid="_x0000_s1026" o:spt="32" type="#_x0000_t32" style="position:absolute;left:0pt;margin-left:187.25pt;margin-top:-10.4pt;height:27.65pt;width:0.2pt;z-index:251673600;mso-width-relative:page;mso-height-relative:page;" filled="f" stroked="t" coordsize="21600,21600" o:gfxdata="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">
+                    <v:shape id="_x0000_s1026" o:spid="_x0000_s1026" o:spt="32" type="#_x0000_t32" style="position:absolute;left:0pt;margin-left:187.25pt;margin-top:-10.4pt;height:27.65pt;width:0.2pt;z-index:251665408;mso-width-relative:page;mso-height-relative:page;" filled="f" stroked="t" coordsize="21600,21600" o:gfxdata="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">
                       <v:fill on="f" focussize="0,0"/>
                       <v:stroke weight="0.5pt" color="#000000 [3200]" miterlimit="8" joinstyle="miter" endarrow="open"/>
                       <v:imagedata o:title=""/>
@@ -4046,7 +2859,7 @@
               <mc:AlternateContent>
                 <mc:Choice Requires="wps">
                   <w:drawing>
-                    <wp:anchor distT="0" distB="0" distL="114300" distR="114300" simplePos="0" relativeHeight="251672576" behindDoc="0" locked="0" layoutInCell="1" allowOverlap="1">
+                    <wp:anchor distT="0" distB="0" distL="114300" distR="114300" simplePos="0" relativeHeight="251664384" behindDoc="0" locked="0" layoutInCell="1" allowOverlap="1">
                       <wp:simplePos x="0" y="0"/>
                       <wp:positionH relativeFrom="column">
                         <wp:posOffset>1731010</wp:posOffset>
@@ -4118,7 +2931,7 @@
                 </mc:Choice>
                 <mc:Fallback>
                   <w:pict>
-                    <v:shape id="Oval 15" o:spid="_x0000_s1026" o:spt="3" type="#_x0000_t3" style="position:absolute;left:0pt;margin-left:136.3pt;margin-top:4.4pt;height:55.25pt;width:102.3pt;z-index:251672576;mso-width-relative:page;mso-height-relative:page;" fillcolor="#FFFFFF" filled="t" stroked="t" coordsize="21600,21600" o:gfxdata="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">
+                    <v:shape id="Oval 15" o:spid="_x0000_s1026" o:spt="3" type="#_x0000_t3" style="position:absolute;left:0pt;margin-left:136.3pt;margin-top:4.4pt;height:55.25pt;width:102.3pt;z-index:251664384;mso-width-relative:page;mso-height-relative:page;" fillcolor="#FFFFFF" filled="t" stroked="t" coordsize="21600,21600" o:gfxdata="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">
                       <v:fill on="t" focussize="0,0"/>
                       <v:stroke color="#000000" joinstyle="round"/>
                       <v:imagedata o:title=""/>
@@ -4264,10 +3077,10 @@
             </w:pPr>
             <w:r>
               <w:rPr>
-                <w:rFonts w:ascii="Bookman Old Style" w:hAnsi="Bookman Old Style" w:eastAsia="Times New Roman" w:cs="Arial"/>
-                <w:lang w:val="en-GB" w:eastAsia="en-GB"/>
-              </w:rPr>
-              <w:t>Hal-hal yang perlu diperhatikan</w:t>
+                <w:rFonts w:hint="default" w:ascii="Bookman Old Style" w:hAnsi="Bookman Old Style" w:eastAsia="Times New Roman" w:cs="Arial"/>
+                <w:lang w:val="en-US" w:eastAsia="en-GB"/>
+              </w:rPr>
+              <w:t>Dokumen terkait</w:t>
             </w:r>
           </w:p>
         </w:tc>
@@ -4279,91 +3092,24 @@
           </w:tcPr>
           <w:p>
             <w:pPr>
-              <w:spacing w:after="0" w:line="360" w:lineRule="auto"/>
-              <w:ind w:left="0" w:right="0" w:firstLine="0"/>
-              <w:jc w:val="left"/>
-              <w:rPr>
-                <w:rFonts w:hint="default" w:ascii="Bookman Old Style" w:hAnsi="Bookman Old Style" w:eastAsia="Times New Roman" w:cs="Arial"/>
-                <w:lang w:val="en-US" w:eastAsia="en-GB"/>
-              </w:rPr>
-            </w:pPr>
-          </w:p>
-        </w:tc>
-      </w:tr>
-      <w:tr>
-        <w:tblPrEx>
-          <w:tblBorders>
-            <w:top w:val="single" w:color="auto" w:sz="4" w:space="0"/>
-            <w:left w:val="single" w:color="auto" w:sz="4" w:space="0"/>
-            <w:bottom w:val="single" w:color="auto" w:sz="4" w:space="0"/>
-            <w:right w:val="single" w:color="auto" w:sz="4" w:space="0"/>
-            <w:insideH w:val="single" w:color="auto" w:sz="4" w:space="0"/>
-            <w:insideV w:val="single" w:color="auto" w:sz="4" w:space="0"/>
-          </w:tblBorders>
-          <w:tblCellMar>
-            <w:top w:w="0" w:type="dxa"/>
-            <w:left w:w="108" w:type="dxa"/>
-            <w:bottom w:w="0" w:type="dxa"/>
-            <w:right w:w="108" w:type="dxa"/>
-          </w:tblCellMar>
-        </w:tblPrEx>
-        <w:trPr>
-          <w:trHeight w:val="646" w:hRule="atLeast"/>
-        </w:trPr>
-        <w:tc>
-          <w:tcPr>
-            <w:tcW w:w="2127" w:type="dxa"/>
-            <w:shd w:val="clear" w:color="auto" w:fill="auto"/>
-          </w:tcPr>
-          <w:p>
-            <w:pPr>
-              <w:numPr>
-                <w:ilvl w:val="0"/>
-                <w:numId w:val="8"/>
-              </w:numPr>
-              <w:spacing w:after="0" w:line="360" w:lineRule="auto"/>
-              <w:ind w:left="426" w:right="0"/>
-              <w:jc w:val="left"/>
-              <w:rPr>
-                <w:rFonts w:ascii="Bookman Old Style" w:hAnsi="Bookman Old Style" w:eastAsia="Times New Roman" w:cs="Arial"/>
-                <w:lang w:val="en-GB" w:eastAsia="en-GB"/>
-              </w:rPr>
-            </w:pPr>
-            <w:r>
-              <w:rPr>
-                <w:rFonts w:ascii="Bookman Old Style" w:hAnsi="Bookman Old Style" w:eastAsia="Times New Roman" w:cs="Arial"/>
-                <w:lang w:val="en-GB" w:eastAsia="en-GB"/>
-              </w:rPr>
-              <w:t>Unit terkait</w:t>
-            </w:r>
-          </w:p>
-        </w:tc>
-        <w:tc>
-          <w:tcPr>
-            <w:tcW w:w="7512" w:type="dxa"/>
-            <w:gridSpan w:val="3"/>
-            <w:shd w:val="clear" w:color="auto" w:fill="auto"/>
-          </w:tcPr>
-          <w:p>
-            <w:pPr>
               <w:numPr>
                 <w:ilvl w:val="0"/>
                 <w:numId w:val="9"/>
               </w:numPr>
               <w:spacing w:after="0" w:line="360" w:lineRule="auto"/>
-              <w:ind w:left="424" w:right="0"/>
+              <w:ind w:left="425" w:leftChars="0" w:right="0" w:rightChars="0" w:hanging="425" w:firstLineChars="0"/>
               <w:jc w:val="left"/>
               <w:rPr>
-                <w:rFonts w:ascii="Bookman Old Style" w:hAnsi="Bookman Old Style" w:eastAsia="Times New Roman" w:cs="Arial"/>
-                <w:lang w:val="en-GB" w:eastAsia="en-GB"/>
-              </w:rPr>
-            </w:pPr>
-            <w:r>
-              <w:rPr>
-                <w:rFonts w:hint="default" w:ascii="Bookman Old Style" w:hAnsi="Bookman Old Style" w:eastAsia="Times New Roman" w:cs="Arial"/>
-                <w:lang w:val="en-US" w:eastAsia="en-GB"/>
-              </w:rPr>
-              <w:t>Farmasi</w:t>
+                <w:rFonts w:hint="default" w:ascii="Bookman Old Style" w:hAnsi="Bookman Old Style" w:eastAsia="Times New Roman" w:cs="Arial"/>
+                <w:lang w:val="en-US" w:eastAsia="en-GB"/>
+              </w:rPr>
+            </w:pPr>
+            <w:r>
+              <w:rPr>
+                <w:rFonts w:hint="default" w:ascii="Bookman Old Style" w:hAnsi="Bookman Old Style" w:eastAsia="Times New Roman" w:cs="Arial"/>
+                <w:lang w:val="en-US" w:eastAsia="en-GB"/>
+              </w:rPr>
+              <w:t>Lembar ceklis pengkajian resep</w:t>
             </w:r>
           </w:p>
           <w:p>
@@ -4371,172 +3117,6 @@
               <w:numPr>
                 <w:ilvl w:val="0"/>
                 <w:numId w:val="9"/>
-              </w:numPr>
-              <w:spacing w:after="0" w:line="360" w:lineRule="auto"/>
-              <w:ind w:left="424" w:right="0"/>
-              <w:jc w:val="left"/>
-              <w:rPr>
-                <w:rFonts w:ascii="Bookman Old Style" w:hAnsi="Bookman Old Style" w:eastAsia="Times New Roman" w:cs="Arial"/>
-                <w:lang w:val="en-GB" w:eastAsia="en-GB"/>
-              </w:rPr>
-            </w:pPr>
-            <w:r>
-              <w:rPr>
-                <w:rFonts w:hint="default" w:ascii="Bookman Old Style" w:hAnsi="Bookman Old Style" w:eastAsia="Times New Roman" w:cs="Arial"/>
-                <w:lang w:val="en-US" w:eastAsia="en-GB"/>
-              </w:rPr>
-              <w:t>Ruang Poli Umum</w:t>
-            </w:r>
-          </w:p>
-          <w:p>
-            <w:pPr>
-              <w:numPr>
-                <w:ilvl w:val="0"/>
-                <w:numId w:val="9"/>
-              </w:numPr>
-              <w:spacing w:after="0" w:line="360" w:lineRule="auto"/>
-              <w:ind w:left="424" w:right="0"/>
-              <w:jc w:val="left"/>
-              <w:rPr>
-                <w:rFonts w:ascii="Bookman Old Style" w:hAnsi="Bookman Old Style" w:eastAsia="Times New Roman" w:cs="Arial"/>
-                <w:lang w:val="en-GB" w:eastAsia="en-GB"/>
-              </w:rPr>
-            </w:pPr>
-            <w:r>
-              <w:rPr>
-                <w:rFonts w:hint="default" w:ascii="Bookman Old Style" w:hAnsi="Bookman Old Style" w:eastAsia="Times New Roman" w:cs="Arial"/>
-                <w:lang w:val="en-US" w:eastAsia="en-GB"/>
-              </w:rPr>
-              <w:t>Ruang KIA</w:t>
-            </w:r>
-          </w:p>
-          <w:p>
-            <w:pPr>
-              <w:numPr>
-                <w:ilvl w:val="0"/>
-                <w:numId w:val="9"/>
-              </w:numPr>
-              <w:spacing w:after="0" w:line="360" w:lineRule="auto"/>
-              <w:ind w:left="424" w:right="0"/>
-              <w:jc w:val="left"/>
-              <w:rPr>
-                <w:rFonts w:ascii="Bookman Old Style" w:hAnsi="Bookman Old Style" w:eastAsia="Times New Roman" w:cs="Arial"/>
-                <w:lang w:val="en-GB" w:eastAsia="en-GB"/>
-              </w:rPr>
-            </w:pPr>
-            <w:r>
-              <w:rPr>
-                <w:rFonts w:hint="default" w:ascii="Bookman Old Style" w:hAnsi="Bookman Old Style" w:eastAsia="Times New Roman" w:cs="Arial"/>
-                <w:lang w:val="en-US" w:eastAsia="en-GB"/>
-              </w:rPr>
-              <w:t>Ruang Poli Gigi</w:t>
-            </w:r>
-          </w:p>
-          <w:p>
-            <w:pPr>
-              <w:numPr>
-                <w:ilvl w:val="0"/>
-                <w:numId w:val="9"/>
-              </w:numPr>
-              <w:spacing w:after="0" w:line="360" w:lineRule="auto"/>
-              <w:ind w:left="424" w:right="0"/>
-              <w:jc w:val="left"/>
-              <w:rPr>
-                <w:rFonts w:ascii="Bookman Old Style" w:hAnsi="Bookman Old Style" w:eastAsia="Times New Roman" w:cs="Arial"/>
-                <w:lang w:val="en-GB" w:eastAsia="en-GB"/>
-              </w:rPr>
-            </w:pPr>
-            <w:r>
-              <w:rPr>
-                <w:rFonts w:hint="default" w:ascii="Bookman Old Style" w:hAnsi="Bookman Old Style" w:eastAsia="Times New Roman" w:cs="Arial"/>
-                <w:lang w:val="en-US" w:eastAsia="en-GB"/>
-              </w:rPr>
-              <w:t>Ruang Tindakan</w:t>
-            </w:r>
-          </w:p>
-        </w:tc>
-      </w:tr>
-      <w:tr>
-        <w:tblPrEx>
-          <w:tblBorders>
-            <w:top w:val="single" w:color="auto" w:sz="4" w:space="0"/>
-            <w:left w:val="single" w:color="auto" w:sz="4" w:space="0"/>
-            <w:bottom w:val="single" w:color="auto" w:sz="4" w:space="0"/>
-            <w:right w:val="single" w:color="auto" w:sz="4" w:space="0"/>
-            <w:insideH w:val="single" w:color="auto" w:sz="4" w:space="0"/>
-            <w:insideV w:val="single" w:color="auto" w:sz="4" w:space="0"/>
-          </w:tblBorders>
-          <w:tblCellMar>
-            <w:top w:w="0" w:type="dxa"/>
-            <w:left w:w="108" w:type="dxa"/>
-            <w:bottom w:w="0" w:type="dxa"/>
-            <w:right w:w="108" w:type="dxa"/>
-          </w:tblCellMar>
-        </w:tblPrEx>
-        <w:trPr>
-          <w:trHeight w:val="660" w:hRule="atLeast"/>
-        </w:trPr>
-        <w:tc>
-          <w:tcPr>
-            <w:tcW w:w="2127" w:type="dxa"/>
-            <w:shd w:val="clear" w:color="auto" w:fill="auto"/>
-          </w:tcPr>
-          <w:p>
-            <w:pPr>
-              <w:numPr>
-                <w:ilvl w:val="0"/>
-                <w:numId w:val="8"/>
-              </w:numPr>
-              <w:spacing w:after="0" w:line="360" w:lineRule="auto"/>
-              <w:ind w:left="426" w:right="0"/>
-              <w:jc w:val="left"/>
-              <w:rPr>
-                <w:rFonts w:ascii="Bookman Old Style" w:hAnsi="Bookman Old Style" w:eastAsia="Times New Roman" w:cs="Arial"/>
-                <w:lang w:val="en-GB" w:eastAsia="en-GB"/>
-              </w:rPr>
-            </w:pPr>
-            <w:r>
-              <w:rPr>
-                <w:rFonts w:ascii="Bookman Old Style" w:hAnsi="Bookman Old Style" w:eastAsia="Times New Roman" w:cs="Arial"/>
-                <w:lang w:val="en-GB" w:eastAsia="en-GB"/>
-              </w:rPr>
-              <w:t>Dokumen terkait</w:t>
-            </w:r>
-          </w:p>
-        </w:tc>
-        <w:tc>
-          <w:tcPr>
-            <w:tcW w:w="7512" w:type="dxa"/>
-            <w:gridSpan w:val="3"/>
-            <w:shd w:val="clear" w:color="auto" w:fill="auto"/>
-          </w:tcPr>
-          <w:p>
-            <w:pPr>
-              <w:numPr>
-                <w:ilvl w:val="0"/>
-                <w:numId w:val="10"/>
-              </w:numPr>
-              <w:spacing w:after="0" w:line="360" w:lineRule="auto"/>
-              <w:ind w:left="425" w:leftChars="0" w:right="0" w:rightChars="0" w:hanging="425" w:firstLineChars="0"/>
-              <w:jc w:val="left"/>
-              <w:rPr>
-                <w:rFonts w:hint="default" w:ascii="Bookman Old Style" w:hAnsi="Bookman Old Style" w:eastAsia="Times New Roman" w:cs="Arial"/>
-                <w:lang w:val="en-US" w:eastAsia="en-GB"/>
-              </w:rPr>
-            </w:pPr>
-            <w:r>
-              <w:rPr>
-                <w:rFonts w:hint="default" w:ascii="Bookman Old Style" w:hAnsi="Bookman Old Style" w:eastAsia="Times New Roman" w:cs="Arial"/>
-                <w:lang w:val="en-US" w:eastAsia="en-GB"/>
-              </w:rPr>
-              <w:t>Lembar ceklis pengkajian resep</w:t>
-            </w:r>
-          </w:p>
-          <w:p>
-            <w:pPr>
-              <w:numPr>
-                <w:ilvl w:val="0"/>
-                <w:numId w:val="10"/>
               </w:numPr>
               <w:spacing w:after="0" w:line="360" w:lineRule="auto"/>
               <w:ind w:left="425" w:leftChars="0" w:right="0" w:rightChars="0" w:hanging="425" w:firstLineChars="0"/>
@@ -4891,11 +3471,11 @@
         </w:tc>
       </w:tr>
     </w:tbl>
-    <w:p/>
-    <w:p/>
-    <w:p/>
-    <w:p/>
-    <w:p/>
+    <w:p>
+      <w:pPr>
+        <w:ind w:left="0" w:leftChars="0" w:firstLine="0" w:firstLineChars="0"/>
+      </w:pPr>
+    </w:p>
     <w:sectPr>
       <w:pgSz w:w="12240" w:h="15840"/>
       <w:pgMar w:top="1134" w:right="1134" w:bottom="1418" w:left="1701" w:header="709" w:footer="709" w:gutter="0"/>
@@ -5452,95 +4032,6 @@
     </w:lvl>
   </w:abstractNum>
   <w:abstractNum w:abstractNumId="7">
-    <w:nsid w:val="358451AD"/>
-    <w:multiLevelType w:val="multilevel"/>
-    <w:tmpl w:val="358451AD"/>
-    <w:lvl w:ilvl="0" w:tentative="0">
-      <w:start w:val="1"/>
-      <w:numFmt w:val="decimal"/>
-      <w:lvlText w:val="%1."/>
-      <w:lvlJc w:val="left"/>
-      <w:pPr>
-        <w:ind w:left="465" w:hanging="360"/>
-      </w:pPr>
-      <w:rPr>
-        <w:rFonts w:hint="default"/>
-      </w:rPr>
-    </w:lvl>
-    <w:lvl w:ilvl="1" w:tentative="0">
-      <w:start w:val="1"/>
-      <w:numFmt w:val="lowerLetter"/>
-      <w:lvlText w:val="%2."/>
-      <w:lvlJc w:val="left"/>
-      <w:pPr>
-        <w:ind w:left="1185" w:hanging="360"/>
-      </w:pPr>
-    </w:lvl>
-    <w:lvl w:ilvl="2" w:tentative="0">
-      <w:start w:val="1"/>
-      <w:numFmt w:val="lowerRoman"/>
-      <w:lvlText w:val="%3."/>
-      <w:lvlJc w:val="right"/>
-      <w:pPr>
-        <w:ind w:left="1905" w:hanging="180"/>
-      </w:pPr>
-    </w:lvl>
-    <w:lvl w:ilvl="3" w:tentative="0">
-      <w:start w:val="1"/>
-      <w:numFmt w:val="decimal"/>
-      <w:lvlText w:val="%4."/>
-      <w:lvlJc w:val="left"/>
-      <w:pPr>
-        <w:ind w:left="2625" w:hanging="360"/>
-      </w:pPr>
-    </w:lvl>
-    <w:lvl w:ilvl="4" w:tentative="0">
-      <w:start w:val="1"/>
-      <w:numFmt w:val="lowerLetter"/>
-      <w:lvlText w:val="%5."/>
-      <w:lvlJc w:val="left"/>
-      <w:pPr>
-        <w:ind w:left="3345" w:hanging="360"/>
-      </w:pPr>
-    </w:lvl>
-    <w:lvl w:ilvl="5" w:tentative="0">
-      <w:start w:val="1"/>
-      <w:numFmt w:val="lowerRoman"/>
-      <w:lvlText w:val="%6."/>
-      <w:lvlJc w:val="right"/>
-      <w:pPr>
-        <w:ind w:left="4065" w:hanging="180"/>
-      </w:pPr>
-    </w:lvl>
-    <w:lvl w:ilvl="6" w:tentative="0">
-      <w:start w:val="1"/>
-      <w:numFmt w:val="decimal"/>
-      <w:lvlText w:val="%7."/>
-      <w:lvlJc w:val="left"/>
-      <w:pPr>
-        <w:ind w:left="4785" w:hanging="360"/>
-      </w:pPr>
-    </w:lvl>
-    <w:lvl w:ilvl="7" w:tentative="0">
-      <w:start w:val="1"/>
-      <w:numFmt w:val="lowerLetter"/>
-      <w:lvlText w:val="%8."/>
-      <w:lvlJc w:val="left"/>
-      <w:pPr>
-        <w:ind w:left="5505" w:hanging="360"/>
-      </w:pPr>
-    </w:lvl>
-    <w:lvl w:ilvl="8" w:tentative="0">
-      <w:start w:val="1"/>
-      <w:numFmt w:val="lowerRoman"/>
-      <w:lvlText w:val="%9."/>
-      <w:lvlJc w:val="right"/>
-      <w:pPr>
-        <w:ind w:left="6225" w:hanging="180"/>
-      </w:pPr>
-    </w:lvl>
-  </w:abstractNum>
-  <w:abstractNum w:abstractNumId="8">
     <w:nsid w:val="4F1E6665"/>
     <w:multiLevelType w:val="multilevel"/>
     <w:tmpl w:val="4F1E6665"/>
@@ -5629,7 +4120,7 @@
       </w:pPr>
     </w:lvl>
   </w:abstractNum>
-  <w:abstractNum w:abstractNumId="9">
+  <w:abstractNum w:abstractNumId="8">
     <w:nsid w:val="688463D8"/>
     <w:multiLevelType w:val="multilevel"/>
     <w:tmpl w:val="688463D8"/>
@@ -5721,33 +4212,30 @@
     </w:lvl>
   </w:abstractNum>
   <w:num w:numId="1">
-    <w:abstractNumId w:val="9"/>
+    <w:abstractNumId w:val="8"/>
   </w:num>
   <w:num w:numId="2">
     <w:abstractNumId w:val="1"/>
   </w:num>
   <w:num w:numId="3">
+    <w:abstractNumId w:val="2"/>
+  </w:num>
+  <w:num w:numId="4">
+    <w:abstractNumId w:val="5"/>
+  </w:num>
+  <w:num w:numId="5">
+    <w:abstractNumId w:val="4"/>
+  </w:num>
+  <w:num w:numId="6">
+    <w:abstractNumId w:val="0"/>
+  </w:num>
+  <w:num w:numId="7">
+    <w:abstractNumId w:val="6"/>
+  </w:num>
+  <w:num w:numId="8">
     <w:abstractNumId w:val="7"/>
   </w:num>
-  <w:num w:numId="4">
-    <w:abstractNumId w:val="2"/>
-  </w:num>
-  <w:num w:numId="5">
-    <w:abstractNumId w:val="5"/>
-  </w:num>
-  <w:num w:numId="6">
-    <w:abstractNumId w:val="4"/>
-  </w:num>
-  <w:num w:numId="7">
-    <w:abstractNumId w:val="0"/>
-  </w:num>
-  <w:num w:numId="8">
-    <w:abstractNumId w:val="8"/>
-  </w:num>
   <w:num w:numId="9">
-    <w:abstractNumId w:val="6"/>
-  </w:num>
-  <w:num w:numId="10">
     <w:abstractNumId w:val="3"/>
   </w:num>
 </w:numbering>

</xml_diff>

<commit_message>
upload SOP Formularium, revisi nomor SOP EP 04
</commit_message>
<xml_diff>
--- a/ukp/3.10_Kefarmasian/EP 04/SOP Kajian Resep dan Pemberian Obat.docx
+++ b/ukp/3.10_Kefarmasian/EP 04/SOP Kajian Resep dan Pemberian Obat.docx
@@ -39,12 +39,6 @@
             <w:insideH w:val="single" w:color="auto" w:sz="4" w:space="0"/>
             <w:insideV w:val="single" w:color="auto" w:sz="4" w:space="0"/>
           </w:tblBorders>
-          <w:tblCellMar>
-            <w:top w:w="0" w:type="dxa"/>
-            <w:left w:w="108" w:type="dxa"/>
-            <w:bottom w:w="0" w:type="dxa"/>
-            <w:right w:w="108" w:type="dxa"/>
-          </w:tblCellMar>
         </w:tblPrEx>
         <w:trPr>
           <w:trHeight w:val="125" w:hRule="atLeast"/>
@@ -336,7 +330,18 @@
                 <w:szCs w:val="18"/>
                 <w:lang w:val="en-US" w:eastAsia="en-GB"/>
               </w:rPr>
-              <w:t>348a/SOP/3/2024</w:t>
+              <w:t>348</w:t>
+            </w:r>
+            <w:bookmarkStart w:id="0" w:name="_GoBack"/>
+            <w:bookmarkEnd w:id="0"/>
+            <w:r>
+              <w:rPr>
+                <w:rFonts w:hint="default" w:ascii="Bookman Old Style" w:hAnsi="Bookman Old Style" w:eastAsia="Times New Roman" w:cs="Arial"/>
+                <w:sz w:val="18"/>
+                <w:szCs w:val="18"/>
+                <w:lang w:val="en-US" w:eastAsia="en-GB"/>
+              </w:rPr>
+              <w:t>/SOP/3/2024</w:t>
             </w:r>
           </w:p>
         </w:tc>
@@ -2062,8 +2067,6 @@
                 <w:lang w:val="en-US" w:eastAsia="en-GB"/>
               </w:rPr>
             </w:pPr>
-            <w:bookmarkStart w:id="0" w:name="_GoBack"/>
-            <w:bookmarkEnd w:id="0"/>
             <w:r>
               <w:rPr>
                 <w:rFonts w:hint="default" w:ascii="Bookman Old Style" w:hAnsi="Bookman Old Style" w:eastAsia="Times New Roman" w:cs="Arial"/>

</xml_diff>

<commit_message>
tambah cover EP04: 2 SOP
</commit_message>
<xml_diff>
--- a/ukp/3.10_Kefarmasian/EP 04/SOP Kajian Resep dan Pemberian Obat.docx
+++ b/ukp/3.10_Kefarmasian/EP 04/SOP Kajian Resep dan Pemberian Obat.docx
@@ -2,6 +2,706 @@
 <file path=word/document.xml><?xml version="1.0" encoding="utf-8"?>
 <w:document xmlns:wpc="http://schemas.microsoft.com/office/word/2010/wordprocessingCanvas" xmlns:mc="http://schemas.openxmlformats.org/markup-compatibility/2006" xmlns:o="urn:schemas-microsoft-com:office:office" xmlns:r="http://schemas.openxmlformats.org/officeDocument/2006/relationships" xmlns:m="http://schemas.openxmlformats.org/officeDocument/2006/math" xmlns:v="urn:schemas-microsoft-com:vml" xmlns:wp14="http://schemas.microsoft.com/office/word/2010/wordprocessingDrawing" xmlns:wp="http://schemas.openxmlformats.org/drawingml/2006/wordprocessingDrawing" xmlns:w="http://schemas.openxmlformats.org/wordprocessingml/2006/main" xmlns:w14="http://schemas.microsoft.com/office/word/2010/wordml" xmlns:w10="urn:schemas-microsoft-com:office:word" xmlns:w15="http://schemas.microsoft.com/office/word/2012/wordml" xmlns:wpg="http://schemas.microsoft.com/office/word/2010/wordprocessingGroup" xmlns:wpi="http://schemas.microsoft.com/office/word/2010/wordprocessingInk" xmlns:wne="http://schemas.microsoft.com/office/word/2006/wordml" xmlns:wps="http://schemas.microsoft.com/office/word/2010/wordprocessingShape" xmlns:wpsCustomData="http://www.wps.cn/officeDocument/2013/wpsCustomData" mc:Ignorable="w14 w15 wp14">
   <w:body>
+    <w:tbl>
+      <w:tblPr>
+        <w:tblStyle w:val="3"/>
+        <w:tblW w:w="0" w:type="auto"/>
+        <w:tblInd w:w="0" w:type="dxa"/>
+        <w:tblLayout w:type="autofit"/>
+        <w:tblCellMar>
+          <w:top w:w="0" w:type="dxa"/>
+          <w:left w:w="108" w:type="dxa"/>
+          <w:bottom w:w="0" w:type="dxa"/>
+          <w:right w:w="108" w:type="dxa"/>
+        </w:tblCellMar>
+      </w:tblPr>
+      <w:tblGrid>
+        <w:gridCol w:w="2376"/>
+        <w:gridCol w:w="4820"/>
+        <w:gridCol w:w="2047"/>
+      </w:tblGrid>
+      <w:tr>
+        <w:tblPrEx>
+          <w:tblCellMar>
+            <w:top w:w="0" w:type="dxa"/>
+            <w:left w:w="108" w:type="dxa"/>
+            <w:bottom w:w="0" w:type="dxa"/>
+            <w:right w:w="108" w:type="dxa"/>
+          </w:tblCellMar>
+        </w:tblPrEx>
+        <w:tc>
+          <w:tcPr>
+            <w:tcW w:w="2376" w:type="dxa"/>
+            <w:noWrap w:val="0"/>
+            <w:vAlign w:val="top"/>
+          </w:tcPr>
+          <w:p>
+            <w:pPr>
+              <w:spacing w:after="0" w:line="240" w:lineRule="auto"/>
+              <w:ind w:left="0" w:right="0" w:firstLine="0"/>
+              <w:jc w:val="left"/>
+              <w:rPr>
+                <w:rFonts w:ascii="Bookman Old Style" w:hAnsi="Bookman Old Style" w:cs="Arial"/>
+              </w:rPr>
+            </w:pPr>
+            <w:r>
+              <w:rPr>
+                <w:rFonts w:ascii="Bookman Old Style" w:hAnsi="Bookman Old Style" w:eastAsia="Times New Roman" w:cs="Arial"/>
+                <w:lang w:val="en-GB" w:eastAsia="en-GB"/>
+              </w:rPr>
+              <w:br w:type="page"/>
+            </w:r>
+            <w:r>
+              <w:rPr>
+                <w:rFonts w:ascii="Arial" w:hAnsi="Arial" w:cs="Arial"/>
+              </w:rPr>
+              <w:drawing>
+                <wp:anchor distT="0" distB="0" distL="114300" distR="114300" simplePos="0" relativeHeight="251668480" behindDoc="0" locked="0" layoutInCell="1" allowOverlap="1">
+                  <wp:simplePos x="0" y="0"/>
+                  <wp:positionH relativeFrom="column">
+                    <wp:posOffset>123825</wp:posOffset>
+                  </wp:positionH>
+                  <wp:positionV relativeFrom="paragraph">
+                    <wp:posOffset>294005</wp:posOffset>
+                  </wp:positionV>
+                  <wp:extent cx="1278890" cy="1259840"/>
+                  <wp:effectExtent l="0" t="0" r="16510" b="16510"/>
+                  <wp:wrapNone/>
+                  <wp:docPr id="5" name="Picture 4" descr="Description: http://bintankab.go.id/master/wp-content/uploads/2013/05/bintan.png"/>
+                  <wp:cNvGraphicFramePr>
+                    <a:graphicFrameLocks xmlns:a="http://schemas.openxmlformats.org/drawingml/2006/main" noChangeAspect="1"/>
+                  </wp:cNvGraphicFramePr>
+                  <a:graphic xmlns:a="http://schemas.openxmlformats.org/drawingml/2006/main">
+                    <a:graphicData uri="http://schemas.openxmlformats.org/drawingml/2006/picture">
+                      <pic:pic xmlns:pic="http://schemas.openxmlformats.org/drawingml/2006/picture">
+                        <pic:nvPicPr>
+                          <pic:cNvPr id="5" name="Picture 4" descr="Description: http://bintankab.go.id/master/wp-content/uploads/2013/05/bintan.png"/>
+                          <pic:cNvPicPr>
+                            <a:picLocks noChangeAspect="1"/>
+                          </pic:cNvPicPr>
+                        </pic:nvPicPr>
+                        <pic:blipFill>
+                          <a:blip r:embed="rId6" r:link="rId7"/>
+                          <a:stretch>
+                            <a:fillRect/>
+                          </a:stretch>
+                        </pic:blipFill>
+                        <pic:spPr>
+                          <a:xfrm>
+                            <a:off x="0" y="0"/>
+                            <a:ext cx="1278890" cy="1259840"/>
+                          </a:xfrm>
+                          <a:prstGeom prst="rect">
+                            <a:avLst/>
+                          </a:prstGeom>
+                          <a:noFill/>
+                          <a:ln>
+                            <a:noFill/>
+                          </a:ln>
+                        </pic:spPr>
+                      </pic:pic>
+                    </a:graphicData>
+                  </a:graphic>
+                </wp:anchor>
+              </w:drawing>
+            </w:r>
+          </w:p>
+        </w:tc>
+        <w:tc>
+          <w:tcPr>
+            <w:tcW w:w="4820" w:type="dxa"/>
+            <w:noWrap w:val="0"/>
+            <w:vAlign w:val="top"/>
+          </w:tcPr>
+          <w:p>
+            <w:pPr>
+              <w:jc w:val="center"/>
+              <w:rPr>
+                <w:rFonts w:ascii="Bookman Old Style" w:hAnsi="Bookman Old Style" w:cs="Arial"/>
+              </w:rPr>
+            </w:pPr>
+          </w:p>
+        </w:tc>
+        <w:tc>
+          <w:tcPr>
+            <w:tcW w:w="2047" w:type="dxa"/>
+            <w:noWrap w:val="0"/>
+            <w:vAlign w:val="top"/>
+          </w:tcPr>
+          <w:p>
+            <w:pPr>
+              <w:jc w:val="center"/>
+              <w:rPr>
+                <w:rFonts w:ascii="Bookman Old Style" w:hAnsi="Bookman Old Style" w:cs="Arial"/>
+              </w:rPr>
+            </w:pPr>
+            <w:r>
+              <w:rPr>
+                <w:rFonts w:ascii="Arial" w:hAnsi="Arial" w:cs="Arial"/>
+              </w:rPr>
+              <w:drawing>
+                <wp:anchor distT="0" distB="0" distL="114300" distR="114300" simplePos="0" relativeHeight="251669504" behindDoc="0" locked="0" layoutInCell="1" allowOverlap="1">
+                  <wp:simplePos x="0" y="0"/>
+                  <wp:positionH relativeFrom="column">
+                    <wp:posOffset>42545</wp:posOffset>
+                  </wp:positionH>
+                  <wp:positionV relativeFrom="paragraph">
+                    <wp:posOffset>105410</wp:posOffset>
+                  </wp:positionV>
+                  <wp:extent cx="1095375" cy="1133475"/>
+                  <wp:effectExtent l="0" t="0" r="9525" b="9525"/>
+                  <wp:wrapSquare wrapText="bothSides"/>
+                  <wp:docPr id="6" name="Picture 1"/>
+                  <wp:cNvGraphicFramePr>
+                    <a:graphicFrameLocks xmlns:a="http://schemas.openxmlformats.org/drawingml/2006/main" noChangeAspect="1"/>
+                  </wp:cNvGraphicFramePr>
+                  <a:graphic xmlns:a="http://schemas.openxmlformats.org/drawingml/2006/main">
+                    <a:graphicData uri="http://schemas.openxmlformats.org/drawingml/2006/picture">
+                      <pic:pic xmlns:pic="http://schemas.openxmlformats.org/drawingml/2006/picture">
+                        <pic:nvPicPr>
+                          <pic:cNvPr id="6" name="Picture 1"/>
+                          <pic:cNvPicPr>
+                            <a:picLocks noChangeAspect="1"/>
+                          </pic:cNvPicPr>
+                        </pic:nvPicPr>
+                        <pic:blipFill>
+                          <a:blip r:embed="rId8"/>
+                          <a:stretch>
+                            <a:fillRect/>
+                          </a:stretch>
+                        </pic:blipFill>
+                        <pic:spPr>
+                          <a:xfrm>
+                            <a:off x="0" y="0"/>
+                            <a:ext cx="1095375" cy="1133475"/>
+                          </a:xfrm>
+                          <a:prstGeom prst="rect">
+                            <a:avLst/>
+                          </a:prstGeom>
+                          <a:noFill/>
+                          <a:ln>
+                            <a:noFill/>
+                          </a:ln>
+                        </pic:spPr>
+                      </pic:pic>
+                    </a:graphicData>
+                  </a:graphic>
+                </wp:anchor>
+              </w:drawing>
+            </w:r>
+          </w:p>
+        </w:tc>
+      </w:tr>
+    </w:tbl>
+    <w:p>
+      <w:pPr>
+        <w:jc w:val="center"/>
+        <w:rPr>
+          <w:rFonts w:ascii="Bookman Old Style" w:hAnsi="Bookman Old Style" w:cs="Arial"/>
+        </w:rPr>
+      </w:pPr>
+    </w:p>
+    <w:p>
+      <w:pPr>
+        <w:jc w:val="center"/>
+        <w:rPr>
+          <w:rFonts w:ascii="Bookman Old Style" w:hAnsi="Bookman Old Style" w:cs="Arial"/>
+        </w:rPr>
+      </w:pPr>
+    </w:p>
+    <w:p>
+      <w:pPr>
+        <w:jc w:val="center"/>
+        <w:rPr>
+          <w:rFonts w:ascii="Bookman Old Style" w:hAnsi="Bookman Old Style" w:cs="Arial"/>
+          <w:b/>
+          <w:bCs/>
+          <w:sz w:val="40"/>
+        </w:rPr>
+      </w:pPr>
+    </w:p>
+    <w:p>
+      <w:pPr>
+        <w:jc w:val="center"/>
+        <w:rPr>
+          <w:rFonts w:ascii="Bookman Old Style" w:hAnsi="Bookman Old Style" w:cs="Arial"/>
+          <w:b/>
+          <w:bCs/>
+          <w:sz w:val="40"/>
+        </w:rPr>
+      </w:pPr>
+      <w:r>
+        <w:rPr>
+          <w:rFonts w:ascii="Bookman Old Style" w:hAnsi="Bookman Old Style" w:cs="Arial"/>
+          <w:b/>
+          <w:bCs/>
+          <w:sz w:val="40"/>
+        </w:rPr>
+        <w:t>Standard Operasional Procedure (SOP)</w:t>
+      </w:r>
+    </w:p>
+    <w:p>
+      <w:pPr>
+        <w:jc w:val="center"/>
+        <w:rPr>
+          <w:rFonts w:ascii="Bookman Old Style" w:hAnsi="Bookman Old Style" w:cs="Arial"/>
+          <w:b/>
+          <w:sz w:val="40"/>
+          <w:szCs w:val="40"/>
+        </w:rPr>
+      </w:pPr>
+      <w:r>
+        <w:rPr>
+          <w:rFonts w:hint="default" w:ascii="Bookman Old Style" w:hAnsi="Bookman Old Style" w:cs="Arial"/>
+          <w:b/>
+          <w:sz w:val="40"/>
+          <w:szCs w:val="40"/>
+        </w:rPr>
+        <w:t>Kajian Resep dan Pemberian Obat</w:t>
+      </w:r>
+    </w:p>
+    <w:tbl>
+      <w:tblPr>
+        <w:tblStyle w:val="3"/>
+        <w:tblW w:w="0" w:type="auto"/>
+        <w:tblInd w:w="2093" w:type="dxa"/>
+        <w:tblBorders>
+          <w:top w:val="single" w:color="000000" w:sz="4" w:space="0"/>
+          <w:left w:val="single" w:color="000000" w:sz="4" w:space="0"/>
+          <w:bottom w:val="single" w:color="000000" w:sz="4" w:space="0"/>
+          <w:right w:val="single" w:color="000000" w:sz="4" w:space="0"/>
+          <w:insideH w:val="single" w:color="000000" w:sz="4" w:space="0"/>
+          <w:insideV w:val="single" w:color="000000" w:sz="4" w:space="0"/>
+        </w:tblBorders>
+        <w:tblLayout w:type="autofit"/>
+        <w:tblCellMar>
+          <w:top w:w="0" w:type="dxa"/>
+          <w:left w:w="108" w:type="dxa"/>
+          <w:bottom w:w="0" w:type="dxa"/>
+          <w:right w:w="108" w:type="dxa"/>
+        </w:tblCellMar>
+      </w:tblPr>
+      <w:tblGrid>
+        <w:gridCol w:w="2511"/>
+        <w:gridCol w:w="2693"/>
+      </w:tblGrid>
+      <w:tr>
+        <w:tblPrEx>
+          <w:tblBorders>
+            <w:top w:val="single" w:color="000000" w:sz="4" w:space="0"/>
+            <w:left w:val="single" w:color="000000" w:sz="4" w:space="0"/>
+            <w:bottom w:val="single" w:color="000000" w:sz="4" w:space="0"/>
+            <w:right w:val="single" w:color="000000" w:sz="4" w:space="0"/>
+            <w:insideH w:val="single" w:color="000000" w:sz="4" w:space="0"/>
+            <w:insideV w:val="single" w:color="000000" w:sz="4" w:space="0"/>
+          </w:tblBorders>
+          <w:tblCellMar>
+            <w:top w:w="0" w:type="dxa"/>
+            <w:left w:w="108" w:type="dxa"/>
+            <w:bottom w:w="0" w:type="dxa"/>
+            <w:right w:w="108" w:type="dxa"/>
+          </w:tblCellMar>
+        </w:tblPrEx>
+        <w:tc>
+          <w:tcPr>
+            <w:tcW w:w="1796" w:type="dxa"/>
+            <w:noWrap w:val="0"/>
+            <w:vAlign w:val="top"/>
+          </w:tcPr>
+          <w:p>
+            <w:pPr>
+              <w:spacing w:after="0" w:line="240" w:lineRule="auto"/>
+              <w:rPr>
+                <w:rFonts w:ascii="Bookman Old Style" w:hAnsi="Bookman Old Style" w:cs="Arial"/>
+                <w:b/>
+                <w:sz w:val="20"/>
+                <w:szCs w:val="20"/>
+              </w:rPr>
+            </w:pPr>
+            <w:r>
+              <w:rPr>
+                <w:rFonts w:ascii="Bookman Old Style" w:hAnsi="Bookman Old Style" w:cs="Arial"/>
+                <w:b/>
+                <w:sz w:val="20"/>
+                <w:szCs w:val="20"/>
+              </w:rPr>
+              <w:t>Nomor        :</w:t>
+            </w:r>
+          </w:p>
+        </w:tc>
+        <w:tc>
+          <w:tcPr>
+            <w:tcW w:w="2693" w:type="dxa"/>
+            <w:noWrap w:val="0"/>
+            <w:vAlign w:val="top"/>
+          </w:tcPr>
+          <w:p>
+            <w:pPr>
+              <w:spacing w:line="240" w:lineRule="auto"/>
+              <w:rPr>
+                <w:rFonts w:hint="default" w:ascii="Bookman Old Style" w:hAnsi="Bookman Old Style" w:cs="Arial"/>
+                <w:lang w:val="en-US"/>
+              </w:rPr>
+            </w:pPr>
+            <w:r>
+              <w:rPr>
+                <w:rFonts w:hint="default" w:ascii="Bookman Old Style" w:hAnsi="Bookman Old Style" w:cs="Arial"/>
+                <w:lang w:val="en-US"/>
+              </w:rPr>
+              <w:t>348/SOP/3/2024</w:t>
+            </w:r>
+          </w:p>
+        </w:tc>
+      </w:tr>
+      <w:tr>
+        <w:tblPrEx>
+          <w:tblBorders>
+            <w:top w:val="single" w:color="000000" w:sz="4" w:space="0"/>
+            <w:left w:val="single" w:color="000000" w:sz="4" w:space="0"/>
+            <w:bottom w:val="single" w:color="000000" w:sz="4" w:space="0"/>
+            <w:right w:val="single" w:color="000000" w:sz="4" w:space="0"/>
+            <w:insideH w:val="single" w:color="000000" w:sz="4" w:space="0"/>
+            <w:insideV w:val="single" w:color="000000" w:sz="4" w:space="0"/>
+          </w:tblBorders>
+          <w:tblCellMar>
+            <w:top w:w="0" w:type="dxa"/>
+            <w:left w:w="108" w:type="dxa"/>
+            <w:bottom w:w="0" w:type="dxa"/>
+            <w:right w:w="108" w:type="dxa"/>
+          </w:tblCellMar>
+        </w:tblPrEx>
+        <w:tc>
+          <w:tcPr>
+            <w:tcW w:w="1796" w:type="dxa"/>
+            <w:noWrap w:val="0"/>
+            <w:vAlign w:val="top"/>
+          </w:tcPr>
+          <w:p>
+            <w:pPr>
+              <w:spacing w:after="0" w:line="240" w:lineRule="auto"/>
+              <w:rPr>
+                <w:rFonts w:ascii="Bookman Old Style" w:hAnsi="Bookman Old Style" w:cs="Arial"/>
+                <w:b/>
+                <w:sz w:val="20"/>
+                <w:szCs w:val="20"/>
+              </w:rPr>
+            </w:pPr>
+            <w:r>
+              <w:rPr>
+                <w:rFonts w:ascii="Bookman Old Style" w:hAnsi="Bookman Old Style" w:cs="Arial"/>
+                <w:b/>
+                <w:sz w:val="20"/>
+                <w:szCs w:val="20"/>
+              </w:rPr>
+              <w:t>Revisi Ke    :</w:t>
+            </w:r>
+          </w:p>
+        </w:tc>
+        <w:tc>
+          <w:tcPr>
+            <w:tcW w:w="2693" w:type="dxa"/>
+            <w:noWrap w:val="0"/>
+            <w:vAlign w:val="top"/>
+          </w:tcPr>
+          <w:p>
+            <w:pPr>
+              <w:spacing w:line="240" w:lineRule="auto"/>
+              <w:rPr>
+                <w:rFonts w:hint="default" w:ascii="Bookman Old Style" w:hAnsi="Bookman Old Style" w:cs="Arial"/>
+                <w:lang w:val="en-US"/>
+              </w:rPr>
+            </w:pPr>
+            <w:r>
+              <w:rPr>
+                <w:rFonts w:hint="default" w:ascii="Bookman Old Style" w:hAnsi="Bookman Old Style" w:cs="Arial"/>
+                <w:lang w:val="en-US"/>
+              </w:rPr>
+              <w:t>00</w:t>
+            </w:r>
+          </w:p>
+        </w:tc>
+      </w:tr>
+      <w:tr>
+        <w:tblPrEx>
+          <w:tblBorders>
+            <w:top w:val="single" w:color="000000" w:sz="4" w:space="0"/>
+            <w:left w:val="single" w:color="000000" w:sz="4" w:space="0"/>
+            <w:bottom w:val="single" w:color="000000" w:sz="4" w:space="0"/>
+            <w:right w:val="single" w:color="000000" w:sz="4" w:space="0"/>
+            <w:insideH w:val="single" w:color="000000" w:sz="4" w:space="0"/>
+            <w:insideV w:val="single" w:color="000000" w:sz="4" w:space="0"/>
+          </w:tblBorders>
+          <w:tblCellMar>
+            <w:top w:w="0" w:type="dxa"/>
+            <w:left w:w="108" w:type="dxa"/>
+            <w:bottom w:w="0" w:type="dxa"/>
+            <w:right w:w="108" w:type="dxa"/>
+          </w:tblCellMar>
+        </w:tblPrEx>
+        <w:tc>
+          <w:tcPr>
+            <w:tcW w:w="1796" w:type="dxa"/>
+            <w:noWrap w:val="0"/>
+            <w:vAlign w:val="top"/>
+          </w:tcPr>
+          <w:p>
+            <w:pPr>
+              <w:spacing w:after="0" w:line="240" w:lineRule="auto"/>
+              <w:rPr>
+                <w:rFonts w:ascii="Bookman Old Style" w:hAnsi="Bookman Old Style" w:cs="Arial"/>
+                <w:b/>
+                <w:sz w:val="20"/>
+                <w:szCs w:val="20"/>
+              </w:rPr>
+            </w:pPr>
+            <w:r>
+              <w:rPr>
+                <w:rFonts w:ascii="Bookman Old Style" w:hAnsi="Bookman Old Style" w:cs="Arial"/>
+                <w:b/>
+                <w:sz w:val="20"/>
+                <w:szCs w:val="20"/>
+              </w:rPr>
+              <w:t>Berlaku Tgl:</w:t>
+            </w:r>
+          </w:p>
+        </w:tc>
+        <w:tc>
+          <w:tcPr>
+            <w:tcW w:w="2693" w:type="dxa"/>
+            <w:noWrap w:val="0"/>
+            <w:vAlign w:val="top"/>
+          </w:tcPr>
+          <w:p>
+            <w:pPr>
+              <w:spacing w:line="240" w:lineRule="auto"/>
+              <w:rPr>
+                <w:rFonts w:hint="default" w:ascii="Bookman Old Style" w:hAnsi="Bookman Old Style" w:cs="Arial"/>
+                <w:lang w:val="en-US"/>
+              </w:rPr>
+            </w:pPr>
+            <w:r>
+              <w:rPr>
+                <w:rFonts w:hint="default" w:ascii="Bookman Old Style" w:hAnsi="Bookman Old Style" w:cs="Arial"/>
+                <w:lang w:val="en-US"/>
+              </w:rPr>
+              <w:t>11 Januari 2024</w:t>
+            </w:r>
+          </w:p>
+        </w:tc>
+      </w:tr>
+    </w:tbl>
+    <w:p>
+      <w:pPr>
+        <w:spacing w:after="0" w:line="240" w:lineRule="auto"/>
+        <w:jc w:val="center"/>
+        <w:rPr>
+          <w:rFonts w:ascii="Bookman Old Style" w:hAnsi="Bookman Old Style" w:cs="Arial"/>
+        </w:rPr>
+      </w:pPr>
+    </w:p>
+    <w:p>
+      <w:pPr>
+        <w:spacing w:after="0" w:line="240" w:lineRule="auto"/>
+        <w:jc w:val="center"/>
+        <w:rPr>
+          <w:rFonts w:ascii="Bookman Old Style" w:hAnsi="Bookman Old Style" w:cs="Arial"/>
+          <w:b/>
+          <w:sz w:val="32"/>
+        </w:rPr>
+      </w:pPr>
+    </w:p>
+    <w:p>
+      <w:pPr>
+        <w:spacing w:after="0" w:line="240" w:lineRule="auto"/>
+        <w:jc w:val="center"/>
+        <w:rPr>
+          <w:rFonts w:ascii="Bookman Old Style" w:hAnsi="Bookman Old Style" w:cs="Arial"/>
+          <w:b/>
+          <w:sz w:val="32"/>
+        </w:rPr>
+      </w:pPr>
+    </w:p>
+    <w:p>
+      <w:pPr>
+        <w:spacing w:after="0" w:line="240" w:lineRule="auto"/>
+        <w:jc w:val="center"/>
+        <w:rPr>
+          <w:rFonts w:ascii="Bookman Old Style" w:hAnsi="Bookman Old Style" w:cs="Arial"/>
+          <w:b/>
+          <w:sz w:val="32"/>
+        </w:rPr>
+      </w:pPr>
+    </w:p>
+    <w:p>
+      <w:pPr>
+        <w:spacing w:after="0" w:line="240" w:lineRule="auto"/>
+        <w:jc w:val="center"/>
+        <w:rPr>
+          <w:rFonts w:ascii="Bookman Old Style" w:hAnsi="Bookman Old Style" w:cs="Arial"/>
+          <w:b/>
+          <w:sz w:val="32"/>
+        </w:rPr>
+      </w:pPr>
+    </w:p>
+    <w:p>
+      <w:pPr>
+        <w:spacing w:after="0" w:line="240" w:lineRule="auto"/>
+        <w:jc w:val="center"/>
+        <w:rPr>
+          <w:rFonts w:ascii="Bookman Old Style" w:hAnsi="Bookman Old Style" w:cs="Arial"/>
+          <w:b/>
+          <w:sz w:val="32"/>
+        </w:rPr>
+      </w:pPr>
+    </w:p>
+    <w:p>
+      <w:pPr>
+        <w:spacing w:after="0" w:line="240" w:lineRule="auto"/>
+        <w:jc w:val="center"/>
+        <w:rPr>
+          <w:rFonts w:ascii="Bookman Old Style" w:hAnsi="Bookman Old Style" w:cs="Arial"/>
+          <w:b/>
+          <w:sz w:val="32"/>
+        </w:rPr>
+      </w:pPr>
+    </w:p>
+    <w:p>
+      <w:pPr>
+        <w:spacing w:after="0" w:line="240" w:lineRule="auto"/>
+        <w:jc w:val="center"/>
+        <w:rPr>
+          <w:rFonts w:ascii="Bookman Old Style" w:hAnsi="Bookman Old Style" w:cs="Arial"/>
+          <w:b/>
+          <w:sz w:val="32"/>
+        </w:rPr>
+      </w:pPr>
+    </w:p>
+    <w:p>
+      <w:pPr>
+        <w:spacing w:after="0" w:line="240" w:lineRule="auto"/>
+        <w:jc w:val="center"/>
+        <w:rPr>
+          <w:rFonts w:ascii="Bookman Old Style" w:hAnsi="Bookman Old Style" w:cs="Arial"/>
+          <w:b/>
+          <w:sz w:val="32"/>
+        </w:rPr>
+      </w:pPr>
+    </w:p>
+    <w:p>
+      <w:pPr>
+        <w:spacing w:after="0" w:line="240" w:lineRule="auto"/>
+        <w:jc w:val="center"/>
+        <w:rPr>
+          <w:rFonts w:ascii="Bookman Old Style" w:hAnsi="Bookman Old Style" w:cs="Arial"/>
+          <w:b/>
+          <w:sz w:val="32"/>
+        </w:rPr>
+      </w:pPr>
+    </w:p>
+    <w:p>
+      <w:pPr>
+        <w:spacing w:after="0" w:line="240" w:lineRule="auto"/>
+        <w:jc w:val="center"/>
+        <w:rPr>
+          <w:rFonts w:ascii="Bookman Old Style" w:hAnsi="Bookman Old Style" w:cs="Arial"/>
+          <w:b/>
+          <w:sz w:val="32"/>
+        </w:rPr>
+      </w:pPr>
+    </w:p>
+    <w:p>
+      <w:pPr>
+        <w:spacing w:after="0" w:line="240" w:lineRule="auto"/>
+        <w:jc w:val="center"/>
+        <w:rPr>
+          <w:rFonts w:ascii="Bookman Old Style" w:hAnsi="Bookman Old Style" w:cs="Arial"/>
+          <w:b/>
+          <w:sz w:val="32"/>
+        </w:rPr>
+      </w:pPr>
+      <w:r>
+        <w:rPr>
+          <w:rFonts w:hint="default" w:ascii="Bookman Old Style" w:hAnsi="Bookman Old Style" w:cs="Arial"/>
+          <w:b/>
+          <w:sz w:val="32"/>
+          <w:lang w:val="en-US"/>
+        </w:rPr>
+        <w:t>P</w:t>
+      </w:r>
+      <w:r>
+        <w:rPr>
+          <w:rFonts w:ascii="Bookman Old Style" w:hAnsi="Bookman Old Style" w:cs="Arial"/>
+          <w:b/>
+          <w:sz w:val="32"/>
+        </w:rPr>
+        <w:t>EMERINTAH KABUPATEN BINTAN</w:t>
+      </w:r>
+    </w:p>
+    <w:p>
+      <w:pPr>
+        <w:spacing w:after="0" w:line="240" w:lineRule="auto"/>
+        <w:jc w:val="center"/>
+        <w:rPr>
+          <w:rFonts w:ascii="Bookman Old Style" w:hAnsi="Bookman Old Style" w:cs="Arial"/>
+          <w:b/>
+          <w:sz w:val="28"/>
+        </w:rPr>
+      </w:pPr>
+      <w:r>
+        <w:rPr>
+          <w:rFonts w:hint="default" w:ascii="Bookman Old Style" w:hAnsi="Bookman Old Style" w:cs="Arial"/>
+          <w:b/>
+          <w:sz w:val="28"/>
+          <w:lang w:val="en-US"/>
+        </w:rPr>
+        <w:t>D</w:t>
+      </w:r>
+      <w:r>
+        <w:rPr>
+          <w:rFonts w:ascii="Bookman Old Style" w:hAnsi="Bookman Old Style" w:cs="Arial"/>
+          <w:b/>
+          <w:sz w:val="28"/>
+        </w:rPr>
+        <w:t xml:space="preserve">INAS KESEHATAN </w:t>
+      </w:r>
+    </w:p>
+    <w:p>
+      <w:pPr>
+        <w:spacing w:after="0" w:line="240" w:lineRule="auto"/>
+        <w:jc w:val="center"/>
+        <w:rPr>
+          <w:rFonts w:ascii="Bookman Old Style" w:hAnsi="Bookman Old Style" w:cs="Arial"/>
+          <w:b/>
+          <w:sz w:val="44"/>
+        </w:rPr>
+      </w:pPr>
+      <w:r>
+        <w:rPr>
+          <w:rFonts w:ascii="Bookman Old Style" w:hAnsi="Bookman Old Style" w:cs="Arial"/>
+          <w:b/>
+          <w:sz w:val="44"/>
+        </w:rPr>
+        <w:t>UPTD PUSKESMAS BERAKIT</w:t>
+      </w:r>
+    </w:p>
+    <w:p>
+      <w:pPr>
+        <w:spacing w:after="0" w:line="240" w:lineRule="auto"/>
+        <w:ind w:left="0" w:right="0" w:firstLine="0"/>
+        <w:jc w:val="left"/>
+        <w:rPr>
+          <w:rFonts w:ascii="Bookman Old Style" w:hAnsi="Bookman Old Style" w:eastAsia="Times New Roman" w:cs="Arial"/>
+          <w:lang w:val="en-GB" w:eastAsia="en-GB"/>
+        </w:rPr>
+      </w:pPr>
+      <w:r>
+        <w:rPr>
+          <w:rFonts w:ascii="Bookman Old Style" w:hAnsi="Bookman Old Style" w:eastAsia="Times New Roman" w:cs="Arial"/>
+          <w:lang w:val="en-GB" w:eastAsia="en-GB"/>
+        </w:rPr>
+        <w:br w:type="page"/>
+      </w:r>
+    </w:p>
     <w:tbl>
       <w:tblPr>
         <w:tblStyle w:val="3"/>
@@ -39,6 +739,12 @@
             <w:insideH w:val="single" w:color="auto" w:sz="4" w:space="0"/>
             <w:insideV w:val="single" w:color="auto" w:sz="4" w:space="0"/>
           </w:tblBorders>
+          <w:tblCellMar>
+            <w:top w:w="0" w:type="dxa"/>
+            <w:left w:w="108" w:type="dxa"/>
+            <w:bottom w:w="0" w:type="dxa"/>
+            <w:right w:w="108" w:type="dxa"/>
+          </w:tblCellMar>
         </w:tblPrEx>
         <w:trPr>
           <w:trHeight w:val="125" w:hRule="atLeast"/>
@@ -86,7 +792,7 @@
                           </pic:cNvPicPr>
                         </pic:nvPicPr>
                         <pic:blipFill>
-                          <a:blip r:embed="rId6">
+                          <a:blip r:embed="rId9">
                             <a:extLst>
                               <a:ext uri="{28A0092B-C50C-407E-A947-70E740481C1C}">
                                 <a14:useLocalDpi xmlns:a14="http://schemas.microsoft.com/office/drawing/2010/main" val="0"/>
@@ -196,7 +902,7 @@
                           </pic:cNvPicPr>
                         </pic:nvPicPr>
                         <pic:blipFill>
-                          <a:blip r:embed="rId7">
+                          <a:blip r:embed="rId10">
                             <a:extLst>
                               <a:ext uri="{28A0092B-C50C-407E-A947-70E740481C1C}">
                                 <a14:useLocalDpi xmlns:a14="http://schemas.microsoft.com/office/drawing/2010/main" val="0"/>
@@ -330,18 +1036,7 @@
                 <w:szCs w:val="18"/>
                 <w:lang w:val="en-US" w:eastAsia="en-GB"/>
               </w:rPr>
-              <w:t>348</w:t>
-            </w:r>
-            <w:bookmarkStart w:id="0" w:name="_GoBack"/>
-            <w:bookmarkEnd w:id="0"/>
-            <w:r>
-              <w:rPr>
-                <w:rFonts w:hint="default" w:ascii="Bookman Old Style" w:hAnsi="Bookman Old Style" w:eastAsia="Times New Roman" w:cs="Arial"/>
-                <w:sz w:val="18"/>
-                <w:szCs w:val="18"/>
-                <w:lang w:val="en-US" w:eastAsia="en-GB"/>
-              </w:rPr>
-              <w:t>/SOP/3/2024</w:t>
+              <w:t>348/SOP/3/2024</w:t>
             </w:r>
           </w:p>
         </w:tc>
@@ -849,6 +1544,114 @@
                 <w:lang w:val="en-GB" w:eastAsia="en-GB"/>
               </w:rPr>
             </w:pPr>
+            <w:bookmarkStart w:id="0" w:name="_GoBack"/>
+            <w:r>
+              <w:rPr>
+                <w:rFonts w:hint="default" w:ascii="Bookman Old Style" w:hAnsi="Bookman Old Style" w:eastAsia="Times New Roman" w:cs="Arial"/>
+                <w:sz w:val="16"/>
+                <w:szCs w:val="16"/>
+                <w:lang w:val="en-US" w:eastAsia="en-GB"/>
+              </w:rPr>
+              <w:drawing>
+                <wp:anchor distT="0" distB="0" distL="114300" distR="114300" simplePos="0" relativeHeight="251671552" behindDoc="1" locked="0" layoutInCell="1" allowOverlap="1">
+                  <wp:simplePos x="0" y="0"/>
+                  <wp:positionH relativeFrom="column">
+                    <wp:posOffset>2786380</wp:posOffset>
+                  </wp:positionH>
+                  <wp:positionV relativeFrom="paragraph">
+                    <wp:posOffset>-2134235</wp:posOffset>
+                  </wp:positionV>
+                  <wp:extent cx="1924685" cy="708025"/>
+                  <wp:effectExtent l="0" t="0" r="0" b="15875"/>
+                  <wp:wrapNone/>
+                  <wp:docPr id="4" name="Picture 4" descr="dokumen_terkendali"/>
+                  <wp:cNvGraphicFramePr>
+                    <a:graphicFrameLocks xmlns:a="http://schemas.openxmlformats.org/drawingml/2006/main" noChangeAspect="1"/>
+                  </wp:cNvGraphicFramePr>
+                  <a:graphic xmlns:a="http://schemas.openxmlformats.org/drawingml/2006/main">
+                    <a:graphicData uri="http://schemas.openxmlformats.org/drawingml/2006/picture">
+                      <pic:pic xmlns:pic="http://schemas.openxmlformats.org/drawingml/2006/picture">
+                        <pic:nvPicPr>
+                          <pic:cNvPr id="4" name="Picture 4" descr="dokumen_terkendali"/>
+                          <pic:cNvPicPr>
+                            <a:picLocks noChangeAspect="1"/>
+                          </pic:cNvPicPr>
+                        </pic:nvPicPr>
+                        <pic:blipFill>
+                          <a:blip r:embed="rId11"/>
+                          <a:stretch>
+                            <a:fillRect/>
+                          </a:stretch>
+                        </pic:blipFill>
+                        <pic:spPr>
+                          <a:xfrm>
+                            <a:off x="0" y="0"/>
+                            <a:ext cx="1924685" cy="708025"/>
+                          </a:xfrm>
+                          <a:prstGeom prst="rect">
+                            <a:avLst/>
+                          </a:prstGeom>
+                        </pic:spPr>
+                      </pic:pic>
+                    </a:graphicData>
+                  </a:graphic>
+                </wp:anchor>
+              </w:drawing>
+            </w:r>
+            <w:bookmarkEnd w:id="0"/>
+            <w:r>
+              <w:rPr>
+                <w:rFonts w:hint="default" w:ascii="Bookman Old Style" w:hAnsi="Bookman Old Style" w:eastAsia="Times New Roman" w:cs="Arial"/>
+                <w:sz w:val="16"/>
+                <w:szCs w:val="16"/>
+                <w:lang w:val="en-US" w:eastAsia="en-GB"/>
+              </w:rPr>
+              <w:drawing>
+                <wp:anchor distT="0" distB="0" distL="114300" distR="114300" simplePos="0" relativeHeight="251670528" behindDoc="1" locked="0" layoutInCell="1" allowOverlap="1">
+                  <wp:simplePos x="0" y="0"/>
+                  <wp:positionH relativeFrom="column">
+                    <wp:posOffset>1082040</wp:posOffset>
+                  </wp:positionH>
+                  <wp:positionV relativeFrom="paragraph">
+                    <wp:posOffset>-49530</wp:posOffset>
+                  </wp:positionV>
+                  <wp:extent cx="930275" cy="988060"/>
+                  <wp:effectExtent l="0" t="0" r="0" b="2540"/>
+                  <wp:wrapNone/>
+                  <wp:docPr id="2" name="Picture 2" descr="ttd_mentor-removebg"/>
+                  <wp:cNvGraphicFramePr>
+                    <a:graphicFrameLocks xmlns:a="http://schemas.openxmlformats.org/drawingml/2006/main" noChangeAspect="1"/>
+                  </wp:cNvGraphicFramePr>
+                  <a:graphic xmlns:a="http://schemas.openxmlformats.org/drawingml/2006/main">
+                    <a:graphicData uri="http://schemas.openxmlformats.org/drawingml/2006/picture">
+                      <pic:pic xmlns:pic="http://schemas.openxmlformats.org/drawingml/2006/picture">
+                        <pic:nvPicPr>
+                          <pic:cNvPr id="2" name="Picture 2" descr="ttd_mentor-removebg"/>
+                          <pic:cNvPicPr>
+                            <a:picLocks noChangeAspect="1"/>
+                          </pic:cNvPicPr>
+                        </pic:nvPicPr>
+                        <pic:blipFill>
+                          <a:blip r:embed="rId12"/>
+                          <a:stretch>
+                            <a:fillRect/>
+                          </a:stretch>
+                        </pic:blipFill>
+                        <pic:spPr>
+                          <a:xfrm>
+                            <a:off x="0" y="0"/>
+                            <a:ext cx="930275" cy="988060"/>
+                          </a:xfrm>
+                          <a:prstGeom prst="rect">
+                            <a:avLst/>
+                          </a:prstGeom>
+                        </pic:spPr>
+                      </pic:pic>
+                    </a:graphicData>
+                  </a:graphic>
+                </wp:anchor>
+              </w:drawing>
+            </w:r>
           </w:p>
           <w:p>
             <w:pPr>

</xml_diff>